<commit_message>
jpa config and models
</commit_message>
<xml_diff>
--- a/spring data jpa.docx
+++ b/spring data jpa.docx
@@ -116,15 +116,7 @@
           <w:sz w:val="24"/>
           <w:szCs w:val="24"/>
         </w:rPr>
-        <w:t>, criação de consultas na base de dados a partir de nomes de atributos.</w:t>
-      </w:r>
-      <w:r>
-        <w:rPr>
-          <w:rFonts w:ascii="Arial" w:hAnsi="Arial" w:cs="Arial"/>
-          <w:sz w:val="24"/>
-          <w:szCs w:val="24"/>
-        </w:rPr>
-        <w:t xml:space="preserve"> Ele engloba todo o JPA.</w:t>
+        <w:t>, criação de consultas na base de dados a partir de nomes de atributos. Ele engloba todo o JPA.</w:t>
       </w:r>
     </w:p>
     <w:p>
@@ -832,6 +824,7 @@
           <w:rFonts w:ascii="Arial" w:hAnsi="Arial" w:cs="Arial"/>
           <w:b/>
           <w:bCs/>
+          <w:noProof/>
           <w:sz w:val="24"/>
           <w:szCs w:val="24"/>
         </w:rPr>
@@ -878,6 +871,649 @@
           <w:rFonts w:ascii="Arial" w:hAnsi="Arial" w:cs="Arial"/>
           <w:b/>
           <w:bCs/>
+          <w:sz w:val="24"/>
+          <w:szCs w:val="24"/>
+        </w:rPr>
+      </w:pPr>
+      <w:r>
+        <w:rPr>
+          <w:rFonts w:ascii="Arial" w:hAnsi="Arial" w:cs="Arial"/>
+          <w:b/>
+          <w:bCs/>
+          <w:sz w:val="24"/>
+          <w:szCs w:val="24"/>
+        </w:rPr>
+        <w:t>Conex</w:t>
+      </w:r>
+      <w:r>
+        <w:rPr>
+          <w:rFonts w:ascii="Arial" w:hAnsi="Arial" w:cs="Arial"/>
+          <w:b/>
+          <w:bCs/>
+          <w:sz w:val="24"/>
+          <w:szCs w:val="24"/>
+        </w:rPr>
+        <w:t>ão com o banco de d</w:t>
+      </w:r>
+      <w:r>
+        <w:rPr>
+          <w:rFonts w:ascii="Arial" w:hAnsi="Arial" w:cs="Arial"/>
+          <w:b/>
+          <w:bCs/>
+          <w:sz w:val="24"/>
+          <w:szCs w:val="24"/>
+        </w:rPr>
+        <w:t>ados:</w:t>
+      </w:r>
+    </w:p>
+    <w:p>
+      <w:pPr>
+        <w:rPr>
+          <w:rFonts w:ascii="Arial" w:hAnsi="Arial" w:cs="Arial"/>
+          <w:sz w:val="24"/>
+          <w:szCs w:val="24"/>
+        </w:rPr>
+      </w:pPr>
+      <w:r>
+        <w:rPr>
+          <w:rFonts w:ascii="Arial" w:hAnsi="Arial" w:cs="Arial"/>
+          <w:sz w:val="24"/>
+          <w:szCs w:val="24"/>
+        </w:rPr>
+        <w:t xml:space="preserve">Toda a conexão com o BD vai ser feita no </w:t>
+      </w:r>
+      <w:proofErr w:type="spellStart"/>
+      <w:proofErr w:type="gramStart"/>
+      <w:r>
+        <w:rPr>
+          <w:rFonts w:ascii="Arial" w:hAnsi="Arial" w:cs="Arial"/>
+          <w:sz w:val="24"/>
+          <w:szCs w:val="24"/>
+        </w:rPr>
+        <w:t>application.properties</w:t>
+      </w:r>
+      <w:proofErr w:type="spellEnd"/>
+      <w:proofErr w:type="gramEnd"/>
+      <w:r>
+        <w:rPr>
+          <w:rFonts w:ascii="Arial" w:hAnsi="Arial" w:cs="Arial"/>
+          <w:sz w:val="24"/>
+          <w:szCs w:val="24"/>
+        </w:rPr>
+        <w:t>.</w:t>
+      </w:r>
+    </w:p>
+    <w:p>
+      <w:pPr>
+        <w:pStyle w:val="Pr-formataoHTML"/>
+        <w:shd w:val="clear" w:color="auto" w:fill="1E1F22"/>
+        <w:rPr>
+          <w:rFonts w:ascii="Consolas" w:hAnsi="Consolas"/>
+          <w:color w:val="BCBEC4"/>
+        </w:rPr>
+      </w:pPr>
+      <w:r>
+        <w:rPr>
+          <w:rFonts w:ascii="Consolas" w:hAnsi="Consolas"/>
+          <w:color w:val="CF8E6D"/>
+        </w:rPr>
+        <w:t>spring.application.name</w:t>
+      </w:r>
+      <w:r>
+        <w:rPr>
+          <w:rFonts w:ascii="Consolas" w:hAnsi="Consolas"/>
+          <w:color w:val="808080"/>
+        </w:rPr>
+        <w:t>=</w:t>
+      </w:r>
+      <w:proofErr w:type="spellStart"/>
+      <w:r>
+        <w:rPr>
+          <w:rFonts w:ascii="Consolas" w:hAnsi="Consolas"/>
+          <w:color w:val="6AAB73"/>
+        </w:rPr>
+        <w:t>jpa</w:t>
+      </w:r>
+      <w:proofErr w:type="spellEnd"/>
+      <w:r>
+        <w:rPr>
+          <w:rFonts w:ascii="Consolas" w:hAnsi="Consolas"/>
+          <w:color w:val="6AAB73"/>
+        </w:rPr>
+        <w:br/>
+      </w:r>
+      <w:r>
+        <w:rPr>
+          <w:rFonts w:ascii="Consolas" w:hAnsi="Consolas"/>
+          <w:color w:val="6AAB73"/>
+        </w:rPr>
+        <w:br/>
+      </w:r>
+      <w:r>
+        <w:rPr>
+          <w:rFonts w:ascii="Consolas" w:hAnsi="Consolas"/>
+          <w:color w:val="CF8E6D"/>
+        </w:rPr>
+        <w:t>spring.datasource.url</w:t>
+      </w:r>
+      <w:r>
+        <w:rPr>
+          <w:rFonts w:ascii="Consolas" w:hAnsi="Consolas"/>
+          <w:color w:val="808080"/>
+        </w:rPr>
+        <w:t xml:space="preserve">= </w:t>
+      </w:r>
+      <w:proofErr w:type="spellStart"/>
+      <w:r>
+        <w:rPr>
+          <w:rFonts w:ascii="Consolas" w:hAnsi="Consolas"/>
+          <w:color w:val="6AAB73"/>
+        </w:rPr>
+        <w:t>jdbc:postgresql</w:t>
+      </w:r>
+      <w:proofErr w:type="spellEnd"/>
+      <w:r>
+        <w:rPr>
+          <w:rFonts w:ascii="Consolas" w:hAnsi="Consolas"/>
+          <w:color w:val="6AAB73"/>
+        </w:rPr>
+        <w:t>://localhost:5432/</w:t>
+      </w:r>
+      <w:proofErr w:type="spellStart"/>
+      <w:r>
+        <w:rPr>
+          <w:rFonts w:ascii="Consolas" w:hAnsi="Consolas"/>
+          <w:color w:val="6AAB73"/>
+        </w:rPr>
+        <w:t>bookstore-jpa</w:t>
+      </w:r>
+      <w:proofErr w:type="spellEnd"/>
+      <w:r>
+        <w:rPr>
+          <w:rFonts w:ascii="Consolas" w:hAnsi="Consolas"/>
+          <w:color w:val="6AAB73"/>
+        </w:rPr>
+        <w:br/>
+      </w:r>
+      <w:proofErr w:type="spellStart"/>
+      <w:r>
+        <w:rPr>
+          <w:rFonts w:ascii="Consolas" w:hAnsi="Consolas"/>
+          <w:color w:val="CF8E6D"/>
+        </w:rPr>
+        <w:t>spring.datasource.username</w:t>
+      </w:r>
+      <w:proofErr w:type="spellEnd"/>
+      <w:r>
+        <w:rPr>
+          <w:rFonts w:ascii="Consolas" w:hAnsi="Consolas"/>
+          <w:color w:val="808080"/>
+        </w:rPr>
+        <w:t>=</w:t>
+      </w:r>
+      <w:proofErr w:type="spellStart"/>
+      <w:r>
+        <w:rPr>
+          <w:rFonts w:ascii="Consolas" w:hAnsi="Consolas"/>
+          <w:color w:val="6AAB73"/>
+        </w:rPr>
+        <w:t>postgres</w:t>
+      </w:r>
+      <w:proofErr w:type="spellEnd"/>
+      <w:r>
+        <w:rPr>
+          <w:rFonts w:ascii="Consolas" w:hAnsi="Consolas"/>
+          <w:color w:val="6AAB73"/>
+        </w:rPr>
+        <w:br/>
+      </w:r>
+      <w:proofErr w:type="spellStart"/>
+      <w:proofErr w:type="gramStart"/>
+      <w:r>
+        <w:rPr>
+          <w:rFonts w:ascii="Consolas" w:hAnsi="Consolas"/>
+          <w:color w:val="CF8E6D"/>
+        </w:rPr>
+        <w:t>spring.datasource</w:t>
+      </w:r>
+      <w:proofErr w:type="gramEnd"/>
+      <w:r>
+        <w:rPr>
+          <w:rFonts w:ascii="Consolas" w:hAnsi="Consolas"/>
+          <w:color w:val="CF8E6D"/>
+        </w:rPr>
+        <w:t>.password</w:t>
+      </w:r>
+      <w:proofErr w:type="spellEnd"/>
+      <w:r>
+        <w:rPr>
+          <w:rFonts w:ascii="Consolas" w:hAnsi="Consolas"/>
+          <w:color w:val="808080"/>
+        </w:rPr>
+        <w:t>=</w:t>
+      </w:r>
+      <w:proofErr w:type="spellStart"/>
+      <w:r>
+        <w:rPr>
+          <w:rFonts w:ascii="Consolas" w:hAnsi="Consolas"/>
+          <w:color w:val="6AAB73"/>
+        </w:rPr>
+        <w:t>victormacedo</w:t>
+      </w:r>
+      <w:proofErr w:type="spellEnd"/>
+      <w:r>
+        <w:rPr>
+          <w:rFonts w:ascii="Consolas" w:hAnsi="Consolas"/>
+          <w:color w:val="6AAB73"/>
+        </w:rPr>
+        <w:br/>
+      </w:r>
+      <w:proofErr w:type="spellStart"/>
+      <w:r>
+        <w:rPr>
+          <w:rFonts w:ascii="Consolas" w:hAnsi="Consolas"/>
+          <w:color w:val="CF8E6D"/>
+        </w:rPr>
+        <w:t>spring.jpa.hibernate.ddl</w:t>
+      </w:r>
+      <w:proofErr w:type="spellEnd"/>
+      <w:r>
+        <w:rPr>
+          <w:rFonts w:ascii="Consolas" w:hAnsi="Consolas"/>
+          <w:color w:val="CF8E6D"/>
+        </w:rPr>
+        <w:t>-auto</w:t>
+      </w:r>
+      <w:r>
+        <w:rPr>
+          <w:rFonts w:ascii="Consolas" w:hAnsi="Consolas"/>
+          <w:color w:val="808080"/>
+        </w:rPr>
+        <w:t>=</w:t>
+      </w:r>
+      <w:r>
+        <w:rPr>
+          <w:rFonts w:ascii="Consolas" w:hAnsi="Consolas"/>
+          <w:color w:val="57AAF7"/>
+        </w:rPr>
+        <w:t>update</w:t>
+      </w:r>
+      <w:r>
+        <w:rPr>
+          <w:rFonts w:ascii="Consolas" w:hAnsi="Consolas"/>
+          <w:color w:val="57AAF7"/>
+        </w:rPr>
+        <w:br/>
+      </w:r>
+      <w:r>
+        <w:rPr>
+          <w:rFonts w:ascii="Consolas" w:hAnsi="Consolas"/>
+          <w:color w:val="57AAF7"/>
+        </w:rPr>
+        <w:br/>
+      </w:r>
+      <w:r>
+        <w:rPr>
+          <w:rFonts w:ascii="Consolas" w:hAnsi="Consolas"/>
+          <w:color w:val="CF8E6D"/>
+        </w:rPr>
+        <w:t>spring.jpa.properties.hibernate.jdbc.lob.non_contextual_creation</w:t>
+      </w:r>
+      <w:r>
+        <w:rPr>
+          <w:rFonts w:ascii="Consolas" w:hAnsi="Consolas"/>
+          <w:color w:val="808080"/>
+        </w:rPr>
+        <w:t>=</w:t>
+      </w:r>
+      <w:r>
+        <w:rPr>
+          <w:rFonts w:ascii="Consolas" w:hAnsi="Consolas"/>
+          <w:color w:val="6AAB73"/>
+        </w:rPr>
+        <w:t>true</w:t>
+      </w:r>
+      <w:r>
+        <w:rPr>
+          <w:rFonts w:ascii="Consolas" w:hAnsi="Consolas"/>
+          <w:color w:val="6AAB73"/>
+        </w:rPr>
+        <w:br/>
+      </w:r>
+      <w:proofErr w:type="spellStart"/>
+      <w:r>
+        <w:rPr>
+          <w:rFonts w:ascii="Consolas" w:hAnsi="Consolas"/>
+          <w:color w:val="CF8E6D"/>
+        </w:rPr>
+        <w:t>spring.jpa.show-sql</w:t>
+      </w:r>
+      <w:proofErr w:type="spellEnd"/>
+      <w:r>
+        <w:rPr>
+          <w:rFonts w:ascii="Consolas" w:hAnsi="Consolas"/>
+          <w:color w:val="808080"/>
+        </w:rPr>
+        <w:t>=</w:t>
+      </w:r>
+      <w:proofErr w:type="spellStart"/>
+      <w:r>
+        <w:rPr>
+          <w:rFonts w:ascii="Consolas" w:hAnsi="Consolas"/>
+          <w:color w:val="CF8E6D"/>
+        </w:rPr>
+        <w:t>true</w:t>
+      </w:r>
+      <w:proofErr w:type="spellEnd"/>
+    </w:p>
+    <w:p>
+      <w:pPr>
+        <w:rPr>
+          <w:rFonts w:ascii="Arial" w:hAnsi="Arial" w:cs="Arial"/>
+          <w:sz w:val="24"/>
+          <w:szCs w:val="24"/>
+        </w:rPr>
+      </w:pPr>
+      <w:r>
+        <w:rPr>
+          <w:rFonts w:ascii="Arial" w:hAnsi="Arial" w:cs="Arial"/>
+          <w:sz w:val="24"/>
+          <w:szCs w:val="24"/>
+        </w:rPr>
+        <w:lastRenderedPageBreak/>
+        <w:t>- Definimos a URL de conexão (qual banco de dados a gente vai usar, endereço local que está instalado essa base de dados na minha máquina e o nome dela).</w:t>
+      </w:r>
+    </w:p>
+    <w:p>
+      <w:pPr>
+        <w:rPr>
+          <w:rFonts w:ascii="Arial" w:hAnsi="Arial" w:cs="Arial"/>
+          <w:sz w:val="24"/>
+          <w:szCs w:val="24"/>
+        </w:rPr>
+      </w:pPr>
+      <w:r>
+        <w:rPr>
+          <w:rFonts w:ascii="Arial" w:hAnsi="Arial" w:cs="Arial"/>
+          <w:sz w:val="24"/>
+          <w:szCs w:val="24"/>
+        </w:rPr>
+        <w:t xml:space="preserve">- Passamos algumas credenciais utilizadas na instalação do </w:t>
+      </w:r>
+      <w:proofErr w:type="spellStart"/>
+      <w:r>
+        <w:rPr>
+          <w:rFonts w:ascii="Arial" w:hAnsi="Arial" w:cs="Arial"/>
+          <w:sz w:val="24"/>
+          <w:szCs w:val="24"/>
+        </w:rPr>
+        <w:t>postgres</w:t>
+      </w:r>
+      <w:proofErr w:type="spellEnd"/>
+      <w:r>
+        <w:rPr>
+          <w:rFonts w:ascii="Arial" w:hAnsi="Arial" w:cs="Arial"/>
+          <w:sz w:val="24"/>
+          <w:szCs w:val="24"/>
+        </w:rPr>
+        <w:t xml:space="preserve"> (</w:t>
+      </w:r>
+      <w:proofErr w:type="spellStart"/>
+      <w:r>
+        <w:rPr>
+          <w:rFonts w:ascii="Arial" w:hAnsi="Arial" w:cs="Arial"/>
+          <w:sz w:val="24"/>
+          <w:szCs w:val="24"/>
+        </w:rPr>
+        <w:t>username</w:t>
+      </w:r>
+      <w:proofErr w:type="spellEnd"/>
+      <w:r>
+        <w:rPr>
+          <w:rFonts w:ascii="Arial" w:hAnsi="Arial" w:cs="Arial"/>
+          <w:sz w:val="24"/>
+          <w:szCs w:val="24"/>
+        </w:rPr>
+        <w:t xml:space="preserve">, </w:t>
+      </w:r>
+      <w:proofErr w:type="spellStart"/>
+      <w:r>
+        <w:rPr>
+          <w:rFonts w:ascii="Arial" w:hAnsi="Arial" w:cs="Arial"/>
+          <w:sz w:val="24"/>
+          <w:szCs w:val="24"/>
+        </w:rPr>
+        <w:t>password</w:t>
+      </w:r>
+      <w:proofErr w:type="spellEnd"/>
+      <w:r>
+        <w:rPr>
+          <w:rFonts w:ascii="Arial" w:hAnsi="Arial" w:cs="Arial"/>
+          <w:sz w:val="24"/>
+          <w:szCs w:val="24"/>
+        </w:rPr>
+        <w:t>)</w:t>
+      </w:r>
+    </w:p>
+    <w:p>
+      <w:pPr>
+        <w:rPr>
+          <w:rFonts w:ascii="Arial" w:hAnsi="Arial" w:cs="Arial"/>
+          <w:sz w:val="24"/>
+          <w:szCs w:val="24"/>
+        </w:rPr>
+      </w:pPr>
+      <w:r>
+        <w:rPr>
+          <w:rFonts w:ascii="Arial" w:hAnsi="Arial" w:cs="Arial"/>
+          <w:sz w:val="24"/>
+          <w:szCs w:val="24"/>
+        </w:rPr>
+        <w:t>- Sempre que iniciamos a aplicação Spring boot, automaticamente refletimos tudo que estamos representando em código Java para a base de dados. Ou seja, se criamos uma classe em Java, criamos uma entidade na base de dados.</w:t>
+      </w:r>
+    </w:p>
+    <w:p>
+      <w:pPr>
+        <w:rPr>
+          <w:rFonts w:ascii="Arial" w:hAnsi="Arial" w:cs="Arial"/>
+          <w:sz w:val="24"/>
+          <w:szCs w:val="24"/>
+        </w:rPr>
+      </w:pPr>
+      <w:r>
+        <w:rPr>
+          <w:rFonts w:ascii="Arial" w:hAnsi="Arial" w:cs="Arial"/>
+          <w:sz w:val="24"/>
+          <w:szCs w:val="24"/>
+        </w:rPr>
+        <w:t xml:space="preserve">- Definimos que o </w:t>
+      </w:r>
+      <w:proofErr w:type="spellStart"/>
+      <w:r>
+        <w:rPr>
+          <w:rFonts w:ascii="Arial" w:hAnsi="Arial" w:cs="Arial"/>
+          <w:sz w:val="24"/>
+          <w:szCs w:val="24"/>
+        </w:rPr>
+        <w:t>lob</w:t>
+      </w:r>
+      <w:proofErr w:type="spellEnd"/>
+      <w:r>
+        <w:rPr>
+          <w:rFonts w:ascii="Arial" w:hAnsi="Arial" w:cs="Arial"/>
+          <w:sz w:val="24"/>
+          <w:szCs w:val="24"/>
+        </w:rPr>
+        <w:t xml:space="preserve"> do </w:t>
+      </w:r>
+      <w:proofErr w:type="spellStart"/>
+      <w:r>
+        <w:rPr>
+          <w:rFonts w:ascii="Arial" w:hAnsi="Arial" w:cs="Arial"/>
+          <w:sz w:val="24"/>
+          <w:szCs w:val="24"/>
+        </w:rPr>
+        <w:t>jdbc</w:t>
+      </w:r>
+      <w:proofErr w:type="spellEnd"/>
+      <w:r>
+        <w:rPr>
+          <w:rFonts w:ascii="Arial" w:hAnsi="Arial" w:cs="Arial"/>
+          <w:sz w:val="24"/>
+          <w:szCs w:val="24"/>
+        </w:rPr>
+        <w:t xml:space="preserve"> seja </w:t>
+      </w:r>
+      <w:proofErr w:type="spellStart"/>
+      <w:r>
+        <w:rPr>
+          <w:rFonts w:ascii="Arial" w:hAnsi="Arial" w:cs="Arial"/>
+          <w:sz w:val="24"/>
+          <w:szCs w:val="24"/>
+        </w:rPr>
+        <w:t>true</w:t>
+      </w:r>
+      <w:proofErr w:type="spellEnd"/>
+      <w:r>
+        <w:rPr>
+          <w:rFonts w:ascii="Arial" w:hAnsi="Arial" w:cs="Arial"/>
+          <w:sz w:val="24"/>
+          <w:szCs w:val="24"/>
+        </w:rPr>
+        <w:t xml:space="preserve">, pois algumas vezes o </w:t>
+      </w:r>
+      <w:proofErr w:type="spellStart"/>
+      <w:r>
+        <w:rPr>
+          <w:rFonts w:ascii="Arial" w:hAnsi="Arial" w:cs="Arial"/>
+          <w:sz w:val="24"/>
+          <w:szCs w:val="24"/>
+        </w:rPr>
+        <w:t>hibernate</w:t>
+      </w:r>
+      <w:proofErr w:type="spellEnd"/>
+      <w:r>
+        <w:rPr>
+          <w:rFonts w:ascii="Arial" w:hAnsi="Arial" w:cs="Arial"/>
+          <w:sz w:val="24"/>
+          <w:szCs w:val="24"/>
+        </w:rPr>
+        <w:t xml:space="preserve"> ele vai buscar metadados do </w:t>
+      </w:r>
+      <w:proofErr w:type="spellStart"/>
+      <w:r>
+        <w:rPr>
+          <w:rFonts w:ascii="Arial" w:hAnsi="Arial" w:cs="Arial"/>
+          <w:sz w:val="24"/>
+          <w:szCs w:val="24"/>
+        </w:rPr>
+        <w:t>postgres</w:t>
+      </w:r>
+      <w:proofErr w:type="spellEnd"/>
+      <w:r>
+        <w:rPr>
+          <w:rFonts w:ascii="Arial" w:hAnsi="Arial" w:cs="Arial"/>
+          <w:sz w:val="24"/>
+          <w:szCs w:val="24"/>
+        </w:rPr>
+        <w:t xml:space="preserve"> e caso os metadados não esteja disponível naquele momento, ele vai gerar log de vários erros em nosso console. </w:t>
+      </w:r>
+    </w:p>
+    <w:p>
+      <w:pPr>
+        <w:rPr>
+          <w:rFonts w:ascii="Arial" w:hAnsi="Arial" w:cs="Arial"/>
+          <w:sz w:val="24"/>
+          <w:szCs w:val="24"/>
+        </w:rPr>
+      </w:pPr>
+      <w:r>
+        <w:rPr>
+          <w:rFonts w:ascii="Arial" w:hAnsi="Arial" w:cs="Arial"/>
+          <w:sz w:val="24"/>
+          <w:szCs w:val="24"/>
+        </w:rPr>
+        <w:t>- Vermos todo o SQL que está sendo gerado no nosso console todas as vezes que ele for criado, modificado e etc.</w:t>
+      </w:r>
+    </w:p>
+    <w:p>
+      <w:pPr>
+        <w:rPr>
+          <w:rFonts w:ascii="Arial" w:hAnsi="Arial" w:cs="Arial"/>
+          <w:sz w:val="24"/>
+          <w:szCs w:val="24"/>
+        </w:rPr>
+      </w:pPr>
+    </w:p>
+    <w:p>
+      <w:pPr>
+        <w:rPr>
+          <w:rFonts w:ascii="Arial" w:hAnsi="Arial" w:cs="Arial"/>
+          <w:b/>
+          <w:bCs/>
+          <w:sz w:val="24"/>
+          <w:szCs w:val="24"/>
+        </w:rPr>
+      </w:pPr>
+      <w:r>
+        <w:rPr>
+          <w:rFonts w:ascii="Arial" w:hAnsi="Arial" w:cs="Arial"/>
+          <w:b/>
+          <w:bCs/>
+          <w:sz w:val="24"/>
+          <w:szCs w:val="24"/>
+        </w:rPr>
+        <w:t>Mapeando as entidades JPA</w:t>
+      </w:r>
+    </w:p>
+    <w:p>
+      <w:pPr>
+        <w:rPr>
+          <w:rFonts w:ascii="Arial" w:hAnsi="Arial" w:cs="Arial"/>
+          <w:sz w:val="24"/>
+          <w:szCs w:val="24"/>
+        </w:rPr>
+      </w:pPr>
+      <w:r>
+        <w:rPr>
+          <w:rFonts w:ascii="Arial" w:hAnsi="Arial" w:cs="Arial"/>
+          <w:sz w:val="24"/>
+          <w:szCs w:val="24"/>
+        </w:rPr>
+        <w:t>Dentro do pacote principal (</w:t>
+      </w:r>
+      <w:proofErr w:type="spellStart"/>
+      <w:r>
+        <w:rPr>
+          <w:rFonts w:ascii="Arial" w:hAnsi="Arial" w:cs="Arial"/>
+          <w:sz w:val="24"/>
+          <w:szCs w:val="24"/>
+        </w:rPr>
+        <w:t>com.bookstore.jpa</w:t>
+      </w:r>
+      <w:proofErr w:type="spellEnd"/>
+      <w:r>
+        <w:rPr>
+          <w:rFonts w:ascii="Arial" w:hAnsi="Arial" w:cs="Arial"/>
+          <w:sz w:val="24"/>
+          <w:szCs w:val="24"/>
+        </w:rPr>
+        <w:t>), nós criamos um outro pacote chamado “models” onde vamos inserir nossos models que vamos implementar.</w:t>
+      </w:r>
+    </w:p>
+    <w:p>
+      <w:pPr>
+        <w:rPr>
+          <w:rFonts w:ascii="Arial" w:hAnsi="Arial" w:cs="Arial"/>
+          <w:sz w:val="24"/>
+          <w:szCs w:val="24"/>
+        </w:rPr>
+      </w:pPr>
+    </w:p>
+    <w:p>
+      <w:pPr>
+        <w:rPr>
+          <w:rFonts w:ascii="Arial" w:hAnsi="Arial" w:cs="Arial"/>
           <w:sz w:val="24"/>
           <w:szCs w:val="24"/>
         </w:rPr>
@@ -1321,6 +1957,58 @@
     <w:semiHidden/>
     <w:unhideWhenUsed/>
   </w:style>
+  <w:style w:type="paragraph" w:styleId="Pr-formataoHTML">
+    <w:name w:val="HTML Preformatted"/>
+    <w:basedOn w:val="Normal"/>
+    <w:link w:val="Pr-formataoHTMLChar"/>
+    <w:uiPriority w:val="99"/>
+    <w:unhideWhenUsed/>
+    <w:rsid w:val="009C5325"/>
+    <w:pPr>
+      <w:tabs>
+        <w:tab w:val="left" w:pos="916"/>
+        <w:tab w:val="left" w:pos="1832"/>
+        <w:tab w:val="left" w:pos="2748"/>
+        <w:tab w:val="left" w:pos="3664"/>
+        <w:tab w:val="left" w:pos="4580"/>
+        <w:tab w:val="left" w:pos="5496"/>
+        <w:tab w:val="left" w:pos="6412"/>
+        <w:tab w:val="left" w:pos="7328"/>
+        <w:tab w:val="left" w:pos="8244"/>
+        <w:tab w:val="left" w:pos="9160"/>
+        <w:tab w:val="left" w:pos="10076"/>
+        <w:tab w:val="left" w:pos="10992"/>
+        <w:tab w:val="left" w:pos="11908"/>
+        <w:tab w:val="left" w:pos="12824"/>
+        <w:tab w:val="left" w:pos="13740"/>
+        <w:tab w:val="left" w:pos="14656"/>
+      </w:tabs>
+      <w:spacing w:after="0" w:line="240" w:lineRule="auto"/>
+    </w:pPr>
+    <w:rPr>
+      <w:rFonts w:ascii="Courier New" w:eastAsia="Times New Roman" w:hAnsi="Courier New" w:cs="Courier New"/>
+      <w:kern w:val="0"/>
+      <w:sz w:val="20"/>
+      <w:szCs w:val="20"/>
+      <w:lang w:eastAsia="pt-BR"/>
+      <w14:ligatures w14:val="none"/>
+    </w:rPr>
+  </w:style>
+  <w:style w:type="character" w:customStyle="1" w:styleId="Pr-formataoHTMLChar">
+    <w:name w:val="Pré-formatação HTML Char"/>
+    <w:basedOn w:val="Fontepargpadro"/>
+    <w:link w:val="Pr-formataoHTML"/>
+    <w:uiPriority w:val="99"/>
+    <w:rsid w:val="009C5325"/>
+    <w:rPr>
+      <w:rFonts w:ascii="Courier New" w:eastAsia="Times New Roman" w:hAnsi="Courier New" w:cs="Courier New"/>
+      <w:kern w:val="0"/>
+      <w:sz w:val="20"/>
+      <w:szCs w:val="20"/>
+      <w:lang w:eastAsia="pt-BR"/>
+      <w14:ligatures w14:val="none"/>
+    </w:rPr>
+  </w:style>
 </w:styles>
 </file>
 

</xml_diff>

<commit_message>
creation of Models and docx
</commit_message>
<xml_diff>
--- a/spring data jpa.docx
+++ b/spring data jpa.docx
@@ -1,6 +1,6 @@
 
 <file path=word/document.xml><?xml version="1.0" encoding="utf-8"?>
-<w:document xmlns:wpc="http://schemas.microsoft.com/office/word/2010/wordprocessingCanvas" xmlns:cx="http://schemas.microsoft.com/office/drawing/2014/chartex" xmlns:cx1="http://schemas.microsoft.com/office/drawing/2015/9/8/chartex" xmlns:cx2="http://schemas.microsoft.com/office/drawing/2015/10/21/chartex" xmlns:cx3="http://schemas.microsoft.com/office/drawing/2016/5/9/chartex" xmlns:cx4="http://schemas.microsoft.com/office/drawing/2016/5/10/chartex" xmlns:cx5="http://schemas.microsoft.com/office/drawing/2016/5/11/chartex" xmlns:cx6="http://schemas.microsoft.com/office/drawing/2016/5/12/chartex" xmlns:cx7="http://schemas.microsoft.com/office/drawing/2016/5/13/chartex" xmlns:cx8="http://schemas.microsoft.com/office/drawing/2016/5/14/chartex" xmlns:mc="http://schemas.openxmlformats.org/markup-compatibility/2006" xmlns:aink="http://schemas.microsoft.com/office/drawing/2016/ink" xmlns:am3d="http://schemas.microsoft.com/office/drawing/2017/model3d" xmlns:o="urn:schemas-microsoft-com:office:office" xmlns:oel="http://schemas.microsoft.com/office/2019/extlst" xmlns:r="http://schemas.openxmlformats.org/officeDocument/2006/relationships" xmlns:m="http://schemas.openxmlformats.org/officeDocument/2006/math" xmlns:v="urn:schemas-microsoft-com:vml" xmlns:wp14="http://schemas.microsoft.com/office/word/2010/wordprocessingDrawing" xmlns:wp="http://schemas.openxmlformats.org/drawingml/2006/wordprocessingDrawing" xmlns:w10="urn:schemas-microsoft-com:office:word" xmlns:w="http://schemas.openxmlformats.org/wordprocessingml/2006/main" xmlns:w14="http://schemas.microsoft.com/office/word/2010/wordml" xmlns:w15="http://schemas.microsoft.com/office/word/2012/wordml" xmlns:w16cex="http://schemas.microsoft.com/office/word/2018/wordml/cex" xmlns:w16cid="http://schemas.microsoft.com/office/word/2016/wordml/cid" xmlns:w16="http://schemas.microsoft.com/office/word/2018/wordml" xmlns:w16du="http://schemas.microsoft.com/office/word/2023/wordml/word16du" xmlns:w16sdtdh="http://schemas.microsoft.com/office/word/2020/wordml/sdtdatahash" xmlns:w16se="http://schemas.microsoft.com/office/word/2015/wordml/symex" xmlns:wpg="http://schemas.microsoft.com/office/word/2010/wordprocessingGroup" xmlns:wpi="http://schemas.microsoft.com/office/word/2010/wordprocessingInk" xmlns:wne="http://schemas.microsoft.com/office/word/2006/wordml" xmlns:wps="http://schemas.microsoft.com/office/word/2010/wordprocessingShape" mc:Ignorable="w14 w15 w16se w16cid w16 w16cex w16sdtdh w16du wp14">
+<w:document xmlns:wpc="http://schemas.microsoft.com/office/word/2010/wordprocessingCanvas" xmlns:mc="http://schemas.openxmlformats.org/markup-compatibility/2006" xmlns:o="urn:schemas-microsoft-com:office:office" xmlns:r="http://schemas.openxmlformats.org/officeDocument/2006/relationships" xmlns:m="http://schemas.openxmlformats.org/officeDocument/2006/math" xmlns:v="urn:schemas-microsoft-com:vml" xmlns:wp14="http://schemas.microsoft.com/office/word/2010/wordprocessingDrawing" xmlns:wp="http://schemas.openxmlformats.org/drawingml/2006/wordprocessingDrawing" xmlns:w10="urn:schemas-microsoft-com:office:word" xmlns:w="http://schemas.openxmlformats.org/wordprocessingml/2006/main" xmlns:w14="http://schemas.microsoft.com/office/word/2010/wordml" xmlns:wpg="http://schemas.microsoft.com/office/word/2010/wordprocessingGroup" xmlns:wpi="http://schemas.microsoft.com/office/word/2010/wordprocessingInk" xmlns:wne="http://schemas.microsoft.com/office/word/2006/wordml" xmlns:wps="http://schemas.microsoft.com/office/word/2010/wordprocessingShape" mc:Ignorable="w14 wp14">
   <w:body>
     <w:p>
       <w:pPr>
@@ -827,6 +827,7 @@
           <w:noProof/>
           <w:sz w:val="24"/>
           <w:szCs w:val="24"/>
+          <w:lang w:eastAsia="pt-BR"/>
         </w:rPr>
         <w:drawing>
           <wp:inline distT="0" distB="0" distL="0" distR="0" wp14:anchorId="335D9790" wp14:editId="288C372C">
@@ -844,7 +845,7 @@
                     <pic:cNvPicPr/>
                   </pic:nvPicPr>
                   <pic:blipFill>
-                    <a:blip r:embed="rId4"/>
+                    <a:blip r:embed="rId5"/>
                     <a:stretch>
                       <a:fillRect/>
                     </a:stretch>
@@ -930,10 +931,18 @@
           <w:sz w:val="24"/>
           <w:szCs w:val="24"/>
         </w:rPr>
-        <w:t>application.properties</w:t>
-      </w:r>
-      <w:proofErr w:type="spellEnd"/>
+        <w:t>application.</w:t>
+      </w:r>
       <w:proofErr w:type="gramEnd"/>
+      <w:r>
+        <w:rPr>
+          <w:rFonts w:ascii="Arial" w:hAnsi="Arial" w:cs="Arial"/>
+          <w:sz w:val="24"/>
+          <w:szCs w:val="24"/>
+        </w:rPr>
+        <w:t>properties</w:t>
+      </w:r>
+      <w:proofErr w:type="spellEnd"/>
       <w:r>
         <w:rPr>
           <w:rFonts w:ascii="Arial" w:hAnsi="Arial" w:cs="Arial"/>
@@ -952,12 +961,21 @@
           <w:color w:val="BCBEC4"/>
         </w:rPr>
       </w:pPr>
+      <w:proofErr w:type="gramStart"/>
       <w:r>
         <w:rPr>
           <w:rFonts w:ascii="Consolas" w:hAnsi="Consolas"/>
           <w:color w:val="CF8E6D"/>
         </w:rPr>
-        <w:t>spring.application.name</w:t>
+        <w:t>spring</w:t>
+      </w:r>
+      <w:proofErr w:type="gramEnd"/>
+      <w:r>
+        <w:rPr>
+          <w:rFonts w:ascii="Consolas" w:hAnsi="Consolas"/>
+          <w:color w:val="CF8E6D"/>
+        </w:rPr>
+        <w:t>.application.name</w:t>
       </w:r>
       <w:r>
         <w:rPr>
@@ -1068,23 +1086,53 @@
         <w:br/>
       </w:r>
       <w:proofErr w:type="spellStart"/>
-      <w:proofErr w:type="gramStart"/>
       <w:r>
         <w:rPr>
           <w:rFonts w:ascii="Consolas" w:hAnsi="Consolas"/>
           <w:color w:val="CF8E6D"/>
         </w:rPr>
-        <w:t>spring.datasource</w:t>
-      </w:r>
-      <w:proofErr w:type="gramEnd"/>
+        <w:t>spring.datasource.password</w:t>
+      </w:r>
+      <w:proofErr w:type="spellEnd"/>
+      <w:r>
+        <w:rPr>
+          <w:rFonts w:ascii="Consolas" w:hAnsi="Consolas"/>
+          <w:color w:val="808080"/>
+        </w:rPr>
+        <w:t>=</w:t>
+      </w:r>
+      <w:proofErr w:type="spellStart"/>
+      <w:r>
+        <w:rPr>
+          <w:rFonts w:ascii="Consolas" w:hAnsi="Consolas"/>
+          <w:color w:val="6AAB73"/>
+        </w:rPr>
+        <w:t>victormacedo</w:t>
+      </w:r>
+      <w:proofErr w:type="spellEnd"/>
+      <w:r>
+        <w:rPr>
+          <w:rFonts w:ascii="Consolas" w:hAnsi="Consolas"/>
+          <w:color w:val="6AAB73"/>
+        </w:rPr>
+        <w:br/>
+      </w:r>
+      <w:proofErr w:type="spellStart"/>
       <w:r>
         <w:rPr>
           <w:rFonts w:ascii="Consolas" w:hAnsi="Consolas"/>
           <w:color w:val="CF8E6D"/>
         </w:rPr>
-        <w:t>.password</w:t>
-      </w:r>
-      <w:proofErr w:type="spellEnd"/>
+        <w:t>spring.jpa.hibernate.ddl</w:t>
+      </w:r>
+      <w:proofErr w:type="spellEnd"/>
+      <w:r>
+        <w:rPr>
+          <w:rFonts w:ascii="Consolas" w:hAnsi="Consolas"/>
+          <w:color w:val="CF8E6D"/>
+        </w:rPr>
+        <w:t>-auto</w:t>
+      </w:r>
       <w:r>
         <w:rPr>
           <w:rFonts w:ascii="Consolas" w:hAnsi="Consolas"/>
@@ -1096,48 +1144,11 @@
       <w:r>
         <w:rPr>
           <w:rFonts w:ascii="Consolas" w:hAnsi="Consolas"/>
-          <w:color w:val="6AAB73"/>
-        </w:rPr>
-        <w:t>victormacedo</w:t>
-      </w:r>
-      <w:proofErr w:type="spellEnd"/>
-      <w:r>
-        <w:rPr>
-          <w:rFonts w:ascii="Consolas" w:hAnsi="Consolas"/>
-          <w:color w:val="6AAB73"/>
-        </w:rPr>
-        <w:br/>
-      </w:r>
-      <w:proofErr w:type="spellStart"/>
-      <w:r>
-        <w:rPr>
-          <w:rFonts w:ascii="Consolas" w:hAnsi="Consolas"/>
-          <w:color w:val="CF8E6D"/>
-        </w:rPr>
-        <w:t>spring.jpa.hibernate.ddl</w:t>
-      </w:r>
-      <w:proofErr w:type="spellEnd"/>
-      <w:r>
-        <w:rPr>
-          <w:rFonts w:ascii="Consolas" w:hAnsi="Consolas"/>
-          <w:color w:val="CF8E6D"/>
-        </w:rPr>
-        <w:t>-auto</w:t>
-      </w:r>
-      <w:r>
-        <w:rPr>
-          <w:rFonts w:ascii="Consolas" w:hAnsi="Consolas"/>
-          <w:color w:val="808080"/>
-        </w:rPr>
-        <w:t>=</w:t>
-      </w:r>
-      <w:r>
-        <w:rPr>
-          <w:rFonts w:ascii="Consolas" w:hAnsi="Consolas"/>
           <w:color w:val="57AAF7"/>
         </w:rPr>
         <w:t>update</w:t>
       </w:r>
+      <w:proofErr w:type="spellEnd"/>
       <w:r>
         <w:rPr>
           <w:rFonts w:ascii="Consolas" w:hAnsi="Consolas"/>
@@ -1309,7 +1320,55 @@
           <w:sz w:val="24"/>
           <w:szCs w:val="24"/>
         </w:rPr>
-        <w:t>- Sempre que iniciamos a aplicação Spring boot, automaticamente refletimos tudo que estamos representando em código Java para a base de dados. Ou seja, se criamos uma classe em Java, criamos uma entidade na base de dados.</w:t>
+        <w:t>- Sempre que iniciamos a aplicação Spring boot, automaticamente refletimos tudo que estamos representando em código Java para a base de dados</w:t>
+      </w:r>
+      <w:r>
+        <w:rPr>
+          <w:rFonts w:ascii="Arial" w:hAnsi="Arial" w:cs="Arial"/>
+          <w:sz w:val="24"/>
+          <w:szCs w:val="24"/>
+        </w:rPr>
+        <w:t>. Ou seja, se criamos uma entidade</w:t>
+      </w:r>
+      <w:r>
+        <w:rPr>
+          <w:rFonts w:ascii="Arial" w:hAnsi="Arial" w:cs="Arial"/>
+          <w:sz w:val="24"/>
+          <w:szCs w:val="24"/>
+        </w:rPr>
+        <w:t xml:space="preserve"> em Java, criamos uma </w:t>
+      </w:r>
+      <w:r>
+        <w:rPr>
+          <w:rFonts w:ascii="Arial" w:hAnsi="Arial" w:cs="Arial"/>
+          <w:sz w:val="24"/>
+          <w:szCs w:val="24"/>
+        </w:rPr>
+        <w:t xml:space="preserve">tabela </w:t>
+      </w:r>
+      <w:r>
+        <w:rPr>
+          <w:rFonts w:ascii="Arial" w:hAnsi="Arial" w:cs="Arial"/>
+          <w:sz w:val="24"/>
+          <w:szCs w:val="24"/>
+        </w:rPr>
+        <w:t>na base de dados</w:t>
+      </w:r>
+      <w:r>
+        <w:rPr>
+          <w:rFonts w:ascii="Arial" w:hAnsi="Arial" w:cs="Arial"/>
+          <w:sz w:val="24"/>
+          <w:szCs w:val="24"/>
+        </w:rPr>
+        <w:t>, a mesma coisa quando criamos atributos na entidade, criamos colunas na base de dados</w:t>
+      </w:r>
+      <w:r>
+        <w:rPr>
+          <w:rFonts w:ascii="Arial" w:hAnsi="Arial" w:cs="Arial"/>
+          <w:sz w:val="24"/>
+          <w:szCs w:val="24"/>
+        </w:rPr>
+        <w:t>.</w:t>
       </w:r>
     </w:p>
     <w:p>
@@ -1398,7 +1457,25 @@
           <w:sz w:val="24"/>
           <w:szCs w:val="24"/>
         </w:rPr>
-        <w:t xml:space="preserve"> ele vai buscar metadados do </w:t>
+        <w:t xml:space="preserve"> ele vai buscar </w:t>
+      </w:r>
+      <w:proofErr w:type="spellStart"/>
+      <w:r>
+        <w:rPr>
+          <w:rFonts w:ascii="Arial" w:hAnsi="Arial" w:cs="Arial"/>
+          <w:sz w:val="24"/>
+          <w:szCs w:val="24"/>
+        </w:rPr>
+        <w:t>metadados</w:t>
+      </w:r>
+      <w:proofErr w:type="spellEnd"/>
+      <w:r>
+        <w:rPr>
+          <w:rFonts w:ascii="Arial" w:hAnsi="Arial" w:cs="Arial"/>
+          <w:sz w:val="24"/>
+          <w:szCs w:val="24"/>
+        </w:rPr>
+        <w:t xml:space="preserve"> do </w:t>
       </w:r>
       <w:proofErr w:type="spellStart"/>
       <w:r>
@@ -1489,35 +1566,288 @@
           <w:sz w:val="24"/>
           <w:szCs w:val="24"/>
         </w:rPr>
-        <w:t>com.bookstore.jpa</w:t>
-      </w:r>
-      <w:proofErr w:type="spellEnd"/>
-      <w:r>
-        <w:rPr>
-          <w:rFonts w:ascii="Arial" w:hAnsi="Arial" w:cs="Arial"/>
-          <w:sz w:val="24"/>
-          <w:szCs w:val="24"/>
-        </w:rPr>
-        <w:t>), nós criamos um outro pacote chamado “models” onde vamos inserir nossos models que vamos implementar.</w:t>
-      </w:r>
-    </w:p>
-    <w:p>
-      <w:pPr>
-        <w:rPr>
-          <w:rFonts w:ascii="Arial" w:hAnsi="Arial" w:cs="Arial"/>
-          <w:sz w:val="24"/>
-          <w:szCs w:val="24"/>
-        </w:rPr>
-      </w:pPr>
-    </w:p>
-    <w:p>
-      <w:pPr>
-        <w:rPr>
-          <w:rFonts w:ascii="Arial" w:hAnsi="Arial" w:cs="Arial"/>
-          <w:sz w:val="24"/>
-          <w:szCs w:val="24"/>
-        </w:rPr>
-      </w:pPr>
+        <w:t>com.</w:t>
+      </w:r>
+      <w:proofErr w:type="gramStart"/>
+      <w:r>
+        <w:rPr>
+          <w:rFonts w:ascii="Arial" w:hAnsi="Arial" w:cs="Arial"/>
+          <w:sz w:val="24"/>
+          <w:szCs w:val="24"/>
+        </w:rPr>
+        <w:t>bookstore.</w:t>
+      </w:r>
+      <w:proofErr w:type="gramEnd"/>
+      <w:r>
+        <w:rPr>
+          <w:rFonts w:ascii="Arial" w:hAnsi="Arial" w:cs="Arial"/>
+          <w:sz w:val="24"/>
+          <w:szCs w:val="24"/>
+        </w:rPr>
+        <w:t>jpa</w:t>
+      </w:r>
+      <w:proofErr w:type="spellEnd"/>
+      <w:r>
+        <w:rPr>
+          <w:rFonts w:ascii="Arial" w:hAnsi="Arial" w:cs="Arial"/>
+          <w:sz w:val="24"/>
+          <w:szCs w:val="24"/>
+        </w:rPr>
+        <w:t xml:space="preserve">), nós criamos um outro pacote chamado “models” onde vamos inserir nossos </w:t>
+      </w:r>
+      <w:proofErr w:type="spellStart"/>
+      <w:r>
+        <w:rPr>
+          <w:rFonts w:ascii="Arial" w:hAnsi="Arial" w:cs="Arial"/>
+          <w:sz w:val="24"/>
+          <w:szCs w:val="24"/>
+        </w:rPr>
+        <w:t>models</w:t>
+      </w:r>
+      <w:proofErr w:type="spellEnd"/>
+      <w:r>
+        <w:rPr>
+          <w:rFonts w:ascii="Arial" w:hAnsi="Arial" w:cs="Arial"/>
+          <w:sz w:val="24"/>
+          <w:szCs w:val="24"/>
+        </w:rPr>
+        <w:t xml:space="preserve"> que vamos implementar.</w:t>
+      </w:r>
+    </w:p>
+    <w:p>
+      <w:pPr>
+        <w:rPr>
+          <w:rFonts w:ascii="Arial" w:hAnsi="Arial" w:cs="Arial"/>
+          <w:sz w:val="24"/>
+          <w:szCs w:val="24"/>
+        </w:rPr>
+      </w:pPr>
+      <w:r>
+        <w:rPr>
+          <w:rFonts w:ascii="Arial" w:hAnsi="Arial" w:cs="Arial"/>
+          <w:sz w:val="24"/>
+          <w:szCs w:val="24"/>
+        </w:rPr>
+        <w:t xml:space="preserve">Para isso, utilizamos algumas </w:t>
+      </w:r>
+      <w:proofErr w:type="spellStart"/>
+      <w:r>
+        <w:rPr>
+          <w:rFonts w:ascii="Arial" w:hAnsi="Arial" w:cs="Arial"/>
+          <w:sz w:val="24"/>
+          <w:szCs w:val="24"/>
+        </w:rPr>
+        <w:t>notations</w:t>
+      </w:r>
+      <w:proofErr w:type="spellEnd"/>
+      <w:r>
+        <w:rPr>
+          <w:rFonts w:ascii="Arial" w:hAnsi="Arial" w:cs="Arial"/>
+          <w:sz w:val="24"/>
+          <w:szCs w:val="24"/>
+        </w:rPr>
+        <w:t>, sendo elas:</w:t>
+      </w:r>
+    </w:p>
+    <w:p>
+      <w:pPr>
+        <w:rPr>
+          <w:rFonts w:ascii="Arial" w:hAnsi="Arial" w:cs="Arial"/>
+          <w:sz w:val="24"/>
+          <w:szCs w:val="24"/>
+        </w:rPr>
+      </w:pPr>
+      <w:r>
+        <w:rPr>
+          <w:rFonts w:ascii="Arial" w:hAnsi="Arial" w:cs="Arial"/>
+          <w:b/>
+          <w:sz w:val="24"/>
+          <w:szCs w:val="24"/>
+        </w:rPr>
+        <w:t>@</w:t>
+      </w:r>
+      <w:proofErr w:type="spellStart"/>
+      <w:r>
+        <w:rPr>
+          <w:rFonts w:ascii="Arial" w:hAnsi="Arial" w:cs="Arial"/>
+          <w:b/>
+          <w:sz w:val="24"/>
+          <w:szCs w:val="24"/>
+        </w:rPr>
+        <w:t>Entity</w:t>
+      </w:r>
+      <w:proofErr w:type="spellEnd"/>
+      <w:r>
+        <w:rPr>
+          <w:rFonts w:ascii="Arial" w:hAnsi="Arial" w:cs="Arial"/>
+          <w:sz w:val="24"/>
+          <w:szCs w:val="24"/>
+        </w:rPr>
+        <w:t xml:space="preserve"> – Declaramos que essa classe é uma entidade</w:t>
+      </w:r>
+      <w:r>
+        <w:rPr>
+          <w:rFonts w:ascii="Arial" w:hAnsi="Arial" w:cs="Arial"/>
+          <w:sz w:val="24"/>
+          <w:szCs w:val="24"/>
+        </w:rPr>
+        <w:t xml:space="preserve"> JPA.</w:t>
+      </w:r>
+    </w:p>
+    <w:p>
+      <w:pPr>
+        <w:rPr>
+          <w:rFonts w:ascii="Arial" w:hAnsi="Arial" w:cs="Arial"/>
+          <w:sz w:val="24"/>
+          <w:szCs w:val="24"/>
+        </w:rPr>
+      </w:pPr>
+      <w:r>
+        <w:rPr>
+          <w:rFonts w:ascii="Arial" w:hAnsi="Arial" w:cs="Arial"/>
+          <w:b/>
+          <w:sz w:val="24"/>
+          <w:szCs w:val="24"/>
+        </w:rPr>
+        <w:t>@</w:t>
+      </w:r>
+      <w:proofErr w:type="spellStart"/>
+      <w:proofErr w:type="gramStart"/>
+      <w:r>
+        <w:rPr>
+          <w:rFonts w:ascii="Arial" w:hAnsi="Arial" w:cs="Arial"/>
+          <w:b/>
+          <w:sz w:val="24"/>
+          <w:szCs w:val="24"/>
+        </w:rPr>
+        <w:t>Table</w:t>
+      </w:r>
+      <w:proofErr w:type="spellEnd"/>
+      <w:r>
+        <w:rPr>
+          <w:rFonts w:ascii="Arial" w:hAnsi="Arial" w:cs="Arial"/>
+          <w:b/>
+          <w:sz w:val="24"/>
+          <w:szCs w:val="24"/>
+        </w:rPr>
+        <w:t>(</w:t>
+      </w:r>
+      <w:proofErr w:type="spellStart"/>
+      <w:proofErr w:type="gramEnd"/>
+      <w:r>
+        <w:rPr>
+          <w:rFonts w:ascii="Arial" w:hAnsi="Arial" w:cs="Arial"/>
+          <w:b/>
+          <w:sz w:val="24"/>
+          <w:szCs w:val="24"/>
+        </w:rPr>
+        <w:t>name</w:t>
+      </w:r>
+      <w:proofErr w:type="spellEnd"/>
+      <w:r>
+        <w:rPr>
+          <w:rFonts w:ascii="Arial" w:hAnsi="Arial" w:cs="Arial"/>
+          <w:b/>
+          <w:sz w:val="24"/>
+          <w:szCs w:val="24"/>
+        </w:rPr>
+        <w:t xml:space="preserve"> = “TB_BOOK”)</w:t>
+      </w:r>
+      <w:r>
+        <w:rPr>
+          <w:rFonts w:ascii="Arial" w:hAnsi="Arial" w:cs="Arial"/>
+          <w:sz w:val="24"/>
+          <w:szCs w:val="24"/>
+        </w:rPr>
+        <w:t xml:space="preserve"> – </w:t>
+      </w:r>
+      <w:r>
+        <w:rPr>
+          <w:rFonts w:ascii="Arial" w:hAnsi="Arial" w:cs="Arial"/>
+          <w:sz w:val="24"/>
+          <w:szCs w:val="24"/>
+        </w:rPr>
+        <w:t>declaramos qual vai ser o nome dessa entidade JPA na base de dados.</w:t>
+      </w:r>
+    </w:p>
+    <w:p>
+      <w:pPr>
+        <w:rPr>
+          <w:rFonts w:ascii="Arial" w:hAnsi="Arial" w:cs="Arial"/>
+          <w:sz w:val="24"/>
+          <w:szCs w:val="24"/>
+        </w:rPr>
+      </w:pPr>
+      <w:proofErr w:type="spellStart"/>
+      <w:proofErr w:type="gramStart"/>
+      <w:r>
+        <w:rPr>
+          <w:rFonts w:ascii="Arial" w:hAnsi="Arial" w:cs="Arial"/>
+          <w:b/>
+          <w:sz w:val="24"/>
+          <w:szCs w:val="24"/>
+        </w:rPr>
+        <w:t>implements</w:t>
+      </w:r>
+      <w:proofErr w:type="spellEnd"/>
+      <w:proofErr w:type="gramEnd"/>
+      <w:r>
+        <w:rPr>
+          <w:rFonts w:ascii="Arial" w:hAnsi="Arial" w:cs="Arial"/>
+          <w:b/>
+          <w:sz w:val="24"/>
+          <w:szCs w:val="24"/>
+        </w:rPr>
+        <w:t xml:space="preserve"> </w:t>
+      </w:r>
+      <w:proofErr w:type="spellStart"/>
+      <w:r>
+        <w:rPr>
+          <w:rFonts w:ascii="Arial" w:hAnsi="Arial" w:cs="Arial"/>
+          <w:b/>
+          <w:sz w:val="24"/>
+          <w:szCs w:val="24"/>
+        </w:rPr>
+        <w:t>Serializable</w:t>
+      </w:r>
+      <w:proofErr w:type="spellEnd"/>
+      <w:r>
+        <w:rPr>
+          <w:rFonts w:ascii="Arial" w:hAnsi="Arial" w:cs="Arial"/>
+          <w:sz w:val="24"/>
+          <w:szCs w:val="24"/>
+        </w:rPr>
+        <w:t xml:space="preserve"> – Interface de marcação para mostrarmos para a JVM que essa classe pode ser serializada e definimos também o </w:t>
+      </w:r>
+      <w:proofErr w:type="spellStart"/>
+      <w:r>
+        <w:rPr>
+          <w:rFonts w:ascii="Arial" w:hAnsi="Arial" w:cs="Arial"/>
+          <w:sz w:val="24"/>
+          <w:szCs w:val="24"/>
+        </w:rPr>
+        <w:t>serialVersionUID</w:t>
+      </w:r>
+      <w:proofErr w:type="spellEnd"/>
+      <w:r>
+        <w:rPr>
+          <w:rFonts w:ascii="Arial" w:hAnsi="Arial" w:cs="Arial"/>
+          <w:sz w:val="24"/>
+          <w:szCs w:val="24"/>
+        </w:rPr>
+        <w:t xml:space="preserve"> para essas serializações que forem feitas.</w:t>
+      </w:r>
+    </w:p>
+    <w:p>
+      <w:pPr>
+        <w:rPr>
+          <w:rFonts w:ascii="Arial" w:hAnsi="Arial" w:cs="Arial"/>
+          <w:sz w:val="24"/>
+          <w:szCs w:val="24"/>
+        </w:rPr>
+      </w:pPr>
+      <w:bookmarkStart w:id="0" w:name="_GoBack"/>
+      <w:bookmarkEnd w:id="0"/>
     </w:p>
     <w:sectPr>
       <w:pgSz w:w="11906" w:h="16838"/>
@@ -1530,7 +1860,7 @@
 </file>
 
 <file path=word/styles.xml><?xml version="1.0" encoding="utf-8"?>
-<w:styles xmlns:mc="http://schemas.openxmlformats.org/markup-compatibility/2006" xmlns:r="http://schemas.openxmlformats.org/officeDocument/2006/relationships" xmlns:w="http://schemas.openxmlformats.org/wordprocessingml/2006/main" xmlns:w14="http://schemas.microsoft.com/office/word/2010/wordml" xmlns:w15="http://schemas.microsoft.com/office/word/2012/wordml" xmlns:w16cex="http://schemas.microsoft.com/office/word/2018/wordml/cex" xmlns:w16cid="http://schemas.microsoft.com/office/word/2016/wordml/cid" xmlns:w16="http://schemas.microsoft.com/office/word/2018/wordml" xmlns:w16du="http://schemas.microsoft.com/office/word/2023/wordml/word16du" xmlns:w16sdtdh="http://schemas.microsoft.com/office/word/2020/wordml/sdtdatahash" xmlns:w16se="http://schemas.microsoft.com/office/word/2015/wordml/symex" mc:Ignorable="w14 w15 w16se w16cid w16 w16cex w16sdtdh w16du">
+<w:styles xmlns:mc="http://schemas.openxmlformats.org/markup-compatibility/2006" xmlns:r="http://schemas.openxmlformats.org/officeDocument/2006/relationships" xmlns:w="http://schemas.openxmlformats.org/wordprocessingml/2006/main" xmlns:w14="http://schemas.microsoft.com/office/word/2010/wordml" mc:Ignorable="w14">
   <w:docDefaults>
     <w:rPrDefault>
       <w:rPr>
@@ -1548,383 +1878,144 @@
       </w:pPr>
     </w:pPrDefault>
   </w:docDefaults>
-  <w:latentStyles w:defLockedState="0" w:defUIPriority="99" w:defSemiHidden="0" w:defUnhideWhenUsed="0" w:defQFormat="0" w:count="376">
-    <w:lsdException w:name="Normal" w:uiPriority="0" w:qFormat="1"/>
-    <w:lsdException w:name="heading 1" w:uiPriority="9" w:qFormat="1"/>
-    <w:lsdException w:name="heading 2" w:semiHidden="1" w:uiPriority="9" w:unhideWhenUsed="1" w:qFormat="1"/>
-    <w:lsdException w:name="heading 3" w:semiHidden="1" w:uiPriority="9" w:unhideWhenUsed="1" w:qFormat="1"/>
-    <w:lsdException w:name="heading 4" w:semiHidden="1" w:uiPriority="9" w:unhideWhenUsed="1" w:qFormat="1"/>
-    <w:lsdException w:name="heading 5" w:semiHidden="1" w:uiPriority="9" w:unhideWhenUsed="1" w:qFormat="1"/>
-    <w:lsdException w:name="heading 6" w:semiHidden="1" w:uiPriority="9" w:unhideWhenUsed="1" w:qFormat="1"/>
-    <w:lsdException w:name="heading 7" w:semiHidden="1" w:uiPriority="9" w:unhideWhenUsed="1" w:qFormat="1"/>
-    <w:lsdException w:name="heading 8" w:semiHidden="1" w:uiPriority="9" w:unhideWhenUsed="1" w:qFormat="1"/>
-    <w:lsdException w:name="heading 9" w:semiHidden="1" w:uiPriority="9" w:unhideWhenUsed="1" w:qFormat="1"/>
-    <w:lsdException w:name="index 1" w:semiHidden="1" w:unhideWhenUsed="1"/>
-    <w:lsdException w:name="index 2" w:semiHidden="1" w:unhideWhenUsed="1"/>
-    <w:lsdException w:name="index 3" w:semiHidden="1" w:unhideWhenUsed="1"/>
-    <w:lsdException w:name="index 4" w:semiHidden="1" w:unhideWhenUsed="1"/>
-    <w:lsdException w:name="index 5" w:semiHidden="1" w:unhideWhenUsed="1"/>
-    <w:lsdException w:name="index 6" w:semiHidden="1" w:unhideWhenUsed="1"/>
-    <w:lsdException w:name="index 7" w:semiHidden="1" w:unhideWhenUsed="1"/>
-    <w:lsdException w:name="index 8" w:semiHidden="1" w:unhideWhenUsed="1"/>
-    <w:lsdException w:name="index 9" w:semiHidden="1" w:unhideWhenUsed="1"/>
-    <w:lsdException w:name="toc 1" w:semiHidden="1" w:uiPriority="39" w:unhideWhenUsed="1"/>
-    <w:lsdException w:name="toc 2" w:semiHidden="1" w:uiPriority="39" w:unhideWhenUsed="1"/>
-    <w:lsdException w:name="toc 3" w:semiHidden="1" w:uiPriority="39" w:unhideWhenUsed="1"/>
-    <w:lsdException w:name="toc 4" w:semiHidden="1" w:uiPriority="39" w:unhideWhenUsed="1"/>
-    <w:lsdException w:name="toc 5" w:semiHidden="1" w:uiPriority="39" w:unhideWhenUsed="1"/>
-    <w:lsdException w:name="toc 6" w:semiHidden="1" w:uiPriority="39" w:unhideWhenUsed="1"/>
-    <w:lsdException w:name="toc 7" w:semiHidden="1" w:uiPriority="39" w:unhideWhenUsed="1"/>
-    <w:lsdException w:name="toc 8" w:semiHidden="1" w:uiPriority="39" w:unhideWhenUsed="1"/>
-    <w:lsdException w:name="toc 9" w:semiHidden="1" w:uiPriority="39" w:unhideWhenUsed="1"/>
-    <w:lsdException w:name="Normal Indent" w:semiHidden="1" w:unhideWhenUsed="1"/>
-    <w:lsdException w:name="footnote text" w:semiHidden="1" w:unhideWhenUsed="1"/>
-    <w:lsdException w:name="annotation text" w:semiHidden="1" w:unhideWhenUsed="1"/>
-    <w:lsdException w:name="header" w:semiHidden="1" w:unhideWhenUsed="1"/>
-    <w:lsdException w:name="footer" w:semiHidden="1" w:unhideWhenUsed="1"/>
-    <w:lsdException w:name="index heading" w:semiHidden="1" w:unhideWhenUsed="1"/>
-    <w:lsdException w:name="caption" w:semiHidden="1" w:uiPriority="35" w:unhideWhenUsed="1" w:qFormat="1"/>
-    <w:lsdException w:name="table of figures" w:semiHidden="1" w:unhideWhenUsed="1"/>
-    <w:lsdException w:name="envelope address" w:semiHidden="1" w:unhideWhenUsed="1"/>
-    <w:lsdException w:name="envelope return" w:semiHidden="1" w:unhideWhenUsed="1"/>
-    <w:lsdException w:name="footnote reference" w:semiHidden="1" w:unhideWhenUsed="1"/>
-    <w:lsdException w:name="annotation reference" w:semiHidden="1" w:unhideWhenUsed="1"/>
-    <w:lsdException w:name="line number" w:semiHidden="1" w:unhideWhenUsed="1"/>
-    <w:lsdException w:name="page number" w:semiHidden="1" w:unhideWhenUsed="1"/>
-    <w:lsdException w:name="endnote reference" w:semiHidden="1" w:unhideWhenUsed="1"/>
-    <w:lsdException w:name="endnote text" w:semiHidden="1" w:unhideWhenUsed="1"/>
-    <w:lsdException w:name="table of authorities" w:semiHidden="1" w:unhideWhenUsed="1"/>
-    <w:lsdException w:name="macro" w:semiHidden="1" w:unhideWhenUsed="1"/>
-    <w:lsdException w:name="toa heading" w:semiHidden="1" w:unhideWhenUsed="1"/>
-    <w:lsdException w:name="List" w:semiHidden="1" w:unhideWhenUsed="1"/>
-    <w:lsdException w:name="List Bullet" w:semiHidden="1" w:unhideWhenUsed="1"/>
-    <w:lsdException w:name="List Number" w:semiHidden="1" w:unhideWhenUsed="1"/>
-    <w:lsdException w:name="List 2" w:semiHidden="1" w:unhideWhenUsed="1"/>
-    <w:lsdException w:name="List 3" w:semiHidden="1" w:unhideWhenUsed="1"/>
-    <w:lsdException w:name="List 4" w:semiHidden="1" w:unhideWhenUsed="1"/>
-    <w:lsdException w:name="List 5" w:semiHidden="1" w:unhideWhenUsed="1"/>
-    <w:lsdException w:name="List Bullet 2" w:semiHidden="1" w:unhideWhenUsed="1"/>
-    <w:lsdException w:name="List Bullet 3" w:semiHidden="1" w:unhideWhenUsed="1"/>
-    <w:lsdException w:name="List Bullet 4" w:semiHidden="1" w:unhideWhenUsed="1"/>
-    <w:lsdException w:name="List Bullet 5" w:semiHidden="1" w:unhideWhenUsed="1"/>
-    <w:lsdException w:name="List Number 2" w:semiHidden="1" w:unhideWhenUsed="1"/>
-    <w:lsdException w:name="List Number 3" w:semiHidden="1" w:unhideWhenUsed="1"/>
-    <w:lsdException w:name="List Number 4" w:semiHidden="1" w:unhideWhenUsed="1"/>
-    <w:lsdException w:name="List Number 5" w:semiHidden="1" w:unhideWhenUsed="1"/>
-    <w:lsdException w:name="Title" w:uiPriority="10" w:qFormat="1"/>
-    <w:lsdException w:name="Closing" w:semiHidden="1" w:unhideWhenUsed="1"/>
-    <w:lsdException w:name="Signature" w:semiHidden="1" w:unhideWhenUsed="1"/>
-    <w:lsdException w:name="Default Paragraph Font" w:semiHidden="1" w:uiPriority="1" w:unhideWhenUsed="1"/>
-    <w:lsdException w:name="Body Text" w:semiHidden="1" w:unhideWhenUsed="1"/>
-    <w:lsdException w:name="Body Text Indent" w:semiHidden="1" w:unhideWhenUsed="1"/>
-    <w:lsdException w:name="List Continue" w:semiHidden="1" w:unhideWhenUsed="1"/>
-    <w:lsdException w:name="List Continue 2" w:semiHidden="1" w:unhideWhenUsed="1"/>
-    <w:lsdException w:name="List Continue 3" w:semiHidden="1" w:unhideWhenUsed="1"/>
-    <w:lsdException w:name="List Continue 4" w:semiHidden="1" w:unhideWhenUsed="1"/>
-    <w:lsdException w:name="List Continue 5" w:semiHidden="1" w:unhideWhenUsed="1"/>
-    <w:lsdException w:name="Message Header" w:semiHidden="1" w:unhideWhenUsed="1"/>
-    <w:lsdException w:name="Subtitle" w:uiPriority="11" w:qFormat="1"/>
-    <w:lsdException w:name="Salutation" w:semiHidden="1" w:unhideWhenUsed="1"/>
-    <w:lsdException w:name="Date" w:semiHidden="1" w:unhideWhenUsed="1"/>
-    <w:lsdException w:name="Body Text First Indent" w:semiHidden="1" w:unhideWhenUsed="1"/>
-    <w:lsdException w:name="Body Text First Indent 2" w:semiHidden="1" w:unhideWhenUsed="1"/>
-    <w:lsdException w:name="Note Heading" w:semiHidden="1" w:unhideWhenUsed="1"/>
-    <w:lsdException w:name="Body Text 2" w:semiHidden="1" w:unhideWhenUsed="1"/>
-    <w:lsdException w:name="Body Text 3" w:semiHidden="1" w:unhideWhenUsed="1"/>
-    <w:lsdException w:name="Body Text Indent 2" w:semiHidden="1" w:unhideWhenUsed="1"/>
-    <w:lsdException w:name="Body Text Indent 3" w:semiHidden="1" w:unhideWhenUsed="1"/>
-    <w:lsdException w:name="Block Text" w:semiHidden="1" w:unhideWhenUsed="1"/>
-    <w:lsdException w:name="Hyperlink" w:semiHidden="1" w:unhideWhenUsed="1"/>
-    <w:lsdException w:name="FollowedHyperlink" w:semiHidden="1" w:unhideWhenUsed="1"/>
-    <w:lsdException w:name="Strong" w:uiPriority="22" w:qFormat="1"/>
-    <w:lsdException w:name="Emphasis" w:uiPriority="20" w:qFormat="1"/>
-    <w:lsdException w:name="Document Map" w:semiHidden="1" w:unhideWhenUsed="1"/>
-    <w:lsdException w:name="Plain Text" w:semiHidden="1" w:unhideWhenUsed="1"/>
-    <w:lsdException w:name="E-mail Signature" w:semiHidden="1" w:unhideWhenUsed="1"/>
-    <w:lsdException w:name="HTML Top of Form" w:semiHidden="1" w:unhideWhenUsed="1"/>
-    <w:lsdException w:name="HTML Bottom of Form" w:semiHidden="1" w:unhideWhenUsed="1"/>
-    <w:lsdException w:name="Normal (Web)" w:semiHidden="1" w:unhideWhenUsed="1"/>
-    <w:lsdException w:name="HTML Acronym" w:semiHidden="1" w:unhideWhenUsed="1"/>
-    <w:lsdException w:name="HTML Address" w:semiHidden="1" w:unhideWhenUsed="1"/>
-    <w:lsdException w:name="HTML Cite" w:semiHidden="1" w:unhideWhenUsed="1"/>
-    <w:lsdException w:name="HTML Code" w:semiHidden="1" w:unhideWhenUsed="1"/>
-    <w:lsdException w:name="HTML Definition" w:semiHidden="1" w:unhideWhenUsed="1"/>
-    <w:lsdException w:name="HTML Keyboard" w:semiHidden="1" w:unhideWhenUsed="1"/>
-    <w:lsdException w:name="HTML Preformatted" w:semiHidden="1" w:unhideWhenUsed="1"/>
-    <w:lsdException w:name="HTML Sample" w:semiHidden="1" w:unhideWhenUsed="1"/>
-    <w:lsdException w:name="HTML Typewriter" w:semiHidden="1" w:unhideWhenUsed="1"/>
-    <w:lsdException w:name="HTML Variable" w:semiHidden="1" w:unhideWhenUsed="1"/>
-    <w:lsdException w:name="Normal Table" w:semiHidden="1" w:unhideWhenUsed="1"/>
-    <w:lsdException w:name="annotation subject" w:semiHidden="1" w:unhideWhenUsed="1"/>
-    <w:lsdException w:name="No List" w:semiHidden="1" w:unhideWhenUsed="1"/>
-    <w:lsdException w:name="Outline List 1" w:semiHidden="1" w:unhideWhenUsed="1"/>
-    <w:lsdException w:name="Outline List 2" w:semiHidden="1" w:unhideWhenUsed="1"/>
-    <w:lsdException w:name="Outline List 3" w:semiHidden="1" w:unhideWhenUsed="1"/>
-    <w:lsdException w:name="Table Simple 1" w:semiHidden="1" w:unhideWhenUsed="1"/>
-    <w:lsdException w:name="Table Simple 2" w:semiHidden="1" w:unhideWhenUsed="1"/>
-    <w:lsdException w:name="Table Simple 3" w:semiHidden="1" w:unhideWhenUsed="1"/>
-    <w:lsdException w:name="Table Classic 1" w:semiHidden="1" w:unhideWhenUsed="1"/>
-    <w:lsdException w:name="Table Classic 2" w:semiHidden="1" w:unhideWhenUsed="1"/>
-    <w:lsdException w:name="Table Classic 3" w:semiHidden="1" w:unhideWhenUsed="1"/>
-    <w:lsdException w:name="Table Classic 4" w:semiHidden="1" w:unhideWhenUsed="1"/>
-    <w:lsdException w:name="Table Colorful 1" w:semiHidden="1" w:unhideWhenUsed="1"/>
-    <w:lsdException w:name="Table Colorful 2" w:semiHidden="1" w:unhideWhenUsed="1"/>
-    <w:lsdException w:name="Table Colorful 3" w:semiHidden="1" w:unhideWhenUsed="1"/>
-    <w:lsdException w:name="Table Columns 1" w:semiHidden="1" w:unhideWhenUsed="1"/>
-    <w:lsdException w:name="Table Columns 2" w:semiHidden="1" w:unhideWhenUsed="1"/>
-    <w:lsdException w:name="Table Columns 3" w:semiHidden="1" w:unhideWhenUsed="1"/>
-    <w:lsdException w:name="Table Columns 4" w:semiHidden="1" w:unhideWhenUsed="1"/>
-    <w:lsdException w:name="Table Columns 5" w:semiHidden="1" w:unhideWhenUsed="1"/>
-    <w:lsdException w:name="Table Grid 1" w:semiHidden="1" w:unhideWhenUsed="1"/>
-    <w:lsdException w:name="Table Grid 2" w:semiHidden="1" w:unhideWhenUsed="1"/>
-    <w:lsdException w:name="Table Grid 3" w:semiHidden="1" w:unhideWhenUsed="1"/>
-    <w:lsdException w:name="Table Grid 4" w:semiHidden="1" w:unhideWhenUsed="1"/>
-    <w:lsdException w:name="Table Grid 5" w:semiHidden="1" w:unhideWhenUsed="1"/>
-    <w:lsdException w:name="Table Grid 6" w:semiHidden="1" w:unhideWhenUsed="1"/>
-    <w:lsdException w:name="Table Grid 7" w:semiHidden="1" w:unhideWhenUsed="1"/>
-    <w:lsdException w:name="Table Grid 8" w:semiHidden="1" w:unhideWhenUsed="1"/>
-    <w:lsdException w:name="Table List 1" w:semiHidden="1" w:unhideWhenUsed="1"/>
-    <w:lsdException w:name="Table List 2" w:semiHidden="1" w:unhideWhenUsed="1"/>
-    <w:lsdException w:name="Table List 3" w:semiHidden="1" w:unhideWhenUsed="1"/>
-    <w:lsdException w:name="Table List 4" w:semiHidden="1" w:unhideWhenUsed="1"/>
-    <w:lsdException w:name="Table List 5" w:semiHidden="1" w:unhideWhenUsed="1"/>
-    <w:lsdException w:name="Table List 6" w:semiHidden="1" w:unhideWhenUsed="1"/>
-    <w:lsdException w:name="Table List 7" w:semiHidden="1" w:unhideWhenUsed="1"/>
-    <w:lsdException w:name="Table List 8" w:semiHidden="1" w:unhideWhenUsed="1"/>
-    <w:lsdException w:name="Table 3D effects 1" w:semiHidden="1" w:unhideWhenUsed="1"/>
-    <w:lsdException w:name="Table 3D effects 2" w:semiHidden="1" w:unhideWhenUsed="1"/>
-    <w:lsdException w:name="Table 3D effects 3" w:semiHidden="1" w:unhideWhenUsed="1"/>
-    <w:lsdException w:name="Table Contemporary" w:semiHidden="1" w:unhideWhenUsed="1"/>
-    <w:lsdException w:name="Table Elegant" w:semiHidden="1" w:unhideWhenUsed="1"/>
-    <w:lsdException w:name="Table Professional" w:semiHidden="1" w:unhideWhenUsed="1"/>
-    <w:lsdException w:name="Table Subtle 1" w:semiHidden="1" w:unhideWhenUsed="1"/>
-    <w:lsdException w:name="Table Subtle 2" w:semiHidden="1" w:unhideWhenUsed="1"/>
-    <w:lsdException w:name="Table Web 1" w:semiHidden="1" w:unhideWhenUsed="1"/>
-    <w:lsdException w:name="Table Web 2" w:semiHidden="1" w:unhideWhenUsed="1"/>
-    <w:lsdException w:name="Table Web 3" w:semiHidden="1" w:unhideWhenUsed="1"/>
-    <w:lsdException w:name="Balloon Text" w:semiHidden="1" w:unhideWhenUsed="1"/>
-    <w:lsdException w:name="Table Grid" w:uiPriority="39"/>
-    <w:lsdException w:name="Table Theme" w:semiHidden="1" w:unhideWhenUsed="1"/>
-    <w:lsdException w:name="Placeholder Text" w:semiHidden="1"/>
-    <w:lsdException w:name="No Spacing" w:uiPriority="1" w:qFormat="1"/>
-    <w:lsdException w:name="Light Shading" w:uiPriority="60"/>
-    <w:lsdException w:name="Light List" w:uiPriority="61"/>
-    <w:lsdException w:name="Light Grid" w:uiPriority="62"/>
-    <w:lsdException w:name="Medium Shading 1" w:uiPriority="63"/>
-    <w:lsdException w:name="Medium Shading 2" w:uiPriority="64"/>
-    <w:lsdException w:name="Medium List 1" w:uiPriority="65"/>
-    <w:lsdException w:name="Medium List 2" w:uiPriority="66"/>
-    <w:lsdException w:name="Medium Grid 1" w:uiPriority="67"/>
-    <w:lsdException w:name="Medium Grid 2" w:uiPriority="68"/>
-    <w:lsdException w:name="Medium Grid 3" w:uiPriority="69"/>
-    <w:lsdException w:name="Dark List" w:uiPriority="70"/>
-    <w:lsdException w:name="Colorful Shading" w:uiPriority="71"/>
-    <w:lsdException w:name="Colorful List" w:uiPriority="72"/>
-    <w:lsdException w:name="Colorful Grid" w:uiPriority="73"/>
-    <w:lsdException w:name="Light Shading Accent 1" w:uiPriority="60"/>
-    <w:lsdException w:name="Light List Accent 1" w:uiPriority="61"/>
-    <w:lsdException w:name="Light Grid Accent 1" w:uiPriority="62"/>
-    <w:lsdException w:name="Medium Shading 1 Accent 1" w:uiPriority="63"/>
-    <w:lsdException w:name="Medium Shading 2 Accent 1" w:uiPriority="64"/>
-    <w:lsdException w:name="Medium List 1 Accent 1" w:uiPriority="65"/>
-    <w:lsdException w:name="Revision" w:semiHidden="1"/>
-    <w:lsdException w:name="List Paragraph" w:uiPriority="34" w:qFormat="1"/>
-    <w:lsdException w:name="Quote" w:uiPriority="29" w:qFormat="1"/>
-    <w:lsdException w:name="Intense Quote" w:uiPriority="30" w:qFormat="1"/>
-    <w:lsdException w:name="Medium List 2 Accent 1" w:uiPriority="66"/>
-    <w:lsdException w:name="Medium Grid 1 Accent 1" w:uiPriority="67"/>
-    <w:lsdException w:name="Medium Grid 2 Accent 1" w:uiPriority="68"/>
-    <w:lsdException w:name="Medium Grid 3 Accent 1" w:uiPriority="69"/>
-    <w:lsdException w:name="Dark List Accent 1" w:uiPriority="70"/>
-    <w:lsdException w:name="Colorful Shading Accent 1" w:uiPriority="71"/>
-    <w:lsdException w:name="Colorful List Accent 1" w:uiPriority="72"/>
-    <w:lsdException w:name="Colorful Grid Accent 1" w:uiPriority="73"/>
-    <w:lsdException w:name="Light Shading Accent 2" w:uiPriority="60"/>
-    <w:lsdException w:name="Light List Accent 2" w:uiPriority="61"/>
-    <w:lsdException w:name="Light Grid Accent 2" w:uiPriority="62"/>
-    <w:lsdException w:name="Medium Shading 1 Accent 2" w:uiPriority="63"/>
-    <w:lsdException w:name="Medium Shading 2 Accent 2" w:uiPriority="64"/>
-    <w:lsdException w:name="Medium List 1 Accent 2" w:uiPriority="65"/>
-    <w:lsdException w:name="Medium List 2 Accent 2" w:uiPriority="66"/>
-    <w:lsdException w:name="Medium Grid 1 Accent 2" w:uiPriority="67"/>
-    <w:lsdException w:name="Medium Grid 2 Accent 2" w:uiPriority="68"/>
-    <w:lsdException w:name="Medium Grid 3 Accent 2" w:uiPriority="69"/>
-    <w:lsdException w:name="Dark List Accent 2" w:uiPriority="70"/>
-    <w:lsdException w:name="Colorful Shading Accent 2" w:uiPriority="71"/>
-    <w:lsdException w:name="Colorful List Accent 2" w:uiPriority="72"/>
-    <w:lsdException w:name="Colorful Grid Accent 2" w:uiPriority="73"/>
-    <w:lsdException w:name="Light Shading Accent 3" w:uiPriority="60"/>
-    <w:lsdException w:name="Light List Accent 3" w:uiPriority="61"/>
-    <w:lsdException w:name="Light Grid Accent 3" w:uiPriority="62"/>
-    <w:lsdException w:name="Medium Shading 1 Accent 3" w:uiPriority="63"/>
-    <w:lsdException w:name="Medium Shading 2 Accent 3" w:uiPriority="64"/>
-    <w:lsdException w:name="Medium List 1 Accent 3" w:uiPriority="65"/>
-    <w:lsdException w:name="Medium List 2 Accent 3" w:uiPriority="66"/>
-    <w:lsdException w:name="Medium Grid 1 Accent 3" w:uiPriority="67"/>
-    <w:lsdException w:name="Medium Grid 2 Accent 3" w:uiPriority="68"/>
-    <w:lsdException w:name="Medium Grid 3 Accent 3" w:uiPriority="69"/>
-    <w:lsdException w:name="Dark List Accent 3" w:uiPriority="70"/>
-    <w:lsdException w:name="Colorful Shading Accent 3" w:uiPriority="71"/>
-    <w:lsdException w:name="Colorful List Accent 3" w:uiPriority="72"/>
-    <w:lsdException w:name="Colorful Grid Accent 3" w:uiPriority="73"/>
-    <w:lsdException w:name="Light Shading Accent 4" w:uiPriority="60"/>
-    <w:lsdException w:name="Light List Accent 4" w:uiPriority="61"/>
-    <w:lsdException w:name="Light Grid Accent 4" w:uiPriority="62"/>
-    <w:lsdException w:name="Medium Shading 1 Accent 4" w:uiPriority="63"/>
-    <w:lsdException w:name="Medium Shading 2 Accent 4" w:uiPriority="64"/>
-    <w:lsdException w:name="Medium List 1 Accent 4" w:uiPriority="65"/>
-    <w:lsdException w:name="Medium List 2 Accent 4" w:uiPriority="66"/>
-    <w:lsdException w:name="Medium Grid 1 Accent 4" w:uiPriority="67"/>
-    <w:lsdException w:name="Medium Grid 2 Accent 4" w:uiPriority="68"/>
-    <w:lsdException w:name="Medium Grid 3 Accent 4" w:uiPriority="69"/>
-    <w:lsdException w:name="Dark List Accent 4" w:uiPriority="70"/>
-    <w:lsdException w:name="Colorful Shading Accent 4" w:uiPriority="71"/>
-    <w:lsdException w:name="Colorful List Accent 4" w:uiPriority="72"/>
-    <w:lsdException w:name="Colorful Grid Accent 4" w:uiPriority="73"/>
-    <w:lsdException w:name="Light Shading Accent 5" w:uiPriority="60"/>
-    <w:lsdException w:name="Light List Accent 5" w:uiPriority="61"/>
-    <w:lsdException w:name="Light Grid Accent 5" w:uiPriority="62"/>
-    <w:lsdException w:name="Medium Shading 1 Accent 5" w:uiPriority="63"/>
-    <w:lsdException w:name="Medium Shading 2 Accent 5" w:uiPriority="64"/>
-    <w:lsdException w:name="Medium List 1 Accent 5" w:uiPriority="65"/>
-    <w:lsdException w:name="Medium List 2 Accent 5" w:uiPriority="66"/>
-    <w:lsdException w:name="Medium Grid 1 Accent 5" w:uiPriority="67"/>
-    <w:lsdException w:name="Medium Grid 2 Accent 5" w:uiPriority="68"/>
-    <w:lsdException w:name="Medium Grid 3 Accent 5" w:uiPriority="69"/>
-    <w:lsdException w:name="Dark List Accent 5" w:uiPriority="70"/>
-    <w:lsdException w:name="Colorful Shading Accent 5" w:uiPriority="71"/>
-    <w:lsdException w:name="Colorful List Accent 5" w:uiPriority="72"/>
-    <w:lsdException w:name="Colorful Grid Accent 5" w:uiPriority="73"/>
-    <w:lsdException w:name="Light Shading Accent 6" w:uiPriority="60"/>
-    <w:lsdException w:name="Light List Accent 6" w:uiPriority="61"/>
-    <w:lsdException w:name="Light Grid Accent 6" w:uiPriority="62"/>
-    <w:lsdException w:name="Medium Shading 1 Accent 6" w:uiPriority="63"/>
-    <w:lsdException w:name="Medium Shading 2 Accent 6" w:uiPriority="64"/>
-    <w:lsdException w:name="Medium List 1 Accent 6" w:uiPriority="65"/>
-    <w:lsdException w:name="Medium List 2 Accent 6" w:uiPriority="66"/>
-    <w:lsdException w:name="Medium Grid 1 Accent 6" w:uiPriority="67"/>
-    <w:lsdException w:name="Medium Grid 2 Accent 6" w:uiPriority="68"/>
-    <w:lsdException w:name="Medium Grid 3 Accent 6" w:uiPriority="69"/>
-    <w:lsdException w:name="Dark List Accent 6" w:uiPriority="70"/>
-    <w:lsdException w:name="Colorful Shading Accent 6" w:uiPriority="71"/>
-    <w:lsdException w:name="Colorful List Accent 6" w:uiPriority="72"/>
-    <w:lsdException w:name="Colorful Grid Accent 6" w:uiPriority="73"/>
-    <w:lsdException w:name="Subtle Emphasis" w:uiPriority="19" w:qFormat="1"/>
-    <w:lsdException w:name="Intense Emphasis" w:uiPriority="21" w:qFormat="1"/>
-    <w:lsdException w:name="Subtle Reference" w:uiPriority="31" w:qFormat="1"/>
-    <w:lsdException w:name="Intense Reference" w:uiPriority="32" w:qFormat="1"/>
-    <w:lsdException w:name="Book Title" w:uiPriority="33" w:qFormat="1"/>
-    <w:lsdException w:name="Bibliography" w:semiHidden="1" w:uiPriority="37" w:unhideWhenUsed="1"/>
-    <w:lsdException w:name="TOC Heading" w:semiHidden="1" w:uiPriority="39" w:unhideWhenUsed="1" w:qFormat="1"/>
-    <w:lsdException w:name="Plain Table 1" w:uiPriority="41"/>
-    <w:lsdException w:name="Plain Table 2" w:uiPriority="42"/>
-    <w:lsdException w:name="Plain Table 3" w:uiPriority="43"/>
-    <w:lsdException w:name="Plain Table 4" w:uiPriority="44"/>
-    <w:lsdException w:name="Plain Table 5" w:uiPriority="45"/>
-    <w:lsdException w:name="Grid Table Light" w:uiPriority="40"/>
-    <w:lsdException w:name="Grid Table 1 Light" w:uiPriority="46"/>
-    <w:lsdException w:name="Grid Table 2" w:uiPriority="47"/>
-    <w:lsdException w:name="Grid Table 3" w:uiPriority="48"/>
-    <w:lsdException w:name="Grid Table 4" w:uiPriority="49"/>
-    <w:lsdException w:name="Grid Table 5 Dark" w:uiPriority="50"/>
-    <w:lsdException w:name="Grid Table 6 Colorful" w:uiPriority="51"/>
-    <w:lsdException w:name="Grid Table 7 Colorful" w:uiPriority="52"/>
-    <w:lsdException w:name="Grid Table 1 Light Accent 1" w:uiPriority="46"/>
-    <w:lsdException w:name="Grid Table 2 Accent 1" w:uiPriority="47"/>
-    <w:lsdException w:name="Grid Table 3 Accent 1" w:uiPriority="48"/>
-    <w:lsdException w:name="Grid Table 4 Accent 1" w:uiPriority="49"/>
-    <w:lsdException w:name="Grid Table 5 Dark Accent 1" w:uiPriority="50"/>
-    <w:lsdException w:name="Grid Table 6 Colorful Accent 1" w:uiPriority="51"/>
-    <w:lsdException w:name="Grid Table 7 Colorful Accent 1" w:uiPriority="52"/>
-    <w:lsdException w:name="Grid Table 1 Light Accent 2" w:uiPriority="46"/>
-    <w:lsdException w:name="Grid Table 2 Accent 2" w:uiPriority="47"/>
-    <w:lsdException w:name="Grid Table 3 Accent 2" w:uiPriority="48"/>
-    <w:lsdException w:name="Grid Table 4 Accent 2" w:uiPriority="49"/>
-    <w:lsdException w:name="Grid Table 5 Dark Accent 2" w:uiPriority="50"/>
-    <w:lsdException w:name="Grid Table 6 Colorful Accent 2" w:uiPriority="51"/>
-    <w:lsdException w:name="Grid Table 7 Colorful Accent 2" w:uiPriority="52"/>
-    <w:lsdException w:name="Grid Table 1 Light Accent 3" w:uiPriority="46"/>
-    <w:lsdException w:name="Grid Table 2 Accent 3" w:uiPriority="47"/>
-    <w:lsdException w:name="Grid Table 3 Accent 3" w:uiPriority="48"/>
-    <w:lsdException w:name="Grid Table 4 Accent 3" w:uiPriority="49"/>
-    <w:lsdException w:name="Grid Table 5 Dark Accent 3" w:uiPriority="50"/>
-    <w:lsdException w:name="Grid Table 6 Colorful Accent 3" w:uiPriority="51"/>
-    <w:lsdException w:name="Grid Table 7 Colorful Accent 3" w:uiPriority="52"/>
-    <w:lsdException w:name="Grid Table 1 Light Accent 4" w:uiPriority="46"/>
-    <w:lsdException w:name="Grid Table 2 Accent 4" w:uiPriority="47"/>
-    <w:lsdException w:name="Grid Table 3 Accent 4" w:uiPriority="48"/>
-    <w:lsdException w:name="Grid Table 4 Accent 4" w:uiPriority="49"/>
-    <w:lsdException w:name="Grid Table 5 Dark Accent 4" w:uiPriority="50"/>
-    <w:lsdException w:name="Grid Table 6 Colorful Accent 4" w:uiPriority="51"/>
-    <w:lsdException w:name="Grid Table 7 Colorful Accent 4" w:uiPriority="52"/>
-    <w:lsdException w:name="Grid Table 1 Light Accent 5" w:uiPriority="46"/>
-    <w:lsdException w:name="Grid Table 2 Accent 5" w:uiPriority="47"/>
-    <w:lsdException w:name="Grid Table 3 Accent 5" w:uiPriority="48"/>
-    <w:lsdException w:name="Grid Table 4 Accent 5" w:uiPriority="49"/>
-    <w:lsdException w:name="Grid Table 5 Dark Accent 5" w:uiPriority="50"/>
-    <w:lsdException w:name="Grid Table 6 Colorful Accent 5" w:uiPriority="51"/>
-    <w:lsdException w:name="Grid Table 7 Colorful Accent 5" w:uiPriority="52"/>
-    <w:lsdException w:name="Grid Table 1 Light Accent 6" w:uiPriority="46"/>
-    <w:lsdException w:name="Grid Table 2 Accent 6" w:uiPriority="47"/>
-    <w:lsdException w:name="Grid Table 3 Accent 6" w:uiPriority="48"/>
-    <w:lsdException w:name="Grid Table 4 Accent 6" w:uiPriority="49"/>
-    <w:lsdException w:name="Grid Table 5 Dark Accent 6" w:uiPriority="50"/>
-    <w:lsdException w:name="Grid Table 6 Colorful Accent 6" w:uiPriority="51"/>
-    <w:lsdException w:name="Grid Table 7 Colorful Accent 6" w:uiPriority="52"/>
-    <w:lsdException w:name="List Table 1 Light" w:uiPriority="46"/>
-    <w:lsdException w:name="List Table 2" w:uiPriority="47"/>
-    <w:lsdException w:name="List Table 3" w:uiPriority="48"/>
-    <w:lsdException w:name="List Table 4" w:uiPriority="49"/>
-    <w:lsdException w:name="List Table 5 Dark" w:uiPriority="50"/>
-    <w:lsdException w:name="List Table 6 Colorful" w:uiPriority="51"/>
-    <w:lsdException w:name="List Table 7 Colorful" w:uiPriority="52"/>
-    <w:lsdException w:name="List Table 1 Light Accent 1" w:uiPriority="46"/>
-    <w:lsdException w:name="List Table 2 Accent 1" w:uiPriority="47"/>
-    <w:lsdException w:name="List Table 3 Accent 1" w:uiPriority="48"/>
-    <w:lsdException w:name="List Table 4 Accent 1" w:uiPriority="49"/>
-    <w:lsdException w:name="List Table 5 Dark Accent 1" w:uiPriority="50"/>
-    <w:lsdException w:name="List Table 6 Colorful Accent 1" w:uiPriority="51"/>
-    <w:lsdException w:name="List Table 7 Colorful Accent 1" w:uiPriority="52"/>
-    <w:lsdException w:name="List Table 1 Light Accent 2" w:uiPriority="46"/>
-    <w:lsdException w:name="List Table 2 Accent 2" w:uiPriority="47"/>
-    <w:lsdException w:name="List Table 3 Accent 2" w:uiPriority="48"/>
-    <w:lsdException w:name="List Table 4 Accent 2" w:uiPriority="49"/>
-    <w:lsdException w:name="List Table 5 Dark Accent 2" w:uiPriority="50"/>
-    <w:lsdException w:name="List Table 6 Colorful Accent 2" w:uiPriority="51"/>
-    <w:lsdException w:name="List Table 7 Colorful Accent 2" w:uiPriority="52"/>
-    <w:lsdException w:name="List Table 1 Light Accent 3" w:uiPriority="46"/>
-    <w:lsdException w:name="List Table 2 Accent 3" w:uiPriority="47"/>
-    <w:lsdException w:name="List Table 3 Accent 3" w:uiPriority="48"/>
-    <w:lsdException w:name="List Table 4 Accent 3" w:uiPriority="49"/>
-    <w:lsdException w:name="List Table 5 Dark Accent 3" w:uiPriority="50"/>
-    <w:lsdException w:name="List Table 6 Colorful Accent 3" w:uiPriority="51"/>
-    <w:lsdException w:name="List Table 7 Colorful Accent 3" w:uiPriority="52"/>
-    <w:lsdException w:name="List Table 1 Light Accent 4" w:uiPriority="46"/>
-    <w:lsdException w:name="List Table 2 Accent 4" w:uiPriority="47"/>
-    <w:lsdException w:name="List Table 3 Accent 4" w:uiPriority="48"/>
-    <w:lsdException w:name="List Table 4 Accent 4" w:uiPriority="49"/>
-    <w:lsdException w:name="List Table 5 Dark Accent 4" w:uiPriority="50"/>
-    <w:lsdException w:name="List Table 6 Colorful Accent 4" w:uiPriority="51"/>
-    <w:lsdException w:name="List Table 7 Colorful Accent 4" w:uiPriority="52"/>
-    <w:lsdException w:name="List Table 1 Light Accent 5" w:uiPriority="46"/>
-    <w:lsdException w:name="List Table 2 Accent 5" w:uiPriority="47"/>
-    <w:lsdException w:name="List Table 3 Accent 5" w:uiPriority="48"/>
-    <w:lsdException w:name="List Table 4 Accent 5" w:uiPriority="49"/>
-    <w:lsdException w:name="List Table 5 Dark Accent 5" w:uiPriority="50"/>
-    <w:lsdException w:name="List Table 6 Colorful Accent 5" w:uiPriority="51"/>
-    <w:lsdException w:name="List Table 7 Colorful Accent 5" w:uiPriority="52"/>
-    <w:lsdException w:name="List Table 1 Light Accent 6" w:uiPriority="46"/>
-    <w:lsdException w:name="List Table 2 Accent 6" w:uiPriority="47"/>
-    <w:lsdException w:name="List Table 3 Accent 6" w:uiPriority="48"/>
-    <w:lsdException w:name="List Table 4 Accent 6" w:uiPriority="49"/>
-    <w:lsdException w:name="List Table 5 Dark Accent 6" w:uiPriority="50"/>
-    <w:lsdException w:name="List Table 6 Colorful Accent 6" w:uiPriority="51"/>
-    <w:lsdException w:name="List Table 7 Colorful Accent 6" w:uiPriority="52"/>
-    <w:lsdException w:name="Mention" w:semiHidden="1" w:unhideWhenUsed="1"/>
-    <w:lsdException w:name="Smart Hyperlink" w:semiHidden="1" w:unhideWhenUsed="1"/>
-    <w:lsdException w:name="Hashtag" w:semiHidden="1" w:unhideWhenUsed="1"/>
-    <w:lsdException w:name="Unresolved Mention" w:semiHidden="1" w:unhideWhenUsed="1"/>
-    <w:lsdException w:name="Smart Link" w:semiHidden="1" w:unhideWhenUsed="1"/>
+  <w:latentStyles w:defLockedState="0" w:defUIPriority="99" w:defSemiHidden="1" w:defUnhideWhenUsed="1" w:defQFormat="0" w:count="267">
+    <w:lsdException w:name="Normal" w:semiHidden="0" w:uiPriority="0" w:unhideWhenUsed="0" w:qFormat="1"/>
+    <w:lsdException w:name="heading 1" w:semiHidden="0" w:uiPriority="9" w:unhideWhenUsed="0" w:qFormat="1"/>
+    <w:lsdException w:name="heading 2" w:uiPriority="9" w:qFormat="1"/>
+    <w:lsdException w:name="heading 3" w:uiPriority="9" w:qFormat="1"/>
+    <w:lsdException w:name="heading 4" w:uiPriority="9" w:qFormat="1"/>
+    <w:lsdException w:name="heading 5" w:uiPriority="9" w:qFormat="1"/>
+    <w:lsdException w:name="heading 6" w:uiPriority="9" w:qFormat="1"/>
+    <w:lsdException w:name="heading 7" w:uiPriority="9" w:qFormat="1"/>
+    <w:lsdException w:name="heading 8" w:uiPriority="9" w:qFormat="1"/>
+    <w:lsdException w:name="heading 9" w:uiPriority="9" w:qFormat="1"/>
+    <w:lsdException w:name="toc 1" w:uiPriority="39"/>
+    <w:lsdException w:name="toc 2" w:uiPriority="39"/>
+    <w:lsdException w:name="toc 3" w:uiPriority="39"/>
+    <w:lsdException w:name="toc 4" w:uiPriority="39"/>
+    <w:lsdException w:name="toc 5" w:uiPriority="39"/>
+    <w:lsdException w:name="toc 6" w:uiPriority="39"/>
+    <w:lsdException w:name="toc 7" w:uiPriority="39"/>
+    <w:lsdException w:name="toc 8" w:uiPriority="39"/>
+    <w:lsdException w:name="toc 9" w:uiPriority="39"/>
+    <w:lsdException w:name="caption" w:uiPriority="35" w:qFormat="1"/>
+    <w:lsdException w:name="Title" w:semiHidden="0" w:uiPriority="10" w:unhideWhenUsed="0" w:qFormat="1"/>
+    <w:lsdException w:name="Default Paragraph Font" w:uiPriority="1"/>
+    <w:lsdException w:name="Subtitle" w:semiHidden="0" w:uiPriority="11" w:unhideWhenUsed="0" w:qFormat="1"/>
+    <w:lsdException w:name="Strong" w:semiHidden="0" w:uiPriority="22" w:unhideWhenUsed="0" w:qFormat="1"/>
+    <w:lsdException w:name="Emphasis" w:semiHidden="0" w:uiPriority="20" w:unhideWhenUsed="0" w:qFormat="1"/>
+    <w:lsdException w:name="Table Grid" w:semiHidden="0" w:uiPriority="39" w:unhideWhenUsed="0"/>
+    <w:lsdException w:name="Placeholder Text" w:unhideWhenUsed="0"/>
+    <w:lsdException w:name="No Spacing" w:semiHidden="0" w:uiPriority="1" w:unhideWhenUsed="0" w:qFormat="1"/>
+    <w:lsdException w:name="Light Shading" w:semiHidden="0" w:uiPriority="60" w:unhideWhenUsed="0"/>
+    <w:lsdException w:name="Light List" w:semiHidden="0" w:uiPriority="61" w:unhideWhenUsed="0"/>
+    <w:lsdException w:name="Light Grid" w:semiHidden="0" w:uiPriority="62" w:unhideWhenUsed="0"/>
+    <w:lsdException w:name="Medium Shading 1" w:semiHidden="0" w:uiPriority="63" w:unhideWhenUsed="0"/>
+    <w:lsdException w:name="Medium Shading 2" w:semiHidden="0" w:uiPriority="64" w:unhideWhenUsed="0"/>
+    <w:lsdException w:name="Medium List 1" w:semiHidden="0" w:uiPriority="65" w:unhideWhenUsed="0"/>
+    <w:lsdException w:name="Medium List 2" w:semiHidden="0" w:uiPriority="66" w:unhideWhenUsed="0"/>
+    <w:lsdException w:name="Medium Grid 1" w:semiHidden="0" w:uiPriority="67" w:unhideWhenUsed="0"/>
+    <w:lsdException w:name="Medium Grid 2" w:semiHidden="0" w:uiPriority="68" w:unhideWhenUsed="0"/>
+    <w:lsdException w:name="Medium Grid 3" w:semiHidden="0" w:uiPriority="69" w:unhideWhenUsed="0"/>
+    <w:lsdException w:name="Dark List" w:semiHidden="0" w:uiPriority="70" w:unhideWhenUsed="0"/>
+    <w:lsdException w:name="Colorful Shading" w:semiHidden="0" w:uiPriority="71" w:unhideWhenUsed="0"/>
+    <w:lsdException w:name="Colorful List" w:semiHidden="0" w:uiPriority="72" w:unhideWhenUsed="0"/>
+    <w:lsdException w:name="Colorful Grid" w:semiHidden="0" w:uiPriority="73" w:unhideWhenUsed="0"/>
+    <w:lsdException w:name="Light Shading Accent 1" w:semiHidden="0" w:uiPriority="60" w:unhideWhenUsed="0"/>
+    <w:lsdException w:name="Light List Accent 1" w:semiHidden="0" w:uiPriority="61" w:unhideWhenUsed="0"/>
+    <w:lsdException w:name="Light Grid Accent 1" w:semiHidden="0" w:uiPriority="62" w:unhideWhenUsed="0"/>
+    <w:lsdException w:name="Medium Shading 1 Accent 1" w:semiHidden="0" w:uiPriority="63" w:unhideWhenUsed="0"/>
+    <w:lsdException w:name="Medium Shading 2 Accent 1" w:semiHidden="0" w:uiPriority="64" w:unhideWhenUsed="0"/>
+    <w:lsdException w:name="Medium List 1 Accent 1" w:semiHidden="0" w:uiPriority="65" w:unhideWhenUsed="0"/>
+    <w:lsdException w:name="Revision" w:unhideWhenUsed="0"/>
+    <w:lsdException w:name="List Paragraph" w:semiHidden="0" w:uiPriority="34" w:unhideWhenUsed="0" w:qFormat="1"/>
+    <w:lsdException w:name="Quote" w:semiHidden="0" w:uiPriority="29" w:unhideWhenUsed="0" w:qFormat="1"/>
+    <w:lsdException w:name="Intense Quote" w:semiHidden="0" w:uiPriority="30" w:unhideWhenUsed="0" w:qFormat="1"/>
+    <w:lsdException w:name="Medium List 2 Accent 1" w:semiHidden="0" w:uiPriority="66" w:unhideWhenUsed="0"/>
+    <w:lsdException w:name="Medium Grid 1 Accent 1" w:semiHidden="0" w:uiPriority="67" w:unhideWhenUsed="0"/>
+    <w:lsdException w:name="Medium Grid 2 Accent 1" w:semiHidden="0" w:uiPriority="68" w:unhideWhenUsed="0"/>
+    <w:lsdException w:name="Medium Grid 3 Accent 1" w:semiHidden="0" w:uiPriority="69" w:unhideWhenUsed="0"/>
+    <w:lsdException w:name="Dark List Accent 1" w:semiHidden="0" w:uiPriority="70" w:unhideWhenUsed="0"/>
+    <w:lsdException w:name="Colorful Shading Accent 1" w:semiHidden="0" w:uiPriority="71" w:unhideWhenUsed="0"/>
+    <w:lsdException w:name="Colorful List Accent 1" w:semiHidden="0" w:uiPriority="72" w:unhideWhenUsed="0"/>
+    <w:lsdException w:name="Colorful Grid Accent 1" w:semiHidden="0" w:uiPriority="73" w:unhideWhenUsed="0"/>
+    <w:lsdException w:name="Light Shading Accent 2" w:semiHidden="0" w:uiPriority="60" w:unhideWhenUsed="0"/>
+    <w:lsdException w:name="Light List Accent 2" w:semiHidden="0" w:uiPriority="61" w:unhideWhenUsed="0"/>
+    <w:lsdException w:name="Light Grid Accent 2" w:semiHidden="0" w:uiPriority="62" w:unhideWhenUsed="0"/>
+    <w:lsdException w:name="Medium Shading 1 Accent 2" w:semiHidden="0" w:uiPriority="63" w:unhideWhenUsed="0"/>
+    <w:lsdException w:name="Medium Shading 2 Accent 2" w:semiHidden="0" w:uiPriority="64" w:unhideWhenUsed="0"/>
+    <w:lsdException w:name="Medium List 1 Accent 2" w:semiHidden="0" w:uiPriority="65" w:unhideWhenUsed="0"/>
+    <w:lsdException w:name="Medium List 2 Accent 2" w:semiHidden="0" w:uiPriority="66" w:unhideWhenUsed="0"/>
+    <w:lsdException w:name="Medium Grid 1 Accent 2" w:semiHidden="0" w:uiPriority="67" w:unhideWhenUsed="0"/>
+    <w:lsdException w:name="Medium Grid 2 Accent 2" w:semiHidden="0" w:uiPriority="68" w:unhideWhenUsed="0"/>
+    <w:lsdException w:name="Medium Grid 3 Accent 2" w:semiHidden="0" w:uiPriority="69" w:unhideWhenUsed="0"/>
+    <w:lsdException w:name="Dark List Accent 2" w:semiHidden="0" w:uiPriority="70" w:unhideWhenUsed="0"/>
+    <w:lsdException w:name="Colorful Shading Accent 2" w:semiHidden="0" w:uiPriority="71" w:unhideWhenUsed="0"/>
+    <w:lsdException w:name="Colorful List Accent 2" w:semiHidden="0" w:uiPriority="72" w:unhideWhenUsed="0"/>
+    <w:lsdException w:name="Colorful Grid Accent 2" w:semiHidden="0" w:uiPriority="73" w:unhideWhenUsed="0"/>
+    <w:lsdException w:name="Light Shading Accent 3" w:semiHidden="0" w:uiPriority="60" w:unhideWhenUsed="0"/>
+    <w:lsdException w:name="Light List Accent 3" w:semiHidden="0" w:uiPriority="61" w:unhideWhenUsed="0"/>
+    <w:lsdException w:name="Light Grid Accent 3" w:semiHidden="0" w:uiPriority="62" w:unhideWhenUsed="0"/>
+    <w:lsdException w:name="Medium Shading 1 Accent 3" w:semiHidden="0" w:uiPriority="63" w:unhideWhenUsed="0"/>
+    <w:lsdException w:name="Medium Shading 2 Accent 3" w:semiHidden="0" w:uiPriority="64" w:unhideWhenUsed="0"/>
+    <w:lsdException w:name="Medium List 1 Accent 3" w:semiHidden="0" w:uiPriority="65" w:unhideWhenUsed="0"/>
+    <w:lsdException w:name="Medium List 2 Accent 3" w:semiHidden="0" w:uiPriority="66" w:unhideWhenUsed="0"/>
+    <w:lsdException w:name="Medium Grid 1 Accent 3" w:semiHidden="0" w:uiPriority="67" w:unhideWhenUsed="0"/>
+    <w:lsdException w:name="Medium Grid 2 Accent 3" w:semiHidden="0" w:uiPriority="68" w:unhideWhenUsed="0"/>
+    <w:lsdException w:name="Medium Grid 3 Accent 3" w:semiHidden="0" w:uiPriority="69" w:unhideWhenUsed="0"/>
+    <w:lsdException w:name="Dark List Accent 3" w:semiHidden="0" w:uiPriority="70" w:unhideWhenUsed="0"/>
+    <w:lsdException w:name="Colorful Shading Accent 3" w:semiHidden="0" w:uiPriority="71" w:unhideWhenUsed="0"/>
+    <w:lsdException w:name="Colorful List Accent 3" w:semiHidden="0" w:uiPriority="72" w:unhideWhenUsed="0"/>
+    <w:lsdException w:name="Colorful Grid Accent 3" w:semiHidden="0" w:uiPriority="73" w:unhideWhenUsed="0"/>
+    <w:lsdException w:name="Light Shading Accent 4" w:semiHidden="0" w:uiPriority="60" w:unhideWhenUsed="0"/>
+    <w:lsdException w:name="Light List Accent 4" w:semiHidden="0" w:uiPriority="61" w:unhideWhenUsed="0"/>
+    <w:lsdException w:name="Light Grid Accent 4" w:semiHidden="0" w:uiPriority="62" w:unhideWhenUsed="0"/>
+    <w:lsdException w:name="Medium Shading 1 Accent 4" w:semiHidden="0" w:uiPriority="63" w:unhideWhenUsed="0"/>
+    <w:lsdException w:name="Medium Shading 2 Accent 4" w:semiHidden="0" w:uiPriority="64" w:unhideWhenUsed="0"/>
+    <w:lsdException w:name="Medium List 1 Accent 4" w:semiHidden="0" w:uiPriority="65" w:unhideWhenUsed="0"/>
+    <w:lsdException w:name="Medium List 2 Accent 4" w:semiHidden="0" w:uiPriority="66" w:unhideWhenUsed="0"/>
+    <w:lsdException w:name="Medium Grid 1 Accent 4" w:semiHidden="0" w:uiPriority="67" w:unhideWhenUsed="0"/>
+    <w:lsdException w:name="Medium Grid 2 Accent 4" w:semiHidden="0" w:uiPriority="68" w:unhideWhenUsed="0"/>
+    <w:lsdException w:name="Medium Grid 3 Accent 4" w:semiHidden="0" w:uiPriority="69" w:unhideWhenUsed="0"/>
+    <w:lsdException w:name="Dark List Accent 4" w:semiHidden="0" w:uiPriority="70" w:unhideWhenUsed="0"/>
+    <w:lsdException w:name="Colorful Shading Accent 4" w:semiHidden="0" w:uiPriority="71" w:unhideWhenUsed="0"/>
+    <w:lsdException w:name="Colorful List Accent 4" w:semiHidden="0" w:uiPriority="72" w:unhideWhenUsed="0"/>
+    <w:lsdException w:name="Colorful Grid Accent 4" w:semiHidden="0" w:uiPriority="73" w:unhideWhenUsed="0"/>
+    <w:lsdException w:name="Light Shading Accent 5" w:semiHidden="0" w:uiPriority="60" w:unhideWhenUsed="0"/>
+    <w:lsdException w:name="Light List Accent 5" w:semiHidden="0" w:uiPriority="61" w:unhideWhenUsed="0"/>
+    <w:lsdException w:name="Light Grid Accent 5" w:semiHidden="0" w:uiPriority="62" w:unhideWhenUsed="0"/>
+    <w:lsdException w:name="Medium Shading 1 Accent 5" w:semiHidden="0" w:uiPriority="63" w:unhideWhenUsed="0"/>
+    <w:lsdException w:name="Medium Shading 2 Accent 5" w:semiHidden="0" w:uiPriority="64" w:unhideWhenUsed="0"/>
+    <w:lsdException w:name="Medium List 1 Accent 5" w:semiHidden="0" w:uiPriority="65" w:unhideWhenUsed="0"/>
+    <w:lsdException w:name="Medium List 2 Accent 5" w:semiHidden="0" w:uiPriority="66" w:unhideWhenUsed="0"/>
+    <w:lsdException w:name="Medium Grid 1 Accent 5" w:semiHidden="0" w:uiPriority="67" w:unhideWhenUsed="0"/>
+    <w:lsdException w:name="Medium Grid 2 Accent 5" w:semiHidden="0" w:uiPriority="68" w:unhideWhenUsed="0"/>
+    <w:lsdException w:name="Medium Grid 3 Accent 5" w:semiHidden="0" w:uiPriority="69" w:unhideWhenUsed="0"/>
+    <w:lsdException w:name="Dark List Accent 5" w:semiHidden="0" w:uiPriority="70" w:unhideWhenUsed="0"/>
+    <w:lsdException w:name="Colorful Shading Accent 5" w:semiHidden="0" w:uiPriority="71" w:unhideWhenUsed="0"/>
+    <w:lsdException w:name="Colorful List Accent 5" w:semiHidden="0" w:uiPriority="72" w:unhideWhenUsed="0"/>
+    <w:lsdException w:name="Colorful Grid Accent 5" w:semiHidden="0" w:uiPriority="73" w:unhideWhenUsed="0"/>
+    <w:lsdException w:name="Light Shading Accent 6" w:semiHidden="0" w:uiPriority="60" w:unhideWhenUsed="0"/>
+    <w:lsdException w:name="Light List Accent 6" w:semiHidden="0" w:uiPriority="61" w:unhideWhenUsed="0"/>
+    <w:lsdException w:name="Light Grid Accent 6" w:semiHidden="0" w:uiPriority="62" w:unhideWhenUsed="0"/>
+    <w:lsdException w:name="Medium Shading 1 Accent 6" w:semiHidden="0" w:uiPriority="63" w:unhideWhenUsed="0"/>
+    <w:lsdException w:name="Medium Shading 2 Accent 6" w:semiHidden="0" w:uiPriority="64" w:unhideWhenUsed="0"/>
+    <w:lsdException w:name="Medium List 1 Accent 6" w:semiHidden="0" w:uiPriority="65" w:unhideWhenUsed="0"/>
+    <w:lsdException w:name="Medium List 2 Accent 6" w:semiHidden="0" w:uiPriority="66" w:unhideWhenUsed="0"/>
+    <w:lsdException w:name="Medium Grid 1 Accent 6" w:semiHidden="0" w:uiPriority="67" w:unhideWhenUsed="0"/>
+    <w:lsdException w:name="Medium Grid 2 Accent 6" w:semiHidden="0" w:uiPriority="68" w:unhideWhenUsed="0"/>
+    <w:lsdException w:name="Medium Grid 3 Accent 6" w:semiHidden="0" w:uiPriority="69" w:unhideWhenUsed="0"/>
+    <w:lsdException w:name="Dark List Accent 6" w:semiHidden="0" w:uiPriority="70" w:unhideWhenUsed="0"/>
+    <w:lsdException w:name="Colorful Shading Accent 6" w:semiHidden="0" w:uiPriority="71" w:unhideWhenUsed="0"/>
+    <w:lsdException w:name="Colorful List Accent 6" w:semiHidden="0" w:uiPriority="72" w:unhideWhenUsed="0"/>
+    <w:lsdException w:name="Colorful Grid Accent 6" w:semiHidden="0" w:uiPriority="73" w:unhideWhenUsed="0"/>
+    <w:lsdException w:name="Subtle Emphasis" w:semiHidden="0" w:uiPriority="19" w:unhideWhenUsed="0" w:qFormat="1"/>
+    <w:lsdException w:name="Intense Emphasis" w:semiHidden="0" w:uiPriority="21" w:unhideWhenUsed="0" w:qFormat="1"/>
+    <w:lsdException w:name="Subtle Reference" w:semiHidden="0" w:uiPriority="31" w:unhideWhenUsed="0" w:qFormat="1"/>
+    <w:lsdException w:name="Intense Reference" w:semiHidden="0" w:uiPriority="32" w:unhideWhenUsed="0" w:qFormat="1"/>
+    <w:lsdException w:name="Book Title" w:semiHidden="0" w:uiPriority="33" w:unhideWhenUsed="0" w:qFormat="1"/>
+    <w:lsdException w:name="Bibliography" w:uiPriority="37"/>
+    <w:lsdException w:name="TOC Heading" w:uiPriority="39" w:qFormat="1"/>
   </w:latentStyles>
   <w:style w:type="paragraph" w:default="1" w:styleId="Normal">
     <w:name w:val="Normal"/>
@@ -2009,6 +2100,310 @@
       <w14:ligatures w14:val="none"/>
     </w:rPr>
   </w:style>
+  <w:style w:type="paragraph" w:styleId="Textodebalo">
+    <w:name w:val="Balloon Text"/>
+    <w:basedOn w:val="Normal"/>
+    <w:link w:val="TextodebaloChar"/>
+    <w:uiPriority w:val="99"/>
+    <w:semiHidden/>
+    <w:unhideWhenUsed/>
+    <w:rsid w:val="008252FE"/>
+    <w:pPr>
+      <w:spacing w:after="0" w:line="240" w:lineRule="auto"/>
+    </w:pPr>
+    <w:rPr>
+      <w:rFonts w:ascii="Tahoma" w:hAnsi="Tahoma" w:cs="Tahoma"/>
+      <w:sz w:val="16"/>
+      <w:szCs w:val="16"/>
+    </w:rPr>
+  </w:style>
+  <w:style w:type="character" w:customStyle="1" w:styleId="TextodebaloChar">
+    <w:name w:val="Texto de balão Char"/>
+    <w:basedOn w:val="Fontepargpadro"/>
+    <w:link w:val="Textodebalo"/>
+    <w:uiPriority w:val="99"/>
+    <w:semiHidden/>
+    <w:rsid w:val="008252FE"/>
+    <w:rPr>
+      <w:rFonts w:ascii="Tahoma" w:hAnsi="Tahoma" w:cs="Tahoma"/>
+      <w:sz w:val="16"/>
+      <w:szCs w:val="16"/>
+    </w:rPr>
+  </w:style>
+</w:styles>
+</file>
+
+<file path=word/stylesWithEffects.xml><?xml version="1.0" encoding="utf-8"?>
+<w:styles xmlns:wpc="http://schemas.microsoft.com/office/word/2010/wordprocessingCanvas" xmlns:mc="http://schemas.openxmlformats.org/markup-compatibility/2006" xmlns:o="urn:schemas-microsoft-com:office:office" xmlns:r="http://schemas.openxmlformats.org/officeDocument/2006/relationships" xmlns:m="http://schemas.openxmlformats.org/officeDocument/2006/math" xmlns:v="urn:schemas-microsoft-com:vml" xmlns:wp14="http://schemas.microsoft.com/office/word/2010/wordprocessingDrawing" xmlns:wp="http://schemas.openxmlformats.org/drawingml/2006/wordprocessingDrawing" xmlns:w10="urn:schemas-microsoft-com:office:word" xmlns:w="http://schemas.openxmlformats.org/wordprocessingml/2006/main" xmlns:w14="http://schemas.microsoft.com/office/word/2010/wordml" xmlns:wpg="http://schemas.microsoft.com/office/word/2010/wordprocessingGroup" xmlns:wpi="http://schemas.microsoft.com/office/word/2010/wordprocessingInk" xmlns:wne="http://schemas.microsoft.com/office/word/2006/wordml" xmlns:wps="http://schemas.microsoft.com/office/word/2010/wordprocessingShape" mc:Ignorable="w14 wp14">
+  <w:docDefaults>
+    <w:rPrDefault>
+      <w:rPr>
+        <w:rFonts w:asciiTheme="minorHAnsi" w:eastAsiaTheme="minorHAnsi" w:hAnsiTheme="minorHAnsi" w:cstheme="minorBidi"/>
+        <w:kern w:val="2"/>
+        <w:sz w:val="22"/>
+        <w:szCs w:val="22"/>
+        <w:lang w:val="pt-BR" w:eastAsia="en-US" w:bidi="ar-SA"/>
+        <w14:ligatures w14:val="standardContextual"/>
+      </w:rPr>
+    </w:rPrDefault>
+    <w:pPrDefault>
+      <w:pPr>
+        <w:spacing w:after="160" w:line="259" w:lineRule="auto"/>
+      </w:pPr>
+    </w:pPrDefault>
+  </w:docDefaults>
+  <w:latentStyles w:defLockedState="0" w:defUIPriority="99" w:defSemiHidden="1" w:defUnhideWhenUsed="1" w:defQFormat="0" w:count="267">
+    <w:lsdException w:name="Normal" w:semiHidden="0" w:uiPriority="0" w:unhideWhenUsed="0" w:qFormat="1"/>
+    <w:lsdException w:name="heading 1" w:semiHidden="0" w:uiPriority="9" w:unhideWhenUsed="0" w:qFormat="1"/>
+    <w:lsdException w:name="heading 2" w:uiPriority="9" w:qFormat="1"/>
+    <w:lsdException w:name="heading 3" w:uiPriority="9" w:qFormat="1"/>
+    <w:lsdException w:name="heading 4" w:uiPriority="9" w:qFormat="1"/>
+    <w:lsdException w:name="heading 5" w:uiPriority="9" w:qFormat="1"/>
+    <w:lsdException w:name="heading 6" w:uiPriority="9" w:qFormat="1"/>
+    <w:lsdException w:name="heading 7" w:uiPriority="9" w:qFormat="1"/>
+    <w:lsdException w:name="heading 8" w:uiPriority="9" w:qFormat="1"/>
+    <w:lsdException w:name="heading 9" w:uiPriority="9" w:qFormat="1"/>
+    <w:lsdException w:name="toc 1" w:uiPriority="39"/>
+    <w:lsdException w:name="toc 2" w:uiPriority="39"/>
+    <w:lsdException w:name="toc 3" w:uiPriority="39"/>
+    <w:lsdException w:name="toc 4" w:uiPriority="39"/>
+    <w:lsdException w:name="toc 5" w:uiPriority="39"/>
+    <w:lsdException w:name="toc 6" w:uiPriority="39"/>
+    <w:lsdException w:name="toc 7" w:uiPriority="39"/>
+    <w:lsdException w:name="toc 8" w:uiPriority="39"/>
+    <w:lsdException w:name="toc 9" w:uiPriority="39"/>
+    <w:lsdException w:name="caption" w:uiPriority="35" w:qFormat="1"/>
+    <w:lsdException w:name="Title" w:semiHidden="0" w:uiPriority="10" w:unhideWhenUsed="0" w:qFormat="1"/>
+    <w:lsdException w:name="Default Paragraph Font" w:uiPriority="1"/>
+    <w:lsdException w:name="Subtitle" w:semiHidden="0" w:uiPriority="11" w:unhideWhenUsed="0" w:qFormat="1"/>
+    <w:lsdException w:name="Strong" w:semiHidden="0" w:uiPriority="22" w:unhideWhenUsed="0" w:qFormat="1"/>
+    <w:lsdException w:name="Emphasis" w:semiHidden="0" w:uiPriority="20" w:unhideWhenUsed="0" w:qFormat="1"/>
+    <w:lsdException w:name="Table Grid" w:semiHidden="0" w:uiPriority="39" w:unhideWhenUsed="0"/>
+    <w:lsdException w:name="Placeholder Text" w:unhideWhenUsed="0"/>
+    <w:lsdException w:name="No Spacing" w:semiHidden="0" w:uiPriority="1" w:unhideWhenUsed="0" w:qFormat="1"/>
+    <w:lsdException w:name="Light Shading" w:semiHidden="0" w:uiPriority="60" w:unhideWhenUsed="0"/>
+    <w:lsdException w:name="Light List" w:semiHidden="0" w:uiPriority="61" w:unhideWhenUsed="0"/>
+    <w:lsdException w:name="Light Grid" w:semiHidden="0" w:uiPriority="62" w:unhideWhenUsed="0"/>
+    <w:lsdException w:name="Medium Shading 1" w:semiHidden="0" w:uiPriority="63" w:unhideWhenUsed="0"/>
+    <w:lsdException w:name="Medium Shading 2" w:semiHidden="0" w:uiPriority="64" w:unhideWhenUsed="0"/>
+    <w:lsdException w:name="Medium List 1" w:semiHidden="0" w:uiPriority="65" w:unhideWhenUsed="0"/>
+    <w:lsdException w:name="Medium List 2" w:semiHidden="0" w:uiPriority="66" w:unhideWhenUsed="0"/>
+    <w:lsdException w:name="Medium Grid 1" w:semiHidden="0" w:uiPriority="67" w:unhideWhenUsed="0"/>
+    <w:lsdException w:name="Medium Grid 2" w:semiHidden="0" w:uiPriority="68" w:unhideWhenUsed="0"/>
+    <w:lsdException w:name="Medium Grid 3" w:semiHidden="0" w:uiPriority="69" w:unhideWhenUsed="0"/>
+    <w:lsdException w:name="Dark List" w:semiHidden="0" w:uiPriority="70" w:unhideWhenUsed="0"/>
+    <w:lsdException w:name="Colorful Shading" w:semiHidden="0" w:uiPriority="71" w:unhideWhenUsed="0"/>
+    <w:lsdException w:name="Colorful List" w:semiHidden="0" w:uiPriority="72" w:unhideWhenUsed="0"/>
+    <w:lsdException w:name="Colorful Grid" w:semiHidden="0" w:uiPriority="73" w:unhideWhenUsed="0"/>
+    <w:lsdException w:name="Light Shading Accent 1" w:semiHidden="0" w:uiPriority="60" w:unhideWhenUsed="0"/>
+    <w:lsdException w:name="Light List Accent 1" w:semiHidden="0" w:uiPriority="61" w:unhideWhenUsed="0"/>
+    <w:lsdException w:name="Light Grid Accent 1" w:semiHidden="0" w:uiPriority="62" w:unhideWhenUsed="0"/>
+    <w:lsdException w:name="Medium Shading 1 Accent 1" w:semiHidden="0" w:uiPriority="63" w:unhideWhenUsed="0"/>
+    <w:lsdException w:name="Medium Shading 2 Accent 1" w:semiHidden="0" w:uiPriority="64" w:unhideWhenUsed="0"/>
+    <w:lsdException w:name="Medium List 1 Accent 1" w:semiHidden="0" w:uiPriority="65" w:unhideWhenUsed="0"/>
+    <w:lsdException w:name="Revision" w:unhideWhenUsed="0"/>
+    <w:lsdException w:name="List Paragraph" w:semiHidden="0" w:uiPriority="34" w:unhideWhenUsed="0" w:qFormat="1"/>
+    <w:lsdException w:name="Quote" w:semiHidden="0" w:uiPriority="29" w:unhideWhenUsed="0" w:qFormat="1"/>
+    <w:lsdException w:name="Intense Quote" w:semiHidden="0" w:uiPriority="30" w:unhideWhenUsed="0" w:qFormat="1"/>
+    <w:lsdException w:name="Medium List 2 Accent 1" w:semiHidden="0" w:uiPriority="66" w:unhideWhenUsed="0"/>
+    <w:lsdException w:name="Medium Grid 1 Accent 1" w:semiHidden="0" w:uiPriority="67" w:unhideWhenUsed="0"/>
+    <w:lsdException w:name="Medium Grid 2 Accent 1" w:semiHidden="0" w:uiPriority="68" w:unhideWhenUsed="0"/>
+    <w:lsdException w:name="Medium Grid 3 Accent 1" w:semiHidden="0" w:uiPriority="69" w:unhideWhenUsed="0"/>
+    <w:lsdException w:name="Dark List Accent 1" w:semiHidden="0" w:uiPriority="70" w:unhideWhenUsed="0"/>
+    <w:lsdException w:name="Colorful Shading Accent 1" w:semiHidden="0" w:uiPriority="71" w:unhideWhenUsed="0"/>
+    <w:lsdException w:name="Colorful List Accent 1" w:semiHidden="0" w:uiPriority="72" w:unhideWhenUsed="0"/>
+    <w:lsdException w:name="Colorful Grid Accent 1" w:semiHidden="0" w:uiPriority="73" w:unhideWhenUsed="0"/>
+    <w:lsdException w:name="Light Shading Accent 2" w:semiHidden="0" w:uiPriority="60" w:unhideWhenUsed="0"/>
+    <w:lsdException w:name="Light List Accent 2" w:semiHidden="0" w:uiPriority="61" w:unhideWhenUsed="0"/>
+    <w:lsdException w:name="Light Grid Accent 2" w:semiHidden="0" w:uiPriority="62" w:unhideWhenUsed="0"/>
+    <w:lsdException w:name="Medium Shading 1 Accent 2" w:semiHidden="0" w:uiPriority="63" w:unhideWhenUsed="0"/>
+    <w:lsdException w:name="Medium Shading 2 Accent 2" w:semiHidden="0" w:uiPriority="64" w:unhideWhenUsed="0"/>
+    <w:lsdException w:name="Medium List 1 Accent 2" w:semiHidden="0" w:uiPriority="65" w:unhideWhenUsed="0"/>
+    <w:lsdException w:name="Medium List 2 Accent 2" w:semiHidden="0" w:uiPriority="66" w:unhideWhenUsed="0"/>
+    <w:lsdException w:name="Medium Grid 1 Accent 2" w:semiHidden="0" w:uiPriority="67" w:unhideWhenUsed="0"/>
+    <w:lsdException w:name="Medium Grid 2 Accent 2" w:semiHidden="0" w:uiPriority="68" w:unhideWhenUsed="0"/>
+    <w:lsdException w:name="Medium Grid 3 Accent 2" w:semiHidden="0" w:uiPriority="69" w:unhideWhenUsed="0"/>
+    <w:lsdException w:name="Dark List Accent 2" w:semiHidden="0" w:uiPriority="70" w:unhideWhenUsed="0"/>
+    <w:lsdException w:name="Colorful Shading Accent 2" w:semiHidden="0" w:uiPriority="71" w:unhideWhenUsed="0"/>
+    <w:lsdException w:name="Colorful List Accent 2" w:semiHidden="0" w:uiPriority="72" w:unhideWhenUsed="0"/>
+    <w:lsdException w:name="Colorful Grid Accent 2" w:semiHidden="0" w:uiPriority="73" w:unhideWhenUsed="0"/>
+    <w:lsdException w:name="Light Shading Accent 3" w:semiHidden="0" w:uiPriority="60" w:unhideWhenUsed="0"/>
+    <w:lsdException w:name="Light List Accent 3" w:semiHidden="0" w:uiPriority="61" w:unhideWhenUsed="0"/>
+    <w:lsdException w:name="Light Grid Accent 3" w:semiHidden="0" w:uiPriority="62" w:unhideWhenUsed="0"/>
+    <w:lsdException w:name="Medium Shading 1 Accent 3" w:semiHidden="0" w:uiPriority="63" w:unhideWhenUsed="0"/>
+    <w:lsdException w:name="Medium Shading 2 Accent 3" w:semiHidden="0" w:uiPriority="64" w:unhideWhenUsed="0"/>
+    <w:lsdException w:name="Medium List 1 Accent 3" w:semiHidden="0" w:uiPriority="65" w:unhideWhenUsed="0"/>
+    <w:lsdException w:name="Medium List 2 Accent 3" w:semiHidden="0" w:uiPriority="66" w:unhideWhenUsed="0"/>
+    <w:lsdException w:name="Medium Grid 1 Accent 3" w:semiHidden="0" w:uiPriority="67" w:unhideWhenUsed="0"/>
+    <w:lsdException w:name="Medium Grid 2 Accent 3" w:semiHidden="0" w:uiPriority="68" w:unhideWhenUsed="0"/>
+    <w:lsdException w:name="Medium Grid 3 Accent 3" w:semiHidden="0" w:uiPriority="69" w:unhideWhenUsed="0"/>
+    <w:lsdException w:name="Dark List Accent 3" w:semiHidden="0" w:uiPriority="70" w:unhideWhenUsed="0"/>
+    <w:lsdException w:name="Colorful Shading Accent 3" w:semiHidden="0" w:uiPriority="71" w:unhideWhenUsed="0"/>
+    <w:lsdException w:name="Colorful List Accent 3" w:semiHidden="0" w:uiPriority="72" w:unhideWhenUsed="0"/>
+    <w:lsdException w:name="Colorful Grid Accent 3" w:semiHidden="0" w:uiPriority="73" w:unhideWhenUsed="0"/>
+    <w:lsdException w:name="Light Shading Accent 4" w:semiHidden="0" w:uiPriority="60" w:unhideWhenUsed="0"/>
+    <w:lsdException w:name="Light List Accent 4" w:semiHidden="0" w:uiPriority="61" w:unhideWhenUsed="0"/>
+    <w:lsdException w:name="Light Grid Accent 4" w:semiHidden="0" w:uiPriority="62" w:unhideWhenUsed="0"/>
+    <w:lsdException w:name="Medium Shading 1 Accent 4" w:semiHidden="0" w:uiPriority="63" w:unhideWhenUsed="0"/>
+    <w:lsdException w:name="Medium Shading 2 Accent 4" w:semiHidden="0" w:uiPriority="64" w:unhideWhenUsed="0"/>
+    <w:lsdException w:name="Medium List 1 Accent 4" w:semiHidden="0" w:uiPriority="65" w:unhideWhenUsed="0"/>
+    <w:lsdException w:name="Medium List 2 Accent 4" w:semiHidden="0" w:uiPriority="66" w:unhideWhenUsed="0"/>
+    <w:lsdException w:name="Medium Grid 1 Accent 4" w:semiHidden="0" w:uiPriority="67" w:unhideWhenUsed="0"/>
+    <w:lsdException w:name="Medium Grid 2 Accent 4" w:semiHidden="0" w:uiPriority="68" w:unhideWhenUsed="0"/>
+    <w:lsdException w:name="Medium Grid 3 Accent 4" w:semiHidden="0" w:uiPriority="69" w:unhideWhenUsed="0"/>
+    <w:lsdException w:name="Dark List Accent 4" w:semiHidden="0" w:uiPriority="70" w:unhideWhenUsed="0"/>
+    <w:lsdException w:name="Colorful Shading Accent 4" w:semiHidden="0" w:uiPriority="71" w:unhideWhenUsed="0"/>
+    <w:lsdException w:name="Colorful List Accent 4" w:semiHidden="0" w:uiPriority="72" w:unhideWhenUsed="0"/>
+    <w:lsdException w:name="Colorful Grid Accent 4" w:semiHidden="0" w:uiPriority="73" w:unhideWhenUsed="0"/>
+    <w:lsdException w:name="Light Shading Accent 5" w:semiHidden="0" w:uiPriority="60" w:unhideWhenUsed="0"/>
+    <w:lsdException w:name="Light List Accent 5" w:semiHidden="0" w:uiPriority="61" w:unhideWhenUsed="0"/>
+    <w:lsdException w:name="Light Grid Accent 5" w:semiHidden="0" w:uiPriority="62" w:unhideWhenUsed="0"/>
+    <w:lsdException w:name="Medium Shading 1 Accent 5" w:semiHidden="0" w:uiPriority="63" w:unhideWhenUsed="0"/>
+    <w:lsdException w:name="Medium Shading 2 Accent 5" w:semiHidden="0" w:uiPriority="64" w:unhideWhenUsed="0"/>
+    <w:lsdException w:name="Medium List 1 Accent 5" w:semiHidden="0" w:uiPriority="65" w:unhideWhenUsed="0"/>
+    <w:lsdException w:name="Medium List 2 Accent 5" w:semiHidden="0" w:uiPriority="66" w:unhideWhenUsed="0"/>
+    <w:lsdException w:name="Medium Grid 1 Accent 5" w:semiHidden="0" w:uiPriority="67" w:unhideWhenUsed="0"/>
+    <w:lsdException w:name="Medium Grid 2 Accent 5" w:semiHidden="0" w:uiPriority="68" w:unhideWhenUsed="0"/>
+    <w:lsdException w:name="Medium Grid 3 Accent 5" w:semiHidden="0" w:uiPriority="69" w:unhideWhenUsed="0"/>
+    <w:lsdException w:name="Dark List Accent 5" w:semiHidden="0" w:uiPriority="70" w:unhideWhenUsed="0"/>
+    <w:lsdException w:name="Colorful Shading Accent 5" w:semiHidden="0" w:uiPriority="71" w:unhideWhenUsed="0"/>
+    <w:lsdException w:name="Colorful List Accent 5" w:semiHidden="0" w:uiPriority="72" w:unhideWhenUsed="0"/>
+    <w:lsdException w:name="Colorful Grid Accent 5" w:semiHidden="0" w:uiPriority="73" w:unhideWhenUsed="0"/>
+    <w:lsdException w:name="Light Shading Accent 6" w:semiHidden="0" w:uiPriority="60" w:unhideWhenUsed="0"/>
+    <w:lsdException w:name="Light List Accent 6" w:semiHidden="0" w:uiPriority="61" w:unhideWhenUsed="0"/>
+    <w:lsdException w:name="Light Grid Accent 6" w:semiHidden="0" w:uiPriority="62" w:unhideWhenUsed="0"/>
+    <w:lsdException w:name="Medium Shading 1 Accent 6" w:semiHidden="0" w:uiPriority="63" w:unhideWhenUsed="0"/>
+    <w:lsdException w:name="Medium Shading 2 Accent 6" w:semiHidden="0" w:uiPriority="64" w:unhideWhenUsed="0"/>
+    <w:lsdException w:name="Medium List 1 Accent 6" w:semiHidden="0" w:uiPriority="65" w:unhideWhenUsed="0"/>
+    <w:lsdException w:name="Medium List 2 Accent 6" w:semiHidden="0" w:uiPriority="66" w:unhideWhenUsed="0"/>
+    <w:lsdException w:name="Medium Grid 1 Accent 6" w:semiHidden="0" w:uiPriority="67" w:unhideWhenUsed="0"/>
+    <w:lsdException w:name="Medium Grid 2 Accent 6" w:semiHidden="0" w:uiPriority="68" w:unhideWhenUsed="0"/>
+    <w:lsdException w:name="Medium Grid 3 Accent 6" w:semiHidden="0" w:uiPriority="69" w:unhideWhenUsed="0"/>
+    <w:lsdException w:name="Dark List Accent 6" w:semiHidden="0" w:uiPriority="70" w:unhideWhenUsed="0"/>
+    <w:lsdException w:name="Colorful Shading Accent 6" w:semiHidden="0" w:uiPriority="71" w:unhideWhenUsed="0"/>
+    <w:lsdException w:name="Colorful List Accent 6" w:semiHidden="0" w:uiPriority="72" w:unhideWhenUsed="0"/>
+    <w:lsdException w:name="Colorful Grid Accent 6" w:semiHidden="0" w:uiPriority="73" w:unhideWhenUsed="0"/>
+    <w:lsdException w:name="Subtle Emphasis" w:semiHidden="0" w:uiPriority="19" w:unhideWhenUsed="0" w:qFormat="1"/>
+    <w:lsdException w:name="Intense Emphasis" w:semiHidden="0" w:uiPriority="21" w:unhideWhenUsed="0" w:qFormat="1"/>
+    <w:lsdException w:name="Subtle Reference" w:semiHidden="0" w:uiPriority="31" w:unhideWhenUsed="0" w:qFormat="1"/>
+    <w:lsdException w:name="Intense Reference" w:semiHidden="0" w:uiPriority="32" w:unhideWhenUsed="0" w:qFormat="1"/>
+    <w:lsdException w:name="Book Title" w:semiHidden="0" w:uiPriority="33" w:unhideWhenUsed="0" w:qFormat="1"/>
+    <w:lsdException w:name="Bibliography" w:uiPriority="37"/>
+    <w:lsdException w:name="TOC Heading" w:uiPriority="39" w:qFormat="1"/>
+  </w:latentStyles>
+  <w:style w:type="paragraph" w:default="1" w:styleId="Normal">
+    <w:name w:val="Normal"/>
+    <w:qFormat/>
+  </w:style>
+  <w:style w:type="character" w:default="1" w:styleId="Fontepargpadro">
+    <w:name w:val="Default Paragraph Font"/>
+    <w:uiPriority w:val="1"/>
+    <w:semiHidden/>
+    <w:unhideWhenUsed/>
+  </w:style>
+  <w:style w:type="table" w:default="1" w:styleId="Tabelanormal">
+    <w:name w:val="Normal Table"/>
+    <w:uiPriority w:val="99"/>
+    <w:semiHidden/>
+    <w:unhideWhenUsed/>
+    <w:tblPr>
+      <w:tblInd w:w="0" w:type="dxa"/>
+      <w:tblCellMar>
+        <w:top w:w="0" w:type="dxa"/>
+        <w:left w:w="108" w:type="dxa"/>
+        <w:bottom w:w="0" w:type="dxa"/>
+        <w:right w:w="108" w:type="dxa"/>
+      </w:tblCellMar>
+    </w:tblPr>
+  </w:style>
+  <w:style w:type="numbering" w:default="1" w:styleId="Semlista">
+    <w:name w:val="No List"/>
+    <w:uiPriority w:val="99"/>
+    <w:semiHidden/>
+    <w:unhideWhenUsed/>
+  </w:style>
+  <w:style w:type="paragraph" w:styleId="Pr-formataoHTML">
+    <w:name w:val="HTML Preformatted"/>
+    <w:basedOn w:val="Normal"/>
+    <w:link w:val="Pr-formataoHTMLChar"/>
+    <w:uiPriority w:val="99"/>
+    <w:unhideWhenUsed/>
+    <w:rsid w:val="009C5325"/>
+    <w:pPr>
+      <w:tabs>
+        <w:tab w:val="left" w:pos="916"/>
+        <w:tab w:val="left" w:pos="1832"/>
+        <w:tab w:val="left" w:pos="2748"/>
+        <w:tab w:val="left" w:pos="3664"/>
+        <w:tab w:val="left" w:pos="4580"/>
+        <w:tab w:val="left" w:pos="5496"/>
+        <w:tab w:val="left" w:pos="6412"/>
+        <w:tab w:val="left" w:pos="7328"/>
+        <w:tab w:val="left" w:pos="8244"/>
+        <w:tab w:val="left" w:pos="9160"/>
+        <w:tab w:val="left" w:pos="10076"/>
+        <w:tab w:val="left" w:pos="10992"/>
+        <w:tab w:val="left" w:pos="11908"/>
+        <w:tab w:val="left" w:pos="12824"/>
+        <w:tab w:val="left" w:pos="13740"/>
+        <w:tab w:val="left" w:pos="14656"/>
+      </w:tabs>
+      <w:spacing w:after="0" w:line="240" w:lineRule="auto"/>
+    </w:pPr>
+    <w:rPr>
+      <w:rFonts w:ascii="Courier New" w:eastAsia="Times New Roman" w:hAnsi="Courier New" w:cs="Courier New"/>
+      <w:kern w:val="0"/>
+      <w:sz w:val="20"/>
+      <w:szCs w:val="20"/>
+      <w:lang w:eastAsia="pt-BR"/>
+      <w14:ligatures w14:val="none"/>
+    </w:rPr>
+  </w:style>
+  <w:style w:type="character" w:customStyle="1" w:styleId="Pr-formataoHTMLChar">
+    <w:name w:val="Pré-formatação HTML Char"/>
+    <w:basedOn w:val="Fontepargpadro"/>
+    <w:link w:val="Pr-formataoHTML"/>
+    <w:uiPriority w:val="99"/>
+    <w:rsid w:val="009C5325"/>
+    <w:rPr>
+      <w:rFonts w:ascii="Courier New" w:eastAsia="Times New Roman" w:hAnsi="Courier New" w:cs="Courier New"/>
+      <w:kern w:val="0"/>
+      <w:sz w:val="20"/>
+      <w:szCs w:val="20"/>
+      <w:lang w:eastAsia="pt-BR"/>
+      <w14:ligatures w14:val="none"/>
+    </w:rPr>
+  </w:style>
+  <w:style w:type="paragraph" w:styleId="Textodebalo">
+    <w:name w:val="Balloon Text"/>
+    <w:basedOn w:val="Normal"/>
+    <w:link w:val="TextodebaloChar"/>
+    <w:uiPriority w:val="99"/>
+    <w:semiHidden/>
+    <w:unhideWhenUsed/>
+    <w:rsid w:val="008252FE"/>
+    <w:pPr>
+      <w:spacing w:after="0" w:line="240" w:lineRule="auto"/>
+    </w:pPr>
+    <w:rPr>
+      <w:rFonts w:ascii="Tahoma" w:hAnsi="Tahoma" w:cs="Tahoma"/>
+      <w:sz w:val="16"/>
+      <w:szCs w:val="16"/>
+    </w:rPr>
+  </w:style>
+  <w:style w:type="character" w:customStyle="1" w:styleId="TextodebaloChar">
+    <w:name w:val="Texto de balão Char"/>
+    <w:basedOn w:val="Fontepargpadro"/>
+    <w:link w:val="Textodebalo"/>
+    <w:uiPriority w:val="99"/>
+    <w:semiHidden/>
+    <w:rsid w:val="008252FE"/>
+    <w:rPr>
+      <w:rFonts w:ascii="Tahoma" w:hAnsi="Tahoma" w:cs="Tahoma"/>
+      <w:sz w:val="16"/>
+      <w:szCs w:val="16"/>
+    </w:rPr>
+  </w:style>
 </w:styles>
 </file>
 
@@ -2055,7 +2450,7 @@
     </a:clrScheme>
     <a:fontScheme name="Office">
       <a:majorFont>
-        <a:latin typeface="Calibri Light" panose="020F0302020204030204"/>
+        <a:latin typeface="Calibri Light"/>
         <a:ea typeface=""/>
         <a:cs typeface=""/>
         <a:font script="Jpan" typeface="游ゴシック Light"/>
@@ -2107,7 +2502,7 @@
         <a:font script="Tfng" typeface="Ebrima"/>
       </a:majorFont>
       <a:minorFont>
-        <a:latin typeface="Calibri" panose="020F0502020204030204"/>
+        <a:latin typeface="Calibri"/>
         <a:ea typeface=""/>
         <a:cs typeface=""/>
         <a:font script="Jpan" typeface="游明朝"/>
@@ -2301,7 +2696,7 @@
   <a:extraClrSchemeLst/>
   <a:extLst>
     <a:ext uri="{05A4C25C-085E-4340-85A3-A5531E510DB2}">
-      <thm15:themeFamily xmlns:thm15="http://schemas.microsoft.com/office/thememl/2012/main" name="Office Theme" id="{62F939B6-93AF-4DB8-9C6B-D6C7DFDC589F}" vid="{4A3C46E8-61CC-4603-A589-7422A47A8E4A}"/>
+      <thm15:themeFamily xmlns:thm15="http://schemas.microsoft.com/office/thememl/2012/main" xmlns="" name="Office Theme" id="{62F939B6-93AF-4DB8-9C6B-D6C7DFDC589F}" vid="{4A3C46E8-61CC-4603-A589-7422A47A8E4A}"/>
     </a:ext>
   </a:extLst>
 </a:theme>

</xml_diff>

<commit_message>
relation OneToMany and ManyToOne
</commit_message>
<xml_diff>
--- a/spring data jpa.docx
+++ b/spring data jpa.docx
@@ -1,6 +1,6 @@
 
 <file path=word/document.xml><?xml version="1.0" encoding="utf-8"?>
-<w:document xmlns:wpc="http://schemas.microsoft.com/office/word/2010/wordprocessingCanvas" xmlns:mc="http://schemas.openxmlformats.org/markup-compatibility/2006" xmlns:o="urn:schemas-microsoft-com:office:office" xmlns:r="http://schemas.openxmlformats.org/officeDocument/2006/relationships" xmlns:m="http://schemas.openxmlformats.org/officeDocument/2006/math" xmlns:v="urn:schemas-microsoft-com:vml" xmlns:wp14="http://schemas.microsoft.com/office/word/2010/wordprocessingDrawing" xmlns:wp="http://schemas.openxmlformats.org/drawingml/2006/wordprocessingDrawing" xmlns:w10="urn:schemas-microsoft-com:office:word" xmlns:w="http://schemas.openxmlformats.org/wordprocessingml/2006/main" xmlns:w14="http://schemas.microsoft.com/office/word/2010/wordml" xmlns:wpg="http://schemas.microsoft.com/office/word/2010/wordprocessingGroup" xmlns:wpi="http://schemas.microsoft.com/office/word/2010/wordprocessingInk" xmlns:wne="http://schemas.microsoft.com/office/word/2006/wordml" xmlns:wps="http://schemas.microsoft.com/office/word/2010/wordprocessingShape" mc:Ignorable="w14 wp14">
+<w:document xmlns:wpc="http://schemas.microsoft.com/office/word/2010/wordprocessingCanvas" xmlns:cx="http://schemas.microsoft.com/office/drawing/2014/chartex" xmlns:cx1="http://schemas.microsoft.com/office/drawing/2015/9/8/chartex" xmlns:cx2="http://schemas.microsoft.com/office/drawing/2015/10/21/chartex" xmlns:cx3="http://schemas.microsoft.com/office/drawing/2016/5/9/chartex" xmlns:cx4="http://schemas.microsoft.com/office/drawing/2016/5/10/chartex" xmlns:cx5="http://schemas.microsoft.com/office/drawing/2016/5/11/chartex" xmlns:cx6="http://schemas.microsoft.com/office/drawing/2016/5/12/chartex" xmlns:cx7="http://schemas.microsoft.com/office/drawing/2016/5/13/chartex" xmlns:cx8="http://schemas.microsoft.com/office/drawing/2016/5/14/chartex" xmlns:mc="http://schemas.openxmlformats.org/markup-compatibility/2006" xmlns:aink="http://schemas.microsoft.com/office/drawing/2016/ink" xmlns:am3d="http://schemas.microsoft.com/office/drawing/2017/model3d" xmlns:o="urn:schemas-microsoft-com:office:office" xmlns:oel="http://schemas.microsoft.com/office/2019/extlst" xmlns:r="http://schemas.openxmlformats.org/officeDocument/2006/relationships" xmlns:m="http://schemas.openxmlformats.org/officeDocument/2006/math" xmlns:v="urn:schemas-microsoft-com:vml" xmlns:wp14="http://schemas.microsoft.com/office/word/2010/wordprocessingDrawing" xmlns:wp="http://schemas.openxmlformats.org/drawingml/2006/wordprocessingDrawing" xmlns:w10="urn:schemas-microsoft-com:office:word" xmlns:w="http://schemas.openxmlformats.org/wordprocessingml/2006/main" xmlns:w14="http://schemas.microsoft.com/office/word/2010/wordml" xmlns:w15="http://schemas.microsoft.com/office/word/2012/wordml" xmlns:w16cex="http://schemas.microsoft.com/office/word/2018/wordml/cex" xmlns:w16cid="http://schemas.microsoft.com/office/word/2016/wordml/cid" xmlns:w16="http://schemas.microsoft.com/office/word/2018/wordml" xmlns:w16du="http://schemas.microsoft.com/office/word/2023/wordml/word16du" xmlns:w16sdtdh="http://schemas.microsoft.com/office/word/2020/wordml/sdtdatahash" xmlns:w16se="http://schemas.microsoft.com/office/word/2015/wordml/symex" xmlns:wpg="http://schemas.microsoft.com/office/word/2010/wordprocessingGroup" xmlns:wpi="http://schemas.microsoft.com/office/word/2010/wordprocessingInk" xmlns:wne="http://schemas.microsoft.com/office/word/2006/wordml" xmlns:wps="http://schemas.microsoft.com/office/word/2010/wordprocessingShape" mc:Ignorable="w14 w15 w16se w16cid w16 w16cex w16sdtdh w16du wp14">
   <w:body>
     <w:p>
       <w:pPr>
@@ -931,18 +931,10 @@
           <w:sz w:val="24"/>
           <w:szCs w:val="24"/>
         </w:rPr>
-        <w:t>application.</w:t>
-      </w:r>
+        <w:t>application.properties</w:t>
+      </w:r>
+      <w:proofErr w:type="spellEnd"/>
       <w:proofErr w:type="gramEnd"/>
-      <w:r>
-        <w:rPr>
-          <w:rFonts w:ascii="Arial" w:hAnsi="Arial" w:cs="Arial"/>
-          <w:sz w:val="24"/>
-          <w:szCs w:val="24"/>
-        </w:rPr>
-        <w:t>properties</w:t>
-      </w:r>
-      <w:proofErr w:type="spellEnd"/>
       <w:r>
         <w:rPr>
           <w:rFonts w:ascii="Arial" w:hAnsi="Arial" w:cs="Arial"/>
@@ -961,13 +953,129 @@
           <w:color w:val="BCBEC4"/>
         </w:rPr>
       </w:pPr>
+      <w:r>
+        <w:rPr>
+          <w:rFonts w:ascii="Consolas" w:hAnsi="Consolas"/>
+          <w:color w:val="CF8E6D"/>
+        </w:rPr>
+        <w:t>spring.application.name</w:t>
+      </w:r>
+      <w:r>
+        <w:rPr>
+          <w:rFonts w:ascii="Consolas" w:hAnsi="Consolas"/>
+          <w:color w:val="808080"/>
+        </w:rPr>
+        <w:t>=</w:t>
+      </w:r>
+      <w:proofErr w:type="spellStart"/>
+      <w:r>
+        <w:rPr>
+          <w:rFonts w:ascii="Consolas" w:hAnsi="Consolas"/>
+          <w:color w:val="6AAB73"/>
+        </w:rPr>
+        <w:t>jpa</w:t>
+      </w:r>
+      <w:proofErr w:type="spellEnd"/>
+      <w:r>
+        <w:rPr>
+          <w:rFonts w:ascii="Consolas" w:hAnsi="Consolas"/>
+          <w:color w:val="6AAB73"/>
+        </w:rPr>
+        <w:br/>
+      </w:r>
+      <w:r>
+        <w:rPr>
+          <w:rFonts w:ascii="Consolas" w:hAnsi="Consolas"/>
+          <w:color w:val="6AAB73"/>
+        </w:rPr>
+        <w:br/>
+      </w:r>
+      <w:r>
+        <w:rPr>
+          <w:rFonts w:ascii="Consolas" w:hAnsi="Consolas"/>
+          <w:color w:val="CF8E6D"/>
+        </w:rPr>
+        <w:t>spring.datasource.url</w:t>
+      </w:r>
+      <w:r>
+        <w:rPr>
+          <w:rFonts w:ascii="Consolas" w:hAnsi="Consolas"/>
+          <w:color w:val="808080"/>
+        </w:rPr>
+        <w:t xml:space="preserve">= </w:t>
+      </w:r>
+      <w:proofErr w:type="spellStart"/>
+      <w:r>
+        <w:rPr>
+          <w:rFonts w:ascii="Consolas" w:hAnsi="Consolas"/>
+          <w:color w:val="6AAB73"/>
+        </w:rPr>
+        <w:t>jdbc:postgresql</w:t>
+      </w:r>
+      <w:proofErr w:type="spellEnd"/>
+      <w:r>
+        <w:rPr>
+          <w:rFonts w:ascii="Consolas" w:hAnsi="Consolas"/>
+          <w:color w:val="6AAB73"/>
+        </w:rPr>
+        <w:t>://localhost:5432/</w:t>
+      </w:r>
+      <w:proofErr w:type="spellStart"/>
+      <w:r>
+        <w:rPr>
+          <w:rFonts w:ascii="Consolas" w:hAnsi="Consolas"/>
+          <w:color w:val="6AAB73"/>
+        </w:rPr>
+        <w:t>bookstore-jpa</w:t>
+      </w:r>
+      <w:proofErr w:type="spellEnd"/>
+      <w:r>
+        <w:rPr>
+          <w:rFonts w:ascii="Consolas" w:hAnsi="Consolas"/>
+          <w:color w:val="6AAB73"/>
+        </w:rPr>
+        <w:br/>
+      </w:r>
+      <w:proofErr w:type="spellStart"/>
+      <w:r>
+        <w:rPr>
+          <w:rFonts w:ascii="Consolas" w:hAnsi="Consolas"/>
+          <w:color w:val="CF8E6D"/>
+        </w:rPr>
+        <w:t>spring.datasource.username</w:t>
+      </w:r>
+      <w:proofErr w:type="spellEnd"/>
+      <w:r>
+        <w:rPr>
+          <w:rFonts w:ascii="Consolas" w:hAnsi="Consolas"/>
+          <w:color w:val="808080"/>
+        </w:rPr>
+        <w:t>=</w:t>
+      </w:r>
+      <w:proofErr w:type="spellStart"/>
+      <w:r>
+        <w:rPr>
+          <w:rFonts w:ascii="Consolas" w:hAnsi="Consolas"/>
+          <w:color w:val="6AAB73"/>
+        </w:rPr>
+        <w:t>postgres</w:t>
+      </w:r>
+      <w:proofErr w:type="spellEnd"/>
+      <w:r>
+        <w:rPr>
+          <w:rFonts w:ascii="Consolas" w:hAnsi="Consolas"/>
+          <w:color w:val="6AAB73"/>
+        </w:rPr>
+        <w:br/>
+      </w:r>
+      <w:proofErr w:type="spellStart"/>
       <w:proofErr w:type="gramStart"/>
       <w:r>
         <w:rPr>
           <w:rFonts w:ascii="Consolas" w:hAnsi="Consolas"/>
           <w:color w:val="CF8E6D"/>
         </w:rPr>
-        <w:t>spring</w:t>
+        <w:t>spring.datasource</w:t>
       </w:r>
       <w:proofErr w:type="gramEnd"/>
       <w:r>
@@ -975,8 +1083,9 @@
           <w:rFonts w:ascii="Consolas" w:hAnsi="Consolas"/>
           <w:color w:val="CF8E6D"/>
         </w:rPr>
-        <w:t>.application.name</w:t>
-      </w:r>
+        <w:t>.password</w:t>
+      </w:r>
+      <w:proofErr w:type="spellEnd"/>
       <w:r>
         <w:rPr>
           <w:rFonts w:ascii="Consolas" w:hAnsi="Consolas"/>
@@ -990,7 +1099,7 @@
           <w:rFonts w:ascii="Consolas" w:hAnsi="Consolas"/>
           <w:color w:val="6AAB73"/>
         </w:rPr>
-        <w:t>jpa</w:t>
+        <w:t>victormacedo</w:t>
       </w:r>
       <w:proofErr w:type="spellEnd"/>
       <w:r>
@@ -1000,147 +1109,29 @@
         </w:rPr>
         <w:br/>
       </w:r>
-      <w:r>
-        <w:rPr>
-          <w:rFonts w:ascii="Consolas" w:hAnsi="Consolas"/>
-          <w:color w:val="6AAB73"/>
-        </w:rPr>
-        <w:br/>
-      </w:r>
+      <w:proofErr w:type="spellStart"/>
       <w:r>
         <w:rPr>
           <w:rFonts w:ascii="Consolas" w:hAnsi="Consolas"/>
           <w:color w:val="CF8E6D"/>
         </w:rPr>
-        <w:t>spring.datasource.url</w:t>
+        <w:t>spring.jpa.hibernate.ddl</w:t>
+      </w:r>
+      <w:proofErr w:type="spellEnd"/>
+      <w:r>
+        <w:rPr>
+          <w:rFonts w:ascii="Consolas" w:hAnsi="Consolas"/>
+          <w:color w:val="CF8E6D"/>
+        </w:rPr>
+        <w:t>-auto</w:t>
       </w:r>
       <w:r>
         <w:rPr>
           <w:rFonts w:ascii="Consolas" w:hAnsi="Consolas"/>
           <w:color w:val="808080"/>
         </w:rPr>
-        <w:t xml:space="preserve">= </w:t>
-      </w:r>
-      <w:proofErr w:type="spellStart"/>
-      <w:r>
-        <w:rPr>
-          <w:rFonts w:ascii="Consolas" w:hAnsi="Consolas"/>
-          <w:color w:val="6AAB73"/>
-        </w:rPr>
-        <w:t>jdbc:postgresql</w:t>
-      </w:r>
-      <w:proofErr w:type="spellEnd"/>
-      <w:r>
-        <w:rPr>
-          <w:rFonts w:ascii="Consolas" w:hAnsi="Consolas"/>
-          <w:color w:val="6AAB73"/>
-        </w:rPr>
-        <w:t>://localhost:5432/</w:t>
-      </w:r>
-      <w:proofErr w:type="spellStart"/>
-      <w:r>
-        <w:rPr>
-          <w:rFonts w:ascii="Consolas" w:hAnsi="Consolas"/>
-          <w:color w:val="6AAB73"/>
-        </w:rPr>
-        <w:t>bookstore-jpa</w:t>
-      </w:r>
-      <w:proofErr w:type="spellEnd"/>
-      <w:r>
-        <w:rPr>
-          <w:rFonts w:ascii="Consolas" w:hAnsi="Consolas"/>
-          <w:color w:val="6AAB73"/>
-        </w:rPr>
-        <w:br/>
-      </w:r>
-      <w:proofErr w:type="spellStart"/>
-      <w:r>
-        <w:rPr>
-          <w:rFonts w:ascii="Consolas" w:hAnsi="Consolas"/>
-          <w:color w:val="CF8E6D"/>
-        </w:rPr>
-        <w:t>spring.datasource.username</w:t>
-      </w:r>
-      <w:proofErr w:type="spellEnd"/>
-      <w:r>
-        <w:rPr>
-          <w:rFonts w:ascii="Consolas" w:hAnsi="Consolas"/>
-          <w:color w:val="808080"/>
-        </w:rPr>
         <w:t>=</w:t>
       </w:r>
-      <w:proofErr w:type="spellStart"/>
-      <w:r>
-        <w:rPr>
-          <w:rFonts w:ascii="Consolas" w:hAnsi="Consolas"/>
-          <w:color w:val="6AAB73"/>
-        </w:rPr>
-        <w:t>postgres</w:t>
-      </w:r>
-      <w:proofErr w:type="spellEnd"/>
-      <w:r>
-        <w:rPr>
-          <w:rFonts w:ascii="Consolas" w:hAnsi="Consolas"/>
-          <w:color w:val="6AAB73"/>
-        </w:rPr>
-        <w:br/>
-      </w:r>
-      <w:proofErr w:type="spellStart"/>
-      <w:r>
-        <w:rPr>
-          <w:rFonts w:ascii="Consolas" w:hAnsi="Consolas"/>
-          <w:color w:val="CF8E6D"/>
-        </w:rPr>
-        <w:t>spring.datasource.password</w:t>
-      </w:r>
-      <w:proofErr w:type="spellEnd"/>
-      <w:r>
-        <w:rPr>
-          <w:rFonts w:ascii="Consolas" w:hAnsi="Consolas"/>
-          <w:color w:val="808080"/>
-        </w:rPr>
-        <w:t>=</w:t>
-      </w:r>
-      <w:proofErr w:type="spellStart"/>
-      <w:r>
-        <w:rPr>
-          <w:rFonts w:ascii="Consolas" w:hAnsi="Consolas"/>
-          <w:color w:val="6AAB73"/>
-        </w:rPr>
-        <w:t>victormacedo</w:t>
-      </w:r>
-      <w:proofErr w:type="spellEnd"/>
-      <w:r>
-        <w:rPr>
-          <w:rFonts w:ascii="Consolas" w:hAnsi="Consolas"/>
-          <w:color w:val="6AAB73"/>
-        </w:rPr>
-        <w:br/>
-      </w:r>
-      <w:proofErr w:type="spellStart"/>
-      <w:r>
-        <w:rPr>
-          <w:rFonts w:ascii="Consolas" w:hAnsi="Consolas"/>
-          <w:color w:val="CF8E6D"/>
-        </w:rPr>
-        <w:t>spring.jpa.hibernate.ddl</w:t>
-      </w:r>
-      <w:proofErr w:type="spellEnd"/>
-      <w:r>
-        <w:rPr>
-          <w:rFonts w:ascii="Consolas" w:hAnsi="Consolas"/>
-          <w:color w:val="CF8E6D"/>
-        </w:rPr>
-        <w:t>-auto</w:t>
-      </w:r>
-      <w:r>
-        <w:rPr>
-          <w:rFonts w:ascii="Consolas" w:hAnsi="Consolas"/>
-          <w:color w:val="808080"/>
-        </w:rPr>
-        <w:t>=</w:t>
-      </w:r>
-      <w:proofErr w:type="spellStart"/>
       <w:r>
         <w:rPr>
           <w:rFonts w:ascii="Consolas" w:hAnsi="Consolas"/>
@@ -1148,7 +1139,6 @@
         </w:rPr>
         <w:t>update</w:t>
       </w:r>
-      <w:proofErr w:type="spellEnd"/>
       <w:r>
         <w:rPr>
           <w:rFonts w:ascii="Consolas" w:hAnsi="Consolas"/>
@@ -1457,25 +1447,7 @@
           <w:sz w:val="24"/>
           <w:szCs w:val="24"/>
         </w:rPr>
-        <w:t xml:space="preserve"> ele vai buscar </w:t>
-      </w:r>
-      <w:proofErr w:type="spellStart"/>
-      <w:r>
-        <w:rPr>
-          <w:rFonts w:ascii="Arial" w:hAnsi="Arial" w:cs="Arial"/>
-          <w:sz w:val="24"/>
-          <w:szCs w:val="24"/>
-        </w:rPr>
-        <w:t>metadados</w:t>
-      </w:r>
-      <w:proofErr w:type="spellEnd"/>
-      <w:r>
-        <w:rPr>
-          <w:rFonts w:ascii="Arial" w:hAnsi="Arial" w:cs="Arial"/>
-          <w:sz w:val="24"/>
-          <w:szCs w:val="24"/>
-        </w:rPr>
-        <w:t xml:space="preserve"> do </w:t>
+        <w:t xml:space="preserve"> ele vai buscar metadados do </w:t>
       </w:r>
       <w:proofErr w:type="spellStart"/>
       <w:r>
@@ -1566,288 +1538,1960 @@
           <w:sz w:val="24"/>
           <w:szCs w:val="24"/>
         </w:rPr>
-        <w:t>com.</w:t>
+        <w:t>com.bookstore.jpa</w:t>
+      </w:r>
+      <w:proofErr w:type="spellEnd"/>
+      <w:r>
+        <w:rPr>
+          <w:rFonts w:ascii="Arial" w:hAnsi="Arial" w:cs="Arial"/>
+          <w:sz w:val="24"/>
+          <w:szCs w:val="24"/>
+        </w:rPr>
+        <w:t>), nós criamos um outro pacote chamado “models” onde vamos inserir nossos models que vamos implementar.</w:t>
+      </w:r>
+    </w:p>
+    <w:p>
+      <w:pPr>
+        <w:rPr>
+          <w:rFonts w:ascii="Arial" w:hAnsi="Arial" w:cs="Arial"/>
+          <w:sz w:val="24"/>
+          <w:szCs w:val="24"/>
+        </w:rPr>
+      </w:pPr>
+      <w:r>
+        <w:rPr>
+          <w:rFonts w:ascii="Arial" w:hAnsi="Arial" w:cs="Arial"/>
+          <w:sz w:val="24"/>
+          <w:szCs w:val="24"/>
+        </w:rPr>
+        <w:t xml:space="preserve">Para isso, utilizamos algumas </w:t>
+      </w:r>
+      <w:proofErr w:type="spellStart"/>
+      <w:r>
+        <w:rPr>
+          <w:rFonts w:ascii="Arial" w:hAnsi="Arial" w:cs="Arial"/>
+          <w:sz w:val="24"/>
+          <w:szCs w:val="24"/>
+        </w:rPr>
+        <w:t>notations</w:t>
+      </w:r>
+      <w:proofErr w:type="spellEnd"/>
+      <w:r>
+        <w:rPr>
+          <w:rFonts w:ascii="Arial" w:hAnsi="Arial" w:cs="Arial"/>
+          <w:sz w:val="24"/>
+          <w:szCs w:val="24"/>
+        </w:rPr>
+        <w:t>, sendo elas:</w:t>
+      </w:r>
+    </w:p>
+    <w:p>
+      <w:pPr>
+        <w:rPr>
+          <w:rFonts w:ascii="Arial" w:hAnsi="Arial" w:cs="Arial"/>
+          <w:sz w:val="24"/>
+          <w:szCs w:val="24"/>
+        </w:rPr>
+      </w:pPr>
+      <w:r>
+        <w:rPr>
+          <w:rFonts w:ascii="Arial" w:hAnsi="Arial" w:cs="Arial"/>
+          <w:b/>
+          <w:sz w:val="24"/>
+          <w:szCs w:val="24"/>
+        </w:rPr>
+        <w:t>@Entity</w:t>
+      </w:r>
+      <w:r>
+        <w:rPr>
+          <w:rFonts w:ascii="Arial" w:hAnsi="Arial" w:cs="Arial"/>
+          <w:sz w:val="24"/>
+          <w:szCs w:val="24"/>
+        </w:rPr>
+        <w:t xml:space="preserve"> – Declaramos que essa classe é uma entidade</w:t>
+      </w:r>
+      <w:r>
+        <w:rPr>
+          <w:rFonts w:ascii="Arial" w:hAnsi="Arial" w:cs="Arial"/>
+          <w:sz w:val="24"/>
+          <w:szCs w:val="24"/>
+        </w:rPr>
+        <w:t xml:space="preserve"> JPA.</w:t>
+      </w:r>
+    </w:p>
+    <w:p>
+      <w:pPr>
+        <w:rPr>
+          <w:rFonts w:ascii="Arial" w:hAnsi="Arial" w:cs="Arial"/>
+          <w:sz w:val="24"/>
+          <w:szCs w:val="24"/>
+        </w:rPr>
+      </w:pPr>
+      <w:r>
+        <w:rPr>
+          <w:rFonts w:ascii="Arial" w:hAnsi="Arial" w:cs="Arial"/>
+          <w:b/>
+          <w:sz w:val="24"/>
+          <w:szCs w:val="24"/>
+        </w:rPr>
+        <w:t>@</w:t>
       </w:r>
       <w:proofErr w:type="gramStart"/>
       <w:r>
         <w:rPr>
           <w:rFonts w:ascii="Arial" w:hAnsi="Arial" w:cs="Arial"/>
-          <w:sz w:val="24"/>
-          <w:szCs w:val="24"/>
-        </w:rPr>
-        <w:t>bookstore.</w:t>
+          <w:b/>
+          <w:sz w:val="24"/>
+          <w:szCs w:val="24"/>
+        </w:rPr>
+        <w:t>Table(</w:t>
       </w:r>
       <w:proofErr w:type="gramEnd"/>
       <w:r>
         <w:rPr>
           <w:rFonts w:ascii="Arial" w:hAnsi="Arial" w:cs="Arial"/>
-          <w:sz w:val="24"/>
-          <w:szCs w:val="24"/>
-        </w:rPr>
-        <w:t>jpa</w:t>
-      </w:r>
-      <w:proofErr w:type="spellEnd"/>
-      <w:r>
-        <w:rPr>
-          <w:rFonts w:ascii="Arial" w:hAnsi="Arial" w:cs="Arial"/>
-          <w:sz w:val="24"/>
-          <w:szCs w:val="24"/>
-        </w:rPr>
-        <w:t xml:space="preserve">), nós criamos um outro pacote chamado “models” onde vamos inserir nossos </w:t>
-      </w:r>
-      <w:proofErr w:type="spellStart"/>
-      <w:r>
-        <w:rPr>
-          <w:rFonts w:ascii="Arial" w:hAnsi="Arial" w:cs="Arial"/>
-          <w:sz w:val="24"/>
-          <w:szCs w:val="24"/>
-        </w:rPr>
-        <w:t>models</w:t>
-      </w:r>
-      <w:proofErr w:type="spellEnd"/>
-      <w:r>
-        <w:rPr>
-          <w:rFonts w:ascii="Arial" w:hAnsi="Arial" w:cs="Arial"/>
-          <w:sz w:val="24"/>
-          <w:szCs w:val="24"/>
-        </w:rPr>
-        <w:t xml:space="preserve"> que vamos implementar.</w:t>
-      </w:r>
-    </w:p>
-    <w:p>
-      <w:pPr>
-        <w:rPr>
-          <w:rFonts w:ascii="Arial" w:hAnsi="Arial" w:cs="Arial"/>
-          <w:sz w:val="24"/>
-          <w:szCs w:val="24"/>
-        </w:rPr>
-      </w:pPr>
-      <w:r>
-        <w:rPr>
-          <w:rFonts w:ascii="Arial" w:hAnsi="Arial" w:cs="Arial"/>
-          <w:sz w:val="24"/>
-          <w:szCs w:val="24"/>
-        </w:rPr>
-        <w:t xml:space="preserve">Para isso, utilizamos algumas </w:t>
-      </w:r>
-      <w:proofErr w:type="spellStart"/>
-      <w:r>
-        <w:rPr>
-          <w:rFonts w:ascii="Arial" w:hAnsi="Arial" w:cs="Arial"/>
-          <w:sz w:val="24"/>
-          <w:szCs w:val="24"/>
-        </w:rPr>
-        <w:t>notations</w:t>
-      </w:r>
-      <w:proofErr w:type="spellEnd"/>
-      <w:r>
-        <w:rPr>
-          <w:rFonts w:ascii="Arial" w:hAnsi="Arial" w:cs="Arial"/>
-          <w:sz w:val="24"/>
-          <w:szCs w:val="24"/>
-        </w:rPr>
-        <w:t>, sendo elas:</w:t>
-      </w:r>
-    </w:p>
-    <w:p>
-      <w:pPr>
-        <w:rPr>
-          <w:rFonts w:ascii="Arial" w:hAnsi="Arial" w:cs="Arial"/>
-          <w:sz w:val="24"/>
-          <w:szCs w:val="24"/>
-        </w:rPr>
-      </w:pPr>
-      <w:r>
-        <w:rPr>
-          <w:rFonts w:ascii="Arial" w:hAnsi="Arial" w:cs="Arial"/>
-          <w:b/>
+          <w:b/>
+          <w:sz w:val="24"/>
+          <w:szCs w:val="24"/>
+        </w:rPr>
+        <w:t>name = “TB_BOOK”)</w:t>
+      </w:r>
+      <w:r>
+        <w:rPr>
+          <w:rFonts w:ascii="Arial" w:hAnsi="Arial" w:cs="Arial"/>
+          <w:sz w:val="24"/>
+          <w:szCs w:val="24"/>
+        </w:rPr>
+        <w:t xml:space="preserve"> – </w:t>
+      </w:r>
+      <w:r>
+        <w:rPr>
+          <w:rFonts w:ascii="Arial" w:hAnsi="Arial" w:cs="Arial"/>
+          <w:sz w:val="24"/>
+          <w:szCs w:val="24"/>
+        </w:rPr>
+        <w:t>declaramos qual vai ser o nome dessa entidade JPA na base de dados.</w:t>
+      </w:r>
+    </w:p>
+    <w:p>
+      <w:pPr>
+        <w:rPr>
+          <w:rFonts w:ascii="Arial" w:hAnsi="Arial" w:cs="Arial"/>
+          <w:sz w:val="24"/>
+          <w:szCs w:val="24"/>
+        </w:rPr>
+      </w:pPr>
+      <w:proofErr w:type="spellStart"/>
+      <w:r>
+        <w:rPr>
+          <w:rFonts w:ascii="Arial" w:hAnsi="Arial" w:cs="Arial"/>
+          <w:b/>
+          <w:sz w:val="24"/>
+          <w:szCs w:val="24"/>
+        </w:rPr>
+        <w:t>implements</w:t>
+      </w:r>
+      <w:proofErr w:type="spellEnd"/>
+      <w:r>
+        <w:rPr>
+          <w:rFonts w:ascii="Arial" w:hAnsi="Arial" w:cs="Arial"/>
+          <w:b/>
+          <w:sz w:val="24"/>
+          <w:szCs w:val="24"/>
+        </w:rPr>
+        <w:t xml:space="preserve"> </w:t>
+      </w:r>
+      <w:proofErr w:type="spellStart"/>
+      <w:r>
+        <w:rPr>
+          <w:rFonts w:ascii="Arial" w:hAnsi="Arial" w:cs="Arial"/>
+          <w:b/>
+          <w:sz w:val="24"/>
+          <w:szCs w:val="24"/>
+        </w:rPr>
+        <w:t>Serializable</w:t>
+      </w:r>
+      <w:proofErr w:type="spellEnd"/>
+      <w:r>
+        <w:rPr>
+          <w:rFonts w:ascii="Arial" w:hAnsi="Arial" w:cs="Arial"/>
+          <w:sz w:val="24"/>
+          <w:szCs w:val="24"/>
+        </w:rPr>
+        <w:t xml:space="preserve"> – Interface de marcação para mostrarmos para a JVM que essa classe pode ser serializada e definimos também o </w:t>
+      </w:r>
+      <w:proofErr w:type="spellStart"/>
+      <w:r>
+        <w:rPr>
+          <w:rFonts w:ascii="Arial" w:hAnsi="Arial" w:cs="Arial"/>
+          <w:sz w:val="24"/>
+          <w:szCs w:val="24"/>
+        </w:rPr>
+        <w:t>serialVersionUID</w:t>
+      </w:r>
+      <w:proofErr w:type="spellEnd"/>
+      <w:r>
+        <w:rPr>
+          <w:rFonts w:ascii="Arial" w:hAnsi="Arial" w:cs="Arial"/>
+          <w:sz w:val="24"/>
+          <w:szCs w:val="24"/>
+        </w:rPr>
+        <w:t xml:space="preserve"> para essas serializações que forem feitas.</w:t>
+      </w:r>
+    </w:p>
+    <w:p>
+      <w:pPr>
+        <w:rPr>
+          <w:rFonts w:ascii="Arial" w:hAnsi="Arial" w:cs="Arial"/>
+          <w:sz w:val="24"/>
+          <w:szCs w:val="24"/>
+        </w:rPr>
+      </w:pPr>
+      <w:r>
+        <w:rPr>
+          <w:rFonts w:ascii="Arial" w:hAnsi="Arial" w:cs="Arial"/>
+          <w:b/>
+          <w:bCs/>
+          <w:sz w:val="24"/>
+          <w:szCs w:val="24"/>
+        </w:rPr>
+        <w:t>@Id e @</w:t>
+      </w:r>
+      <w:proofErr w:type="gramStart"/>
+      <w:r>
+        <w:rPr>
+          <w:rFonts w:ascii="Arial" w:hAnsi="Arial" w:cs="Arial"/>
+          <w:b/>
+          <w:bCs/>
+          <w:sz w:val="24"/>
+          <w:szCs w:val="24"/>
+        </w:rPr>
+        <w:t>GeneratedValue(</w:t>
+      </w:r>
+      <w:proofErr w:type="gramEnd"/>
+      <w:r>
+        <w:rPr>
+          <w:rFonts w:ascii="Arial" w:hAnsi="Arial" w:cs="Arial"/>
+          <w:b/>
+          <w:bCs/>
+          <w:sz w:val="24"/>
+          <w:szCs w:val="24"/>
+        </w:rPr>
+        <w:t xml:space="preserve">strategy = </w:t>
+      </w:r>
+      <w:proofErr w:type="spellStart"/>
+      <w:r>
+        <w:rPr>
+          <w:rFonts w:ascii="Arial" w:hAnsi="Arial" w:cs="Arial"/>
+          <w:b/>
+          <w:bCs/>
+          <w:sz w:val="24"/>
+          <w:szCs w:val="24"/>
+        </w:rPr>
+        <w:t>GenerationType.AUTO</w:t>
+      </w:r>
+      <w:proofErr w:type="spellEnd"/>
+      <w:r>
+        <w:rPr>
+          <w:rFonts w:ascii="Arial" w:hAnsi="Arial" w:cs="Arial"/>
+          <w:b/>
+          <w:bCs/>
+          <w:sz w:val="24"/>
+          <w:szCs w:val="24"/>
+        </w:rPr>
+        <w:t>)</w:t>
+      </w:r>
+      <w:r>
+        <w:rPr>
+          <w:rFonts w:ascii="Arial" w:hAnsi="Arial" w:cs="Arial"/>
+          <w:sz w:val="24"/>
+          <w:szCs w:val="24"/>
+        </w:rPr>
+        <w:t xml:space="preserve"> – Declaramos que aquele atributo vai ser o identificador da entidade e que o tipo do valor vai ser gerado de forma automática.</w:t>
+      </w:r>
+    </w:p>
+    <w:p>
+      <w:pPr>
+        <w:rPr>
+          <w:rFonts w:ascii="Arial" w:hAnsi="Arial" w:cs="Arial"/>
+          <w:sz w:val="24"/>
+          <w:szCs w:val="24"/>
+        </w:rPr>
+      </w:pPr>
+      <w:r>
+        <w:rPr>
+          <w:rFonts w:ascii="Arial" w:hAnsi="Arial" w:cs="Arial"/>
+          <w:b/>
+          <w:bCs/>
           <w:sz w:val="24"/>
           <w:szCs w:val="24"/>
         </w:rPr>
         <w:t>@</w:t>
       </w:r>
-      <w:proofErr w:type="spellStart"/>
-      <w:r>
-        <w:rPr>
-          <w:rFonts w:ascii="Arial" w:hAnsi="Arial" w:cs="Arial"/>
-          <w:b/>
-          <w:sz w:val="24"/>
-          <w:szCs w:val="24"/>
-        </w:rPr>
-        <w:t>Entity</w:t>
-      </w:r>
-      <w:proofErr w:type="spellEnd"/>
-      <w:r>
-        <w:rPr>
-          <w:rFonts w:ascii="Arial" w:hAnsi="Arial" w:cs="Arial"/>
-          <w:sz w:val="24"/>
-          <w:szCs w:val="24"/>
-        </w:rPr>
-        <w:t xml:space="preserve"> – Declaramos que essa classe é uma entidade</w:t>
-      </w:r>
-      <w:r>
-        <w:rPr>
-          <w:rFonts w:ascii="Arial" w:hAnsi="Arial" w:cs="Arial"/>
-          <w:sz w:val="24"/>
-          <w:szCs w:val="24"/>
-        </w:rPr>
-        <w:t xml:space="preserve"> JPA.</w:t>
-      </w:r>
-    </w:p>
-    <w:p>
-      <w:pPr>
-        <w:rPr>
-          <w:rFonts w:ascii="Arial" w:hAnsi="Arial" w:cs="Arial"/>
-          <w:sz w:val="24"/>
-          <w:szCs w:val="24"/>
-        </w:rPr>
-      </w:pPr>
-      <w:r>
-        <w:rPr>
-          <w:rFonts w:ascii="Arial" w:hAnsi="Arial" w:cs="Arial"/>
-          <w:b/>
-          <w:sz w:val="24"/>
-          <w:szCs w:val="24"/>
+      <w:proofErr w:type="gramStart"/>
+      <w:r>
+        <w:rPr>
+          <w:rFonts w:ascii="Arial" w:hAnsi="Arial" w:cs="Arial"/>
+          <w:b/>
+          <w:bCs/>
+          <w:sz w:val="24"/>
+          <w:szCs w:val="24"/>
+        </w:rPr>
+        <w:t>Column(</w:t>
+      </w:r>
+      <w:proofErr w:type="gramEnd"/>
+      <w:r>
+        <w:rPr>
+          <w:rFonts w:ascii="Arial" w:hAnsi="Arial" w:cs="Arial"/>
+          <w:b/>
+          <w:bCs/>
+          <w:sz w:val="24"/>
+          <w:szCs w:val="24"/>
+        </w:rPr>
+        <w:t xml:space="preserve">nullable = false, </w:t>
+      </w:r>
+      <w:proofErr w:type="spellStart"/>
+      <w:r>
+        <w:rPr>
+          <w:rFonts w:ascii="Arial" w:hAnsi="Arial" w:cs="Arial"/>
+          <w:b/>
+          <w:bCs/>
+          <w:sz w:val="24"/>
+          <w:szCs w:val="24"/>
+        </w:rPr>
+        <w:t>unique</w:t>
+      </w:r>
+      <w:proofErr w:type="spellEnd"/>
+      <w:r>
+        <w:rPr>
+          <w:rFonts w:ascii="Arial" w:hAnsi="Arial" w:cs="Arial"/>
+          <w:b/>
+          <w:bCs/>
+          <w:sz w:val="24"/>
+          <w:szCs w:val="24"/>
+        </w:rPr>
+        <w:t xml:space="preserve"> = </w:t>
+      </w:r>
+      <w:proofErr w:type="spellStart"/>
+      <w:r>
+        <w:rPr>
+          <w:rFonts w:ascii="Arial" w:hAnsi="Arial" w:cs="Arial"/>
+          <w:b/>
+          <w:bCs/>
+          <w:sz w:val="24"/>
+          <w:szCs w:val="24"/>
+        </w:rPr>
+        <w:t>true</w:t>
+      </w:r>
+      <w:proofErr w:type="spellEnd"/>
+      <w:r>
+        <w:rPr>
+          <w:rFonts w:ascii="Arial" w:hAnsi="Arial" w:cs="Arial"/>
+          <w:b/>
+          <w:bCs/>
+          <w:sz w:val="24"/>
+          <w:szCs w:val="24"/>
+        </w:rPr>
+        <w:t>)</w:t>
+      </w:r>
+      <w:r>
+        <w:rPr>
+          <w:rFonts w:ascii="Arial" w:hAnsi="Arial" w:cs="Arial"/>
+          <w:sz w:val="24"/>
+          <w:szCs w:val="24"/>
+        </w:rPr>
+        <w:t xml:space="preserve"> – Declaramos que aquele atributo vai ser uma coluna com suas determinadas regras: não pode estar vazio e que tem que ser único.</w:t>
+      </w:r>
+    </w:p>
+    <w:p>
+      <w:pPr>
+        <w:rPr>
+          <w:rFonts w:ascii="Arial" w:hAnsi="Arial" w:cs="Arial"/>
+          <w:sz w:val="24"/>
+          <w:szCs w:val="24"/>
+        </w:rPr>
+      </w:pPr>
+    </w:p>
+    <w:p>
+      <w:pPr>
+        <w:rPr>
+          <w:rFonts w:ascii="Arial" w:hAnsi="Arial" w:cs="Arial"/>
+          <w:sz w:val="24"/>
+          <w:szCs w:val="24"/>
+        </w:rPr>
+      </w:pPr>
+    </w:p>
+    <w:p>
+      <w:pPr>
+        <w:rPr>
+          <w:rFonts w:ascii="Arial" w:hAnsi="Arial" w:cs="Arial"/>
+          <w:sz w:val="24"/>
+          <w:szCs w:val="24"/>
+        </w:rPr>
+      </w:pPr>
+    </w:p>
+    <w:p>
+      <w:pPr>
+        <w:rPr>
+          <w:rFonts w:ascii="Arial" w:hAnsi="Arial" w:cs="Arial"/>
+          <w:sz w:val="24"/>
+          <w:szCs w:val="24"/>
+        </w:rPr>
+      </w:pPr>
+    </w:p>
+    <w:p>
+      <w:pPr>
+        <w:rPr>
+          <w:rFonts w:ascii="Arial" w:hAnsi="Arial" w:cs="Arial"/>
+          <w:sz w:val="24"/>
+          <w:szCs w:val="24"/>
+        </w:rPr>
+      </w:pPr>
+    </w:p>
+    <w:p>
+      <w:pPr>
+        <w:rPr>
+          <w:rFonts w:ascii="Arial" w:hAnsi="Arial" w:cs="Arial"/>
+          <w:b/>
+          <w:bCs/>
+          <w:sz w:val="24"/>
+          <w:szCs w:val="24"/>
+        </w:rPr>
+      </w:pPr>
+      <w:r>
+        <w:rPr>
+          <w:rFonts w:ascii="Arial" w:hAnsi="Arial" w:cs="Arial"/>
+          <w:b/>
+          <w:bCs/>
+          <w:sz w:val="24"/>
+          <w:szCs w:val="24"/>
+        </w:rPr>
+        <w:lastRenderedPageBreak/>
+        <w:t>Implementação dos relacionamentos:</w:t>
+      </w:r>
+    </w:p>
+    <w:p>
+      <w:pPr>
+        <w:rPr>
+          <w:rFonts w:ascii="Arial" w:hAnsi="Arial" w:cs="Arial"/>
+          <w:b/>
+          <w:bCs/>
+          <w:sz w:val="24"/>
+          <w:szCs w:val="24"/>
+        </w:rPr>
+      </w:pPr>
+      <w:proofErr w:type="spellStart"/>
+      <w:r>
+        <w:rPr>
+          <w:rFonts w:ascii="Arial" w:hAnsi="Arial" w:cs="Arial"/>
+          <w:b/>
+          <w:bCs/>
+          <w:sz w:val="24"/>
+          <w:szCs w:val="24"/>
+        </w:rPr>
+        <w:t>OneToMany</w:t>
+      </w:r>
+      <w:proofErr w:type="spellEnd"/>
+      <w:r>
+        <w:rPr>
+          <w:rFonts w:ascii="Arial" w:hAnsi="Arial" w:cs="Arial"/>
+          <w:b/>
+          <w:bCs/>
+          <w:sz w:val="24"/>
+          <w:szCs w:val="24"/>
+        </w:rPr>
+        <w:t xml:space="preserve"> e </w:t>
+      </w:r>
+      <w:proofErr w:type="spellStart"/>
+      <w:r>
+        <w:rPr>
+          <w:rFonts w:ascii="Arial" w:hAnsi="Arial" w:cs="Arial"/>
+          <w:b/>
+          <w:bCs/>
+          <w:sz w:val="24"/>
+          <w:szCs w:val="24"/>
+        </w:rPr>
+        <w:t>ManyToOne</w:t>
+      </w:r>
+      <w:proofErr w:type="spellEnd"/>
+      <w:r>
+        <w:rPr>
+          <w:rFonts w:ascii="Arial" w:hAnsi="Arial" w:cs="Arial"/>
+          <w:b/>
+          <w:bCs/>
+          <w:sz w:val="24"/>
+          <w:szCs w:val="24"/>
+        </w:rPr>
+        <w:t>:</w:t>
+      </w:r>
+    </w:p>
+    <w:p>
+      <w:pPr>
+        <w:rPr>
+          <w:rFonts w:ascii="Arial" w:hAnsi="Arial" w:cs="Arial"/>
+          <w:sz w:val="24"/>
+          <w:szCs w:val="24"/>
+        </w:rPr>
+      </w:pPr>
+      <w:r>
+        <w:rPr>
+          <w:rFonts w:ascii="Arial" w:hAnsi="Arial" w:cs="Arial"/>
+          <w:sz w:val="24"/>
+          <w:szCs w:val="24"/>
+        </w:rPr>
+        <w:t>Vamos seguir as seguintes l</w:t>
+      </w:r>
+      <w:r>
+        <w:rPr>
+          <w:rFonts w:ascii="Arial" w:hAnsi="Arial" w:cs="Arial"/>
+          <w:sz w:val="24"/>
+          <w:szCs w:val="24"/>
+        </w:rPr>
+        <w:t>óg</w:t>
+      </w:r>
+      <w:r>
+        <w:rPr>
+          <w:rFonts w:ascii="Arial" w:hAnsi="Arial" w:cs="Arial"/>
+          <w:sz w:val="24"/>
+          <w:szCs w:val="24"/>
+        </w:rPr>
+        <w:t>icas:</w:t>
+      </w:r>
+    </w:p>
+    <w:p>
+      <w:pPr>
+        <w:rPr>
+          <w:rFonts w:ascii="Arial" w:hAnsi="Arial" w:cs="Arial"/>
+          <w:sz w:val="24"/>
+          <w:szCs w:val="24"/>
+        </w:rPr>
+      </w:pPr>
+      <w:r>
+        <w:rPr>
+          <w:rFonts w:ascii="Arial" w:hAnsi="Arial" w:cs="Arial"/>
+          <w:sz w:val="24"/>
+          <w:szCs w:val="24"/>
+        </w:rPr>
+        <w:t>Um livro ele pertence a somente uma editora/Publisher, já uma editora/</w:t>
+      </w:r>
+      <w:proofErr w:type="spellStart"/>
+      <w:r>
+        <w:rPr>
+          <w:rFonts w:ascii="Arial" w:hAnsi="Arial" w:cs="Arial"/>
+          <w:sz w:val="24"/>
+          <w:szCs w:val="24"/>
+        </w:rPr>
+        <w:t>publicher</w:t>
+      </w:r>
+      <w:proofErr w:type="spellEnd"/>
+      <w:r>
+        <w:rPr>
+          <w:rFonts w:ascii="Arial" w:hAnsi="Arial" w:cs="Arial"/>
+          <w:sz w:val="24"/>
+          <w:szCs w:val="24"/>
+        </w:rPr>
+        <w:t xml:space="preserve"> pode ter mais de um livro, logo a relação da editora com os livros é </w:t>
+      </w:r>
+      <w:proofErr w:type="spellStart"/>
+      <w:r>
+        <w:rPr>
+          <w:rFonts w:ascii="Arial" w:hAnsi="Arial" w:cs="Arial"/>
+          <w:sz w:val="24"/>
+          <w:szCs w:val="24"/>
+        </w:rPr>
+        <w:t>OneToMany</w:t>
+      </w:r>
+      <w:proofErr w:type="spellEnd"/>
+      <w:r>
+        <w:rPr>
+          <w:rFonts w:ascii="Arial" w:hAnsi="Arial" w:cs="Arial"/>
+          <w:sz w:val="24"/>
+          <w:szCs w:val="24"/>
+        </w:rPr>
+        <w:t xml:space="preserve"> e dos livros com a editora é </w:t>
+      </w:r>
+      <w:proofErr w:type="spellStart"/>
+      <w:r>
+        <w:rPr>
+          <w:rFonts w:ascii="Arial" w:hAnsi="Arial" w:cs="Arial"/>
+          <w:sz w:val="24"/>
+          <w:szCs w:val="24"/>
+        </w:rPr>
+        <w:t>ManyToOne</w:t>
+      </w:r>
+      <w:proofErr w:type="spellEnd"/>
+      <w:r>
+        <w:rPr>
+          <w:rFonts w:ascii="Arial" w:hAnsi="Arial" w:cs="Arial"/>
+          <w:sz w:val="24"/>
+          <w:szCs w:val="24"/>
+        </w:rPr>
+        <w:t>.</w:t>
+      </w:r>
+    </w:p>
+    <w:p>
+      <w:pPr>
+        <w:rPr>
+          <w:rFonts w:ascii="Arial" w:hAnsi="Arial" w:cs="Arial"/>
+          <w:b/>
+          <w:bCs/>
+          <w:sz w:val="24"/>
+          <w:szCs w:val="24"/>
+        </w:rPr>
+      </w:pPr>
+      <w:r>
+        <w:rPr>
+          <w:rFonts w:ascii="Arial" w:hAnsi="Arial" w:cs="Arial"/>
+          <w:b/>
+          <w:bCs/>
+          <w:sz w:val="24"/>
+          <w:szCs w:val="24"/>
+        </w:rPr>
+        <w:t xml:space="preserve">Configurando o </w:t>
+      </w:r>
+      <w:proofErr w:type="spellStart"/>
+      <w:r>
+        <w:rPr>
+          <w:rFonts w:ascii="Arial" w:hAnsi="Arial" w:cs="Arial"/>
+          <w:b/>
+          <w:bCs/>
+          <w:sz w:val="24"/>
+          <w:szCs w:val="24"/>
+        </w:rPr>
+        <w:t>BookModel</w:t>
+      </w:r>
+      <w:proofErr w:type="spellEnd"/>
+      <w:r>
+        <w:rPr>
+          <w:rFonts w:ascii="Arial" w:hAnsi="Arial" w:cs="Arial"/>
+          <w:b/>
+          <w:bCs/>
+          <w:sz w:val="24"/>
+          <w:szCs w:val="24"/>
+        </w:rPr>
+        <w:t>:</w:t>
+      </w:r>
+    </w:p>
+    <w:p>
+      <w:pPr>
+        <w:rPr>
+          <w:rFonts w:ascii="Arial" w:hAnsi="Arial" w:cs="Arial"/>
+          <w:b/>
+          <w:bCs/>
+          <w:sz w:val="24"/>
+          <w:szCs w:val="24"/>
+        </w:rPr>
+      </w:pPr>
+      <w:r>
+        <w:rPr>
+          <w:rFonts w:ascii="Arial" w:hAnsi="Arial" w:cs="Arial"/>
+          <w:b/>
+          <w:bCs/>
+          <w:sz w:val="24"/>
+          <w:szCs w:val="24"/>
+        </w:rPr>
+        <w:t>Vai ter somente uma e</w:t>
+      </w:r>
+      <w:r>
+        <w:rPr>
+          <w:rFonts w:ascii="Arial" w:hAnsi="Arial" w:cs="Arial"/>
+          <w:b/>
+          <w:bCs/>
+          <w:sz w:val="24"/>
+          <w:szCs w:val="24"/>
+        </w:rPr>
+        <w:t>ditora.</w:t>
+      </w:r>
+    </w:p>
+    <w:p>
+      <w:pPr>
+        <w:pStyle w:val="Pr-formataoHTML"/>
+        <w:shd w:val="clear" w:color="auto" w:fill="1E1F22"/>
+        <w:rPr>
+          <w:rFonts w:ascii="Consolas" w:hAnsi="Consolas"/>
+          <w:color w:val="BCBEC4"/>
+          <w:sz w:val="24"/>
+          <w:szCs w:val="24"/>
+          <w:lang w:val="en-US"/>
+        </w:rPr>
+      </w:pPr>
+      <w:r>
+        <w:rPr>
+          <w:rFonts w:ascii="Consolas" w:hAnsi="Consolas"/>
+          <w:color w:val="7A7E85"/>
+          <w:sz w:val="24"/>
+          <w:szCs w:val="24"/>
+          <w:lang w:val="en-US"/>
+        </w:rPr>
+        <w:t>//</w:t>
+      </w:r>
+      <w:proofErr w:type="spellStart"/>
+      <w:proofErr w:type="gramStart"/>
+      <w:r>
+        <w:rPr>
+          <w:rFonts w:ascii="Consolas" w:hAnsi="Consolas"/>
+          <w:color w:val="7A7E85"/>
+          <w:sz w:val="24"/>
+          <w:szCs w:val="24"/>
+          <w:lang w:val="en-US"/>
+        </w:rPr>
+        <w:t>JsonProperty</w:t>
+      </w:r>
+      <w:proofErr w:type="spellEnd"/>
+      <w:r>
+        <w:rPr>
+          <w:rFonts w:ascii="Consolas" w:hAnsi="Consolas"/>
+          <w:color w:val="7A7E85"/>
+          <w:sz w:val="24"/>
+          <w:szCs w:val="24"/>
+          <w:lang w:val="en-US"/>
+        </w:rPr>
+        <w:t>(</w:t>
+      </w:r>
+      <w:proofErr w:type="gramEnd"/>
+      <w:r>
+        <w:rPr>
+          <w:rFonts w:ascii="Consolas" w:hAnsi="Consolas"/>
+          <w:color w:val="7A7E85"/>
+          <w:sz w:val="24"/>
+          <w:szCs w:val="24"/>
+          <w:lang w:val="en-US"/>
+        </w:rPr>
+        <w:t xml:space="preserve">access = </w:t>
+      </w:r>
+      <w:proofErr w:type="spellStart"/>
+      <w:r>
+        <w:rPr>
+          <w:rFonts w:ascii="Consolas" w:hAnsi="Consolas"/>
+          <w:color w:val="7A7E85"/>
+          <w:sz w:val="24"/>
+          <w:szCs w:val="24"/>
+          <w:lang w:val="en-US"/>
+        </w:rPr>
+        <w:t>JsonProperty.Access.WRITE_ONLY</w:t>
+      </w:r>
+      <w:proofErr w:type="spellEnd"/>
+      <w:r>
+        <w:rPr>
+          <w:rFonts w:ascii="Consolas" w:hAnsi="Consolas"/>
+          <w:color w:val="7A7E85"/>
+          <w:sz w:val="24"/>
+          <w:szCs w:val="24"/>
+          <w:lang w:val="en-US"/>
+        </w:rPr>
+        <w:t>)</w:t>
+      </w:r>
+      <w:r>
+        <w:rPr>
+          <w:rFonts w:ascii="Consolas" w:hAnsi="Consolas"/>
+          <w:color w:val="7A7E85"/>
+          <w:sz w:val="24"/>
+          <w:szCs w:val="24"/>
+          <w:lang w:val="en-US"/>
+        </w:rPr>
+        <w:br/>
+      </w:r>
+      <w:r>
+        <w:rPr>
+          <w:rFonts w:ascii="Consolas" w:hAnsi="Consolas"/>
+          <w:color w:val="B3AE60"/>
+          <w:sz w:val="24"/>
+          <w:szCs w:val="24"/>
+          <w:lang w:val="en-US"/>
+        </w:rPr>
+        <w:t>@ManyToOne</w:t>
+      </w:r>
+      <w:r>
+        <w:rPr>
+          <w:rFonts w:ascii="Consolas" w:hAnsi="Consolas"/>
+          <w:color w:val="7A7E85"/>
+          <w:sz w:val="24"/>
+          <w:szCs w:val="24"/>
+          <w:lang w:val="en-US"/>
+        </w:rPr>
+        <w:t xml:space="preserve">//(fetch = </w:t>
+      </w:r>
+      <w:proofErr w:type="spellStart"/>
+      <w:r>
+        <w:rPr>
+          <w:rFonts w:ascii="Consolas" w:hAnsi="Consolas"/>
+          <w:color w:val="7A7E85"/>
+          <w:sz w:val="24"/>
+          <w:szCs w:val="24"/>
+          <w:lang w:val="en-US"/>
+        </w:rPr>
+        <w:t>FetchType.LAZY</w:t>
+      </w:r>
+      <w:proofErr w:type="spellEnd"/>
+      <w:r>
+        <w:rPr>
+          <w:rFonts w:ascii="Consolas" w:hAnsi="Consolas"/>
+          <w:color w:val="7A7E85"/>
+          <w:sz w:val="24"/>
+          <w:szCs w:val="24"/>
+          <w:lang w:val="en-US"/>
+        </w:rPr>
+        <w:t>)</w:t>
+      </w:r>
+      <w:r>
+        <w:rPr>
+          <w:rFonts w:ascii="Consolas" w:hAnsi="Consolas"/>
+          <w:color w:val="7A7E85"/>
+          <w:sz w:val="24"/>
+          <w:szCs w:val="24"/>
+          <w:lang w:val="en-US"/>
+        </w:rPr>
+        <w:br/>
+      </w:r>
+      <w:r>
+        <w:rPr>
+          <w:rFonts w:ascii="Consolas" w:hAnsi="Consolas"/>
+          <w:color w:val="B3AE60"/>
+          <w:sz w:val="24"/>
+          <w:szCs w:val="24"/>
+          <w:lang w:val="en-US"/>
+        </w:rPr>
+        <w:t>@JoinColumn</w:t>
+      </w:r>
+      <w:r>
+        <w:rPr>
+          <w:rFonts w:ascii="Consolas" w:hAnsi="Consolas"/>
+          <w:color w:val="E8BA36"/>
+          <w:sz w:val="24"/>
+          <w:szCs w:val="24"/>
+          <w:lang w:val="en-US"/>
+        </w:rPr>
+        <w:t>(</w:t>
+      </w:r>
+      <w:r>
+        <w:rPr>
+          <w:rFonts w:ascii="Consolas" w:hAnsi="Consolas"/>
+          <w:color w:val="BCBEC4"/>
+          <w:sz w:val="24"/>
+          <w:szCs w:val="24"/>
+          <w:lang w:val="en-US"/>
+        </w:rPr>
+        <w:t xml:space="preserve">name = </w:t>
+      </w:r>
+      <w:r>
+        <w:rPr>
+          <w:rFonts w:ascii="Consolas" w:hAnsi="Consolas"/>
+          <w:color w:val="6AAB73"/>
+          <w:sz w:val="24"/>
+          <w:szCs w:val="24"/>
+          <w:lang w:val="en-US"/>
+        </w:rPr>
+        <w:t>"</w:t>
+      </w:r>
+      <w:proofErr w:type="spellStart"/>
+      <w:r>
+        <w:rPr>
+          <w:rFonts w:ascii="Consolas" w:hAnsi="Consolas"/>
+          <w:color w:val="6AAB73"/>
+          <w:sz w:val="24"/>
+          <w:szCs w:val="24"/>
+          <w:lang w:val="en-US"/>
+        </w:rPr>
+        <w:t>publisher_id</w:t>
+      </w:r>
+      <w:proofErr w:type="spellEnd"/>
+      <w:r>
+        <w:rPr>
+          <w:rFonts w:ascii="Consolas" w:hAnsi="Consolas"/>
+          <w:color w:val="6AAB73"/>
+          <w:sz w:val="24"/>
+          <w:szCs w:val="24"/>
+          <w:lang w:val="en-US"/>
+        </w:rPr>
+        <w:t>"</w:t>
+      </w:r>
+      <w:r>
+        <w:rPr>
+          <w:rFonts w:ascii="Consolas" w:hAnsi="Consolas"/>
+          <w:color w:val="E8BA36"/>
+          <w:sz w:val="24"/>
+          <w:szCs w:val="24"/>
+          <w:lang w:val="en-US"/>
+        </w:rPr>
+        <w:t>)</w:t>
+      </w:r>
+      <w:r>
+        <w:rPr>
+          <w:rFonts w:ascii="Consolas" w:hAnsi="Consolas"/>
+          <w:color w:val="E8BA36"/>
+          <w:sz w:val="24"/>
+          <w:szCs w:val="24"/>
+          <w:lang w:val="en-US"/>
+        </w:rPr>
+        <w:br/>
+      </w:r>
+      <w:r>
+        <w:rPr>
+          <w:rFonts w:ascii="Consolas" w:hAnsi="Consolas"/>
+          <w:color w:val="CF8E6D"/>
+          <w:sz w:val="24"/>
+          <w:szCs w:val="24"/>
+          <w:lang w:val="en-US"/>
+        </w:rPr>
+        <w:t xml:space="preserve">private </w:t>
+      </w:r>
+      <w:proofErr w:type="spellStart"/>
+      <w:r>
+        <w:rPr>
+          <w:rFonts w:ascii="Consolas" w:hAnsi="Consolas"/>
+          <w:color w:val="BCBEC4"/>
+          <w:sz w:val="24"/>
+          <w:szCs w:val="24"/>
+          <w:lang w:val="en-US"/>
+        </w:rPr>
+        <w:t>PublisherModel</w:t>
+      </w:r>
+      <w:proofErr w:type="spellEnd"/>
+      <w:r>
+        <w:rPr>
+          <w:rFonts w:ascii="Consolas" w:hAnsi="Consolas"/>
+          <w:color w:val="BCBEC4"/>
+          <w:sz w:val="24"/>
+          <w:szCs w:val="24"/>
+          <w:lang w:val="en-US"/>
+        </w:rPr>
+        <w:t xml:space="preserve"> </w:t>
+      </w:r>
+      <w:r>
+        <w:rPr>
+          <w:rFonts w:ascii="Consolas" w:hAnsi="Consolas"/>
+          <w:color w:val="C77DBB"/>
+          <w:sz w:val="24"/>
+          <w:szCs w:val="24"/>
+          <w:lang w:val="en-US"/>
+        </w:rPr>
+        <w:t>publisher</w:t>
+      </w:r>
+      <w:r>
+        <w:rPr>
+          <w:rFonts w:ascii="Consolas" w:hAnsi="Consolas"/>
+          <w:color w:val="BCBEC4"/>
+          <w:sz w:val="24"/>
+          <w:szCs w:val="24"/>
+          <w:lang w:val="en-US"/>
+        </w:rPr>
+        <w:t>;</w:t>
+      </w:r>
+    </w:p>
+    <w:p>
+      <w:pPr>
+        <w:rPr>
+          <w:rFonts w:ascii="Arial" w:hAnsi="Arial" w:cs="Arial"/>
+          <w:b/>
+          <w:bCs/>
+          <w:sz w:val="24"/>
+          <w:szCs w:val="24"/>
+          <w:lang w:val="en-US"/>
+        </w:rPr>
+      </w:pPr>
+    </w:p>
+    <w:p>
+      <w:pPr>
+        <w:rPr>
+          <w:rFonts w:ascii="Arial" w:hAnsi="Arial" w:cs="Arial"/>
+          <w:sz w:val="24"/>
+          <w:szCs w:val="24"/>
+        </w:rPr>
+      </w:pPr>
+      <w:r>
+        <w:rPr>
+          <w:rFonts w:ascii="Arial" w:hAnsi="Arial" w:cs="Arial"/>
+          <w:sz w:val="24"/>
+          <w:szCs w:val="24"/>
+        </w:rPr>
+        <w:t>-</w:t>
+      </w:r>
+      <w:r>
+        <w:rPr>
+          <w:rFonts w:ascii="Arial" w:hAnsi="Arial" w:cs="Arial"/>
+          <w:sz w:val="24"/>
+          <w:szCs w:val="24"/>
+        </w:rPr>
+        <w:t xml:space="preserve"> </w:t>
+      </w:r>
+      <w:r>
+        <w:rPr>
+          <w:rFonts w:ascii="Arial" w:hAnsi="Arial" w:cs="Arial"/>
+          <w:sz w:val="24"/>
+          <w:szCs w:val="24"/>
+        </w:rPr>
+        <w:t>Adicionamos a representação d</w:t>
+      </w:r>
+      <w:r>
+        <w:rPr>
+          <w:rFonts w:ascii="Arial" w:hAnsi="Arial" w:cs="Arial"/>
+          <w:sz w:val="24"/>
+          <w:szCs w:val="24"/>
+        </w:rPr>
+        <w:t>o relacionamento (@ManyToOne).</w:t>
+      </w:r>
+    </w:p>
+    <w:p>
+      <w:pPr>
+        <w:rPr>
+          <w:rFonts w:ascii="Arial" w:hAnsi="Arial" w:cs="Arial"/>
+          <w:sz w:val="24"/>
+          <w:szCs w:val="24"/>
+        </w:rPr>
+      </w:pPr>
+      <w:r>
+        <w:rPr>
+          <w:rFonts w:ascii="Arial" w:hAnsi="Arial" w:cs="Arial"/>
+          <w:sz w:val="24"/>
+          <w:szCs w:val="24"/>
+        </w:rPr>
+        <w:t>-</w:t>
+      </w:r>
+      <w:r>
+        <w:rPr>
+          <w:rFonts w:ascii="Arial" w:hAnsi="Arial" w:cs="Arial"/>
+          <w:sz w:val="24"/>
+          <w:szCs w:val="24"/>
+        </w:rPr>
+        <w:t xml:space="preserve"> </w:t>
+      </w:r>
+      <w:r>
+        <w:rPr>
+          <w:rFonts w:ascii="Arial" w:hAnsi="Arial" w:cs="Arial"/>
+          <w:sz w:val="24"/>
+          <w:szCs w:val="24"/>
+        </w:rPr>
+        <w:t>Especificamos qual vai ser a chave estrangeira d</w:t>
+      </w:r>
+      <w:r>
+        <w:rPr>
+          <w:rFonts w:ascii="Arial" w:hAnsi="Arial" w:cs="Arial"/>
+          <w:sz w:val="24"/>
+          <w:szCs w:val="24"/>
+        </w:rPr>
+        <w:t>a entidade “TB_BOOK” que vai estar interligada com a entidade “TB_PUBLISHER”.</w:t>
+      </w:r>
+    </w:p>
+    <w:p>
+      <w:pPr>
+        <w:rPr>
+          <w:rFonts w:ascii="Arial" w:hAnsi="Arial" w:cs="Arial"/>
+          <w:sz w:val="24"/>
+          <w:szCs w:val="24"/>
+        </w:rPr>
+      </w:pPr>
+      <w:r>
+        <w:rPr>
+          <w:rFonts w:ascii="Arial" w:hAnsi="Arial" w:cs="Arial"/>
+          <w:sz w:val="24"/>
+          <w:szCs w:val="24"/>
+        </w:rPr>
+        <w:t>-</w:t>
+      </w:r>
+      <w:r>
+        <w:rPr>
+          <w:rFonts w:ascii="Arial" w:hAnsi="Arial" w:cs="Arial"/>
+          <w:sz w:val="24"/>
+          <w:szCs w:val="24"/>
+        </w:rPr>
+        <w:t xml:space="preserve"> Iniciamos uma variável Publisher do tipo </w:t>
+      </w:r>
+      <w:proofErr w:type="spellStart"/>
+      <w:r>
+        <w:rPr>
+          <w:rFonts w:ascii="Arial" w:hAnsi="Arial" w:cs="Arial"/>
+          <w:sz w:val="24"/>
+          <w:szCs w:val="24"/>
+        </w:rPr>
+        <w:t>PublisherModel</w:t>
+      </w:r>
+      <w:proofErr w:type="spellEnd"/>
+      <w:r>
+        <w:rPr>
+          <w:rFonts w:ascii="Arial" w:hAnsi="Arial" w:cs="Arial"/>
+          <w:sz w:val="24"/>
+          <w:szCs w:val="24"/>
+        </w:rPr>
+        <w:t>.</w:t>
+      </w:r>
+    </w:p>
+    <w:p>
+      <w:pPr>
+        <w:rPr>
+          <w:rFonts w:ascii="Arial" w:hAnsi="Arial" w:cs="Arial"/>
+          <w:sz w:val="24"/>
+          <w:szCs w:val="24"/>
+        </w:rPr>
+      </w:pPr>
+      <w:r>
+        <w:rPr>
+          <w:rFonts w:ascii="Arial" w:hAnsi="Arial" w:cs="Arial"/>
+          <w:sz w:val="24"/>
+          <w:szCs w:val="24"/>
+        </w:rPr>
+        <w:t xml:space="preserve">- Geramos os </w:t>
+      </w:r>
+      <w:proofErr w:type="spellStart"/>
+      <w:r>
+        <w:rPr>
+          <w:rFonts w:ascii="Arial" w:hAnsi="Arial" w:cs="Arial"/>
+          <w:sz w:val="24"/>
+          <w:szCs w:val="24"/>
+        </w:rPr>
+        <w:t>Getters</w:t>
+      </w:r>
+      <w:proofErr w:type="spellEnd"/>
+      <w:r>
+        <w:rPr>
+          <w:rFonts w:ascii="Arial" w:hAnsi="Arial" w:cs="Arial"/>
+          <w:sz w:val="24"/>
+          <w:szCs w:val="24"/>
+        </w:rPr>
+        <w:t xml:space="preserve"> e </w:t>
+      </w:r>
+      <w:proofErr w:type="spellStart"/>
+      <w:r>
+        <w:rPr>
+          <w:rFonts w:ascii="Arial" w:hAnsi="Arial" w:cs="Arial"/>
+          <w:sz w:val="24"/>
+          <w:szCs w:val="24"/>
+        </w:rPr>
+        <w:t>Setters</w:t>
+      </w:r>
+      <w:proofErr w:type="spellEnd"/>
+      <w:r>
+        <w:rPr>
+          <w:rFonts w:ascii="Arial" w:hAnsi="Arial" w:cs="Arial"/>
+          <w:sz w:val="24"/>
+          <w:szCs w:val="24"/>
+        </w:rPr>
+        <w:t>.</w:t>
+      </w:r>
+    </w:p>
+    <w:p>
+      <w:pPr>
+        <w:rPr>
+          <w:rFonts w:ascii="Arial" w:hAnsi="Arial" w:cs="Arial"/>
+          <w:b/>
+          <w:bCs/>
+          <w:sz w:val="24"/>
+          <w:szCs w:val="24"/>
+        </w:rPr>
+      </w:pPr>
+      <w:r>
+        <w:rPr>
+          <w:rFonts w:ascii="Arial" w:hAnsi="Arial" w:cs="Arial"/>
+          <w:b/>
+          <w:bCs/>
+          <w:sz w:val="24"/>
+          <w:szCs w:val="24"/>
+        </w:rPr>
+        <w:t xml:space="preserve">Configurando o </w:t>
+      </w:r>
+      <w:proofErr w:type="spellStart"/>
+      <w:r>
+        <w:rPr>
+          <w:rFonts w:ascii="Arial" w:hAnsi="Arial" w:cs="Arial"/>
+          <w:b/>
+          <w:bCs/>
+          <w:sz w:val="24"/>
+          <w:szCs w:val="24"/>
+        </w:rPr>
+        <w:t>PublisherModel</w:t>
+      </w:r>
+      <w:proofErr w:type="spellEnd"/>
+      <w:r>
+        <w:rPr>
+          <w:rFonts w:ascii="Arial" w:hAnsi="Arial" w:cs="Arial"/>
+          <w:b/>
+          <w:bCs/>
+          <w:sz w:val="24"/>
+          <w:szCs w:val="24"/>
+        </w:rPr>
+        <w:t>:</w:t>
+      </w:r>
+    </w:p>
+    <w:p>
+      <w:pPr>
+        <w:rPr>
+          <w:rFonts w:ascii="Arial" w:hAnsi="Arial" w:cs="Arial"/>
+          <w:b/>
+          <w:bCs/>
+          <w:sz w:val="24"/>
+          <w:szCs w:val="24"/>
+        </w:rPr>
+      </w:pPr>
+      <w:r>
+        <w:rPr>
+          <w:rFonts w:ascii="Arial" w:hAnsi="Arial" w:cs="Arial"/>
+          <w:b/>
+          <w:bCs/>
+          <w:sz w:val="24"/>
+          <w:szCs w:val="24"/>
+        </w:rPr>
+        <w:t>Vai ter uma coleção de livros.</w:t>
+      </w:r>
+    </w:p>
+    <w:p>
+      <w:pPr>
+        <w:pStyle w:val="Pr-formataoHTML"/>
+        <w:shd w:val="clear" w:color="auto" w:fill="1E1F22"/>
+        <w:rPr>
+          <w:rFonts w:ascii="Consolas" w:hAnsi="Consolas"/>
+          <w:color w:val="BCBEC4"/>
+          <w:sz w:val="24"/>
+          <w:szCs w:val="24"/>
+          <w:lang w:val="en-US"/>
+        </w:rPr>
+      </w:pPr>
+      <w:r>
+        <w:rPr>
+          <w:rFonts w:ascii="Consolas" w:hAnsi="Consolas"/>
+          <w:color w:val="B3AE60"/>
+          <w:sz w:val="24"/>
+          <w:szCs w:val="24"/>
+          <w:lang w:val="en-US"/>
         </w:rPr>
         <w:t>@</w:t>
       </w:r>
-      <w:proofErr w:type="spellStart"/>
       <w:proofErr w:type="gramStart"/>
       <w:r>
         <w:rPr>
-          <w:rFonts w:ascii="Arial" w:hAnsi="Arial" w:cs="Arial"/>
-          <w:b/>
-          <w:sz w:val="24"/>
-          <w:szCs w:val="24"/>
-        </w:rPr>
-        <w:t>Table</w:t>
-      </w:r>
-      <w:proofErr w:type="spellEnd"/>
-      <w:r>
-        <w:rPr>
-          <w:rFonts w:ascii="Arial" w:hAnsi="Arial" w:cs="Arial"/>
-          <w:b/>
-          <w:sz w:val="24"/>
-          <w:szCs w:val="24"/>
+          <w:rFonts w:ascii="Consolas" w:hAnsi="Consolas"/>
+          <w:color w:val="B3AE60"/>
+          <w:sz w:val="24"/>
+          <w:szCs w:val="24"/>
+          <w:lang w:val="en-US"/>
+        </w:rPr>
+        <w:t>JsonProperty</w:t>
+      </w:r>
+      <w:r>
+        <w:rPr>
+          <w:rFonts w:ascii="Consolas" w:hAnsi="Consolas"/>
+          <w:color w:val="E8BA36"/>
+          <w:sz w:val="24"/>
+          <w:szCs w:val="24"/>
+          <w:lang w:val="en-US"/>
         </w:rPr>
         <w:t>(</w:t>
       </w:r>
-      <w:proofErr w:type="spellStart"/>
       <w:proofErr w:type="gramEnd"/>
       <w:r>
         <w:rPr>
-          <w:rFonts w:ascii="Arial" w:hAnsi="Arial" w:cs="Arial"/>
-          <w:b/>
-          <w:sz w:val="24"/>
-          <w:szCs w:val="24"/>
-        </w:rPr>
-        <w:t>name</w:t>
-      </w:r>
-      <w:proofErr w:type="spellEnd"/>
-      <w:r>
-        <w:rPr>
-          <w:rFonts w:ascii="Arial" w:hAnsi="Arial" w:cs="Arial"/>
-          <w:b/>
-          <w:sz w:val="24"/>
-          <w:szCs w:val="24"/>
-        </w:rPr>
-        <w:t xml:space="preserve"> = “TB_BOOK”)</w:t>
-      </w:r>
-      <w:r>
-        <w:rPr>
-          <w:rFonts w:ascii="Arial" w:hAnsi="Arial" w:cs="Arial"/>
-          <w:sz w:val="24"/>
-          <w:szCs w:val="24"/>
-        </w:rPr>
-        <w:t xml:space="preserve"> – </w:t>
-      </w:r>
-      <w:r>
-        <w:rPr>
-          <w:rFonts w:ascii="Arial" w:hAnsi="Arial" w:cs="Arial"/>
-          <w:sz w:val="24"/>
-          <w:szCs w:val="24"/>
-        </w:rPr>
-        <w:t>declaramos qual vai ser o nome dessa entidade JPA na base de dados.</w:t>
-      </w:r>
-    </w:p>
-    <w:p>
-      <w:pPr>
-        <w:rPr>
-          <w:rFonts w:ascii="Arial" w:hAnsi="Arial" w:cs="Arial"/>
-          <w:sz w:val="24"/>
-          <w:szCs w:val="24"/>
-        </w:rPr>
-      </w:pPr>
-      <w:proofErr w:type="spellStart"/>
+          <w:rFonts w:ascii="Consolas" w:hAnsi="Consolas"/>
+          <w:color w:val="BCBEC4"/>
+          <w:sz w:val="24"/>
+          <w:szCs w:val="24"/>
+          <w:lang w:val="en-US"/>
+        </w:rPr>
+        <w:t xml:space="preserve">access = </w:t>
+      </w:r>
+      <w:proofErr w:type="spellStart"/>
+      <w:r>
+        <w:rPr>
+          <w:rFonts w:ascii="Consolas" w:hAnsi="Consolas"/>
+          <w:color w:val="B3AE60"/>
+          <w:sz w:val="24"/>
+          <w:szCs w:val="24"/>
+          <w:lang w:val="en-US"/>
+        </w:rPr>
+        <w:t>JsonProperty</w:t>
+      </w:r>
+      <w:r>
+        <w:rPr>
+          <w:rFonts w:ascii="Consolas" w:hAnsi="Consolas"/>
+          <w:color w:val="BCBEC4"/>
+          <w:sz w:val="24"/>
+          <w:szCs w:val="24"/>
+          <w:lang w:val="en-US"/>
+        </w:rPr>
+        <w:t>.Access.</w:t>
+      </w:r>
+      <w:r>
+        <w:rPr>
+          <w:rFonts w:ascii="Consolas" w:hAnsi="Consolas"/>
+          <w:i/>
+          <w:iCs/>
+          <w:color w:val="C77DBB"/>
+          <w:sz w:val="24"/>
+          <w:szCs w:val="24"/>
+          <w:lang w:val="en-US"/>
+        </w:rPr>
+        <w:t>WRITE_ONLY</w:t>
+      </w:r>
+      <w:proofErr w:type="spellEnd"/>
+      <w:r>
+        <w:rPr>
+          <w:rFonts w:ascii="Consolas" w:hAnsi="Consolas"/>
+          <w:color w:val="E8BA36"/>
+          <w:sz w:val="24"/>
+          <w:szCs w:val="24"/>
+          <w:lang w:val="en-US"/>
+        </w:rPr>
+        <w:t>)</w:t>
+      </w:r>
+      <w:r>
+        <w:rPr>
+          <w:rFonts w:ascii="Consolas" w:hAnsi="Consolas"/>
+          <w:color w:val="E8BA36"/>
+          <w:sz w:val="24"/>
+          <w:szCs w:val="24"/>
+          <w:lang w:val="en-US"/>
+        </w:rPr>
+        <w:br/>
+      </w:r>
+      <w:r>
+        <w:rPr>
+          <w:rFonts w:ascii="Consolas" w:hAnsi="Consolas"/>
+          <w:color w:val="B3AE60"/>
+          <w:sz w:val="24"/>
+          <w:szCs w:val="24"/>
+          <w:lang w:val="en-US"/>
+        </w:rPr>
+        <w:t>@OneToMany</w:t>
+      </w:r>
+      <w:r>
+        <w:rPr>
+          <w:rFonts w:ascii="Consolas" w:hAnsi="Consolas"/>
+          <w:color w:val="E8BA36"/>
+          <w:sz w:val="24"/>
+          <w:szCs w:val="24"/>
+          <w:lang w:val="en-US"/>
+        </w:rPr>
+        <w:t>(</w:t>
+      </w:r>
+      <w:r>
+        <w:rPr>
+          <w:rFonts w:ascii="Consolas" w:hAnsi="Consolas"/>
+          <w:color w:val="BCBEC4"/>
+          <w:sz w:val="24"/>
+          <w:szCs w:val="24"/>
+          <w:lang w:val="en-US"/>
+        </w:rPr>
+        <w:t xml:space="preserve">mappedBy = </w:t>
+      </w:r>
+      <w:r>
+        <w:rPr>
+          <w:rFonts w:ascii="Consolas" w:hAnsi="Consolas"/>
+          <w:color w:val="6AAB73"/>
+          <w:sz w:val="24"/>
+          <w:szCs w:val="24"/>
+          <w:lang w:val="en-US"/>
+        </w:rPr>
+        <w:t>"publisher"</w:t>
+      </w:r>
+      <w:r>
+        <w:rPr>
+          <w:rFonts w:ascii="Consolas" w:hAnsi="Consolas"/>
+          <w:color w:val="BCBEC4"/>
+          <w:sz w:val="24"/>
+          <w:szCs w:val="24"/>
+          <w:lang w:val="en-US"/>
+        </w:rPr>
+        <w:t xml:space="preserve">, fetch = </w:t>
+      </w:r>
+      <w:proofErr w:type="spellStart"/>
+      <w:r>
+        <w:rPr>
+          <w:rFonts w:ascii="Consolas" w:hAnsi="Consolas"/>
+          <w:color w:val="BCBEC4"/>
+          <w:sz w:val="24"/>
+          <w:szCs w:val="24"/>
+          <w:lang w:val="en-US"/>
+        </w:rPr>
+        <w:t>FetchType.</w:t>
+      </w:r>
+      <w:r>
+        <w:rPr>
+          <w:rFonts w:ascii="Consolas" w:hAnsi="Consolas"/>
+          <w:i/>
+          <w:iCs/>
+          <w:color w:val="C77DBB"/>
+          <w:sz w:val="24"/>
+          <w:szCs w:val="24"/>
+          <w:lang w:val="en-US"/>
+        </w:rPr>
+        <w:t>LAZY</w:t>
+      </w:r>
+      <w:proofErr w:type="spellEnd"/>
+      <w:r>
+        <w:rPr>
+          <w:rFonts w:ascii="Consolas" w:hAnsi="Consolas"/>
+          <w:color w:val="E8BA36"/>
+          <w:sz w:val="24"/>
+          <w:szCs w:val="24"/>
+          <w:lang w:val="en-US"/>
+        </w:rPr>
+        <w:t>)</w:t>
+      </w:r>
+      <w:r>
+        <w:rPr>
+          <w:rFonts w:ascii="Consolas" w:hAnsi="Consolas"/>
+          <w:color w:val="E8BA36"/>
+          <w:sz w:val="24"/>
+          <w:szCs w:val="24"/>
+          <w:lang w:val="en-US"/>
+        </w:rPr>
+        <w:br/>
+      </w:r>
+      <w:r>
+        <w:rPr>
+          <w:rFonts w:ascii="Consolas" w:hAnsi="Consolas"/>
+          <w:color w:val="CF8E6D"/>
+          <w:sz w:val="24"/>
+          <w:szCs w:val="24"/>
+          <w:lang w:val="en-US"/>
+        </w:rPr>
+        <w:t xml:space="preserve">private </w:t>
+      </w:r>
+      <w:r>
+        <w:rPr>
+          <w:rFonts w:ascii="Consolas" w:hAnsi="Consolas"/>
+          <w:color w:val="BCBEC4"/>
+          <w:sz w:val="24"/>
+          <w:szCs w:val="24"/>
+          <w:lang w:val="en-US"/>
+        </w:rPr>
+        <w:t>Set</w:t>
+      </w:r>
+      <w:r>
+        <w:rPr>
+          <w:rFonts w:ascii="Consolas" w:hAnsi="Consolas"/>
+          <w:color w:val="E8BA36"/>
+          <w:sz w:val="24"/>
+          <w:szCs w:val="24"/>
+          <w:lang w:val="en-US"/>
+        </w:rPr>
+        <w:t>&lt;</w:t>
+      </w:r>
+      <w:proofErr w:type="spellStart"/>
+      <w:r>
+        <w:rPr>
+          <w:rFonts w:ascii="Consolas" w:hAnsi="Consolas"/>
+          <w:color w:val="BCBEC4"/>
+          <w:sz w:val="24"/>
+          <w:szCs w:val="24"/>
+          <w:lang w:val="en-US"/>
+        </w:rPr>
+        <w:t>BookModel</w:t>
+      </w:r>
+      <w:proofErr w:type="spellEnd"/>
+      <w:r>
+        <w:rPr>
+          <w:rFonts w:ascii="Consolas" w:hAnsi="Consolas"/>
+          <w:color w:val="E8BA36"/>
+          <w:sz w:val="24"/>
+          <w:szCs w:val="24"/>
+          <w:lang w:val="en-US"/>
+        </w:rPr>
+        <w:t xml:space="preserve">&gt; </w:t>
+      </w:r>
+      <w:r>
+        <w:rPr>
+          <w:rFonts w:ascii="Consolas" w:hAnsi="Consolas"/>
+          <w:color w:val="C77DBB"/>
+          <w:sz w:val="24"/>
+          <w:szCs w:val="24"/>
+          <w:lang w:val="en-US"/>
+        </w:rPr>
+        <w:t xml:space="preserve">books </w:t>
+      </w:r>
+      <w:r>
+        <w:rPr>
+          <w:rFonts w:ascii="Consolas" w:hAnsi="Consolas"/>
+          <w:color w:val="BCBEC4"/>
+          <w:sz w:val="24"/>
+          <w:szCs w:val="24"/>
+          <w:lang w:val="en-US"/>
+        </w:rPr>
+        <w:t xml:space="preserve">= </w:t>
+      </w:r>
+      <w:r>
+        <w:rPr>
+          <w:rFonts w:ascii="Consolas" w:hAnsi="Consolas"/>
+          <w:color w:val="CF8E6D"/>
+          <w:sz w:val="24"/>
+          <w:szCs w:val="24"/>
+          <w:lang w:val="en-US"/>
+        </w:rPr>
+        <w:t xml:space="preserve">new </w:t>
+      </w:r>
+      <w:r>
+        <w:rPr>
+          <w:rFonts w:ascii="Consolas" w:hAnsi="Consolas"/>
+          <w:color w:val="BCBEC4"/>
+          <w:sz w:val="24"/>
+          <w:szCs w:val="24"/>
+          <w:lang w:val="en-US"/>
+        </w:rPr>
+        <w:t>HashSet</w:t>
+      </w:r>
+      <w:r>
+        <w:rPr>
+          <w:rFonts w:ascii="Consolas" w:hAnsi="Consolas"/>
+          <w:color w:val="E8BA36"/>
+          <w:sz w:val="24"/>
+          <w:szCs w:val="24"/>
+          <w:lang w:val="en-US"/>
+        </w:rPr>
+        <w:t>&lt;&gt;()</w:t>
+      </w:r>
+      <w:r>
+        <w:rPr>
+          <w:rFonts w:ascii="Consolas" w:hAnsi="Consolas"/>
+          <w:color w:val="BCBEC4"/>
+          <w:sz w:val="24"/>
+          <w:szCs w:val="24"/>
+          <w:lang w:val="en-US"/>
+        </w:rPr>
+        <w:t>;</w:t>
+      </w:r>
+    </w:p>
+    <w:p>
+      <w:pPr>
+        <w:rPr>
+          <w:rFonts w:ascii="Arial" w:hAnsi="Arial" w:cs="Arial"/>
+          <w:sz w:val="24"/>
+          <w:szCs w:val="24"/>
+          <w:lang w:val="en-US"/>
+        </w:rPr>
+      </w:pPr>
+    </w:p>
+    <w:p>
+      <w:pPr>
+        <w:rPr>
+          <w:rFonts w:ascii="Arial" w:hAnsi="Arial" w:cs="Arial"/>
+          <w:sz w:val="24"/>
+          <w:szCs w:val="24"/>
+        </w:rPr>
+      </w:pPr>
+      <w:r>
+        <w:rPr>
+          <w:rFonts w:ascii="Arial" w:hAnsi="Arial" w:cs="Arial"/>
+          <w:sz w:val="24"/>
+          <w:szCs w:val="24"/>
+        </w:rPr>
+        <w:t>-</w:t>
+      </w:r>
+      <w:r>
+        <w:rPr>
+          <w:rFonts w:ascii="Arial" w:hAnsi="Arial" w:cs="Arial"/>
+          <w:sz w:val="24"/>
+          <w:szCs w:val="24"/>
+        </w:rPr>
+        <w:t xml:space="preserve"> </w:t>
+      </w:r>
+      <w:r>
+        <w:rPr>
+          <w:rFonts w:ascii="Arial" w:hAnsi="Arial" w:cs="Arial"/>
+          <w:sz w:val="24"/>
+          <w:szCs w:val="24"/>
+        </w:rPr>
+        <w:t>Definimos que uma editora pode t</w:t>
+      </w:r>
+      <w:r>
+        <w:rPr>
+          <w:rFonts w:ascii="Arial" w:hAnsi="Arial" w:cs="Arial"/>
+          <w:sz w:val="24"/>
+          <w:szCs w:val="24"/>
+        </w:rPr>
+        <w:t xml:space="preserve">er vários livros, sendo que essa coleção é do tipo </w:t>
+      </w:r>
+      <w:proofErr w:type="spellStart"/>
+      <w:r>
+        <w:rPr>
+          <w:rFonts w:ascii="Arial" w:hAnsi="Arial" w:cs="Arial"/>
+          <w:sz w:val="24"/>
+          <w:szCs w:val="24"/>
+        </w:rPr>
+        <w:t>BookModel</w:t>
+      </w:r>
+      <w:proofErr w:type="spellEnd"/>
+      <w:r>
+        <w:rPr>
+          <w:rFonts w:ascii="Arial" w:hAnsi="Arial" w:cs="Arial"/>
+          <w:sz w:val="24"/>
+          <w:szCs w:val="24"/>
+        </w:rPr>
+        <w:t>, por isso criamos uma “lista” books com esse tipo.</w:t>
+      </w:r>
+      <w:r>
+        <w:rPr>
+          <w:rFonts w:ascii="Arial" w:hAnsi="Arial" w:cs="Arial"/>
+          <w:sz w:val="24"/>
+          <w:szCs w:val="24"/>
+        </w:rPr>
+        <w:br/>
+        <w:t xml:space="preserve">Quando vamos trabalhar com vários relacionamentos dentro de uma mesma entidade, se usarmos </w:t>
+      </w:r>
+      <w:proofErr w:type="spellStart"/>
+      <w:r>
+        <w:rPr>
+          <w:rFonts w:ascii="Arial" w:hAnsi="Arial" w:cs="Arial"/>
+          <w:sz w:val="24"/>
+          <w:szCs w:val="24"/>
+        </w:rPr>
+        <w:t>List</w:t>
+      </w:r>
+      <w:proofErr w:type="spellEnd"/>
+      <w:r>
+        <w:rPr>
+          <w:rFonts w:ascii="Arial" w:hAnsi="Arial" w:cs="Arial"/>
+          <w:sz w:val="24"/>
+          <w:szCs w:val="24"/>
+        </w:rPr>
+        <w:t xml:space="preserve"> podemos ter problemas ao carregar todas essas listas/todos esses relacionamentos, pois o </w:t>
+      </w:r>
+      <w:proofErr w:type="spellStart"/>
+      <w:r>
+        <w:rPr>
+          <w:rFonts w:ascii="Arial" w:hAnsi="Arial" w:cs="Arial"/>
+          <w:sz w:val="24"/>
+          <w:szCs w:val="24"/>
+        </w:rPr>
+        <w:t>Hibernate</w:t>
+      </w:r>
+      <w:proofErr w:type="spellEnd"/>
+      <w:r>
+        <w:rPr>
+          <w:rFonts w:ascii="Arial" w:hAnsi="Arial" w:cs="Arial"/>
+          <w:sz w:val="24"/>
+          <w:szCs w:val="24"/>
+        </w:rPr>
+        <w:t xml:space="preserve"> ele não consegue trazer todos os relacionamentos quando definimos como lista, por isso utilizamos </w:t>
+      </w:r>
       <w:proofErr w:type="gramStart"/>
       <w:r>
         <w:rPr>
           <w:rFonts w:ascii="Arial" w:hAnsi="Arial" w:cs="Arial"/>
-          <w:b/>
-          <w:sz w:val="24"/>
-          <w:szCs w:val="24"/>
-        </w:rPr>
-        <w:t>implements</w:t>
-      </w:r>
-      <w:proofErr w:type="spellEnd"/>
+          <w:sz w:val="24"/>
+          <w:szCs w:val="24"/>
+        </w:rPr>
+        <w:t>Set.</w:t>
+      </w:r>
       <w:proofErr w:type="gramEnd"/>
-      <w:r>
-        <w:rPr>
-          <w:rFonts w:ascii="Arial" w:hAnsi="Arial" w:cs="Arial"/>
-          <w:b/>
-          <w:sz w:val="24"/>
-          <w:szCs w:val="24"/>
-        </w:rPr>
-        <w:t xml:space="preserve"> </w:t>
-      </w:r>
-      <w:proofErr w:type="spellStart"/>
-      <w:r>
-        <w:rPr>
-          <w:rFonts w:ascii="Arial" w:hAnsi="Arial" w:cs="Arial"/>
-          <w:b/>
-          <w:sz w:val="24"/>
-          <w:szCs w:val="24"/>
-        </w:rPr>
-        <w:t>Serializable</w:t>
-      </w:r>
-      <w:proofErr w:type="spellEnd"/>
-      <w:r>
-        <w:rPr>
-          <w:rFonts w:ascii="Arial" w:hAnsi="Arial" w:cs="Arial"/>
-          <w:sz w:val="24"/>
-          <w:szCs w:val="24"/>
-        </w:rPr>
-        <w:t xml:space="preserve"> – Interface de marcação para mostrarmos para a JVM que essa classe pode ser serializada e definimos também o </w:t>
-      </w:r>
-      <w:proofErr w:type="spellStart"/>
-      <w:r>
-        <w:rPr>
-          <w:rFonts w:ascii="Arial" w:hAnsi="Arial" w:cs="Arial"/>
-          <w:sz w:val="24"/>
-          <w:szCs w:val="24"/>
-        </w:rPr>
-        <w:t>serialVersionUID</w:t>
-      </w:r>
-      <w:proofErr w:type="spellEnd"/>
-      <w:r>
-        <w:rPr>
-          <w:rFonts w:ascii="Arial" w:hAnsi="Arial" w:cs="Arial"/>
-          <w:sz w:val="24"/>
-          <w:szCs w:val="24"/>
-        </w:rPr>
-        <w:t xml:space="preserve"> para essas serializações que forem feitas.</w:t>
-      </w:r>
-    </w:p>
-    <w:p>
-      <w:pPr>
-        <w:rPr>
-          <w:rFonts w:ascii="Arial" w:hAnsi="Arial" w:cs="Arial"/>
-          <w:sz w:val="24"/>
-          <w:szCs w:val="24"/>
-        </w:rPr>
-      </w:pPr>
-      <w:bookmarkStart w:id="0" w:name="_GoBack"/>
-      <w:bookmarkEnd w:id="0"/>
+    </w:p>
+    <w:p>
+      <w:pPr>
+        <w:rPr>
+          <w:rFonts w:ascii="Arial" w:hAnsi="Arial" w:cs="Arial"/>
+          <w:sz w:val="24"/>
+          <w:szCs w:val="24"/>
+        </w:rPr>
+      </w:pPr>
+      <w:r>
+        <w:rPr>
+          <w:rFonts w:ascii="Arial" w:hAnsi="Arial" w:cs="Arial"/>
+          <w:sz w:val="24"/>
+          <w:szCs w:val="24"/>
+        </w:rPr>
+        <w:t xml:space="preserve">- </w:t>
+      </w:r>
+      <w:proofErr w:type="spellStart"/>
+      <w:proofErr w:type="gramStart"/>
+      <w:r>
+        <w:rPr>
+          <w:rFonts w:ascii="Arial" w:hAnsi="Arial" w:cs="Arial"/>
+          <w:sz w:val="24"/>
+          <w:szCs w:val="24"/>
+        </w:rPr>
+        <w:t>mappedBy</w:t>
+      </w:r>
+      <w:proofErr w:type="spellEnd"/>
+      <w:proofErr w:type="gramEnd"/>
+      <w:r>
+        <w:rPr>
+          <w:rFonts w:ascii="Arial" w:hAnsi="Arial" w:cs="Arial"/>
+          <w:sz w:val="24"/>
+          <w:szCs w:val="24"/>
+        </w:rPr>
+        <w:t xml:space="preserve"> = “</w:t>
+      </w:r>
+      <w:proofErr w:type="spellStart"/>
+      <w:r>
+        <w:rPr>
+          <w:rFonts w:ascii="Arial" w:hAnsi="Arial" w:cs="Arial"/>
+          <w:sz w:val="24"/>
+          <w:szCs w:val="24"/>
+        </w:rPr>
+        <w:t>publisher</w:t>
+      </w:r>
+      <w:proofErr w:type="spellEnd"/>
+      <w:r>
+        <w:rPr>
+          <w:rFonts w:ascii="Arial" w:hAnsi="Arial" w:cs="Arial"/>
+          <w:sz w:val="24"/>
+          <w:szCs w:val="24"/>
+        </w:rPr>
+        <w:t xml:space="preserve">” (variável iniciada em </w:t>
+      </w:r>
+      <w:proofErr w:type="spellStart"/>
+      <w:r>
+        <w:rPr>
+          <w:rFonts w:ascii="Arial" w:hAnsi="Arial" w:cs="Arial"/>
+          <w:sz w:val="24"/>
+          <w:szCs w:val="24"/>
+        </w:rPr>
+        <w:t>BookModel</w:t>
+      </w:r>
+      <w:proofErr w:type="spellEnd"/>
+      <w:r>
+        <w:rPr>
+          <w:rFonts w:ascii="Arial" w:hAnsi="Arial" w:cs="Arial"/>
+          <w:sz w:val="24"/>
+          <w:szCs w:val="24"/>
+        </w:rPr>
+        <w:t>) – Quem que é o responsável pelo relacionamento.</w:t>
+      </w:r>
+    </w:p>
+    <w:p>
+      <w:pPr>
+        <w:rPr>
+          <w:rFonts w:ascii="Arial" w:hAnsi="Arial" w:cs="Arial"/>
+          <w:sz w:val="24"/>
+          <w:szCs w:val="24"/>
+        </w:rPr>
+      </w:pPr>
+      <w:r>
+        <w:rPr>
+          <w:rFonts w:ascii="Arial" w:hAnsi="Arial" w:cs="Arial"/>
+          <w:sz w:val="24"/>
+          <w:szCs w:val="24"/>
+        </w:rPr>
+        <w:t xml:space="preserve">- </w:t>
+      </w:r>
+      <w:proofErr w:type="spellStart"/>
+      <w:proofErr w:type="gramStart"/>
+      <w:r>
+        <w:rPr>
+          <w:rFonts w:ascii="Arial" w:hAnsi="Arial" w:cs="Arial"/>
+          <w:sz w:val="24"/>
+          <w:szCs w:val="24"/>
+        </w:rPr>
+        <w:t>fetch</w:t>
+      </w:r>
+      <w:proofErr w:type="spellEnd"/>
+      <w:proofErr w:type="gramEnd"/>
+      <w:r>
+        <w:rPr>
+          <w:rFonts w:ascii="Arial" w:hAnsi="Arial" w:cs="Arial"/>
+          <w:sz w:val="24"/>
+          <w:szCs w:val="24"/>
+        </w:rPr>
+        <w:t xml:space="preserve"> = </w:t>
+      </w:r>
+      <w:proofErr w:type="spellStart"/>
+      <w:r>
+        <w:rPr>
+          <w:rFonts w:ascii="Arial" w:hAnsi="Arial" w:cs="Arial"/>
+          <w:sz w:val="24"/>
+          <w:szCs w:val="24"/>
+        </w:rPr>
+        <w:t>FetchType.LAZY</w:t>
+      </w:r>
+      <w:proofErr w:type="spellEnd"/>
+      <w:r>
+        <w:rPr>
+          <w:rFonts w:ascii="Arial" w:hAnsi="Arial" w:cs="Arial"/>
+          <w:sz w:val="24"/>
+          <w:szCs w:val="24"/>
+        </w:rPr>
+        <w:t xml:space="preserve"> – Quando nos formos buscar nossa entidade </w:t>
+      </w:r>
+      <w:proofErr w:type="spellStart"/>
+      <w:r>
+        <w:rPr>
+          <w:rFonts w:ascii="Arial" w:hAnsi="Arial" w:cs="Arial"/>
+          <w:sz w:val="24"/>
+          <w:szCs w:val="24"/>
+        </w:rPr>
+        <w:t>PublisherModel</w:t>
+      </w:r>
+      <w:proofErr w:type="spellEnd"/>
+      <w:r>
+        <w:rPr>
+          <w:rFonts w:ascii="Arial" w:hAnsi="Arial" w:cs="Arial"/>
+          <w:sz w:val="24"/>
+          <w:szCs w:val="24"/>
+        </w:rPr>
+        <w:t xml:space="preserve"> na base de dados</w:t>
+      </w:r>
+      <w:r>
+        <w:rPr>
+          <w:rFonts w:ascii="Arial" w:hAnsi="Arial" w:cs="Arial"/>
+          <w:sz w:val="24"/>
+          <w:szCs w:val="24"/>
+        </w:rPr>
+        <w:t xml:space="preserve">, somente vamos incluir a </w:t>
+      </w:r>
+      <w:proofErr w:type="spellStart"/>
+      <w:r>
+        <w:rPr>
+          <w:rFonts w:ascii="Arial" w:hAnsi="Arial" w:cs="Arial"/>
+          <w:sz w:val="24"/>
+          <w:szCs w:val="24"/>
+        </w:rPr>
+        <w:t>subconsulta</w:t>
+      </w:r>
+      <w:proofErr w:type="spellEnd"/>
+      <w:r>
+        <w:rPr>
+          <w:rFonts w:ascii="Arial" w:hAnsi="Arial" w:cs="Arial"/>
+          <w:sz w:val="24"/>
+          <w:szCs w:val="24"/>
+        </w:rPr>
+        <w:t xml:space="preserve"> pra trazer quais os livros fazem parte daquela editora quando necessário, já que estamos utilizando um carregamento lento.</w:t>
+      </w:r>
+    </w:p>
+    <w:p>
+      <w:pPr>
+        <w:rPr>
+          <w:rFonts w:ascii="Arial" w:hAnsi="Arial" w:cs="Arial"/>
+          <w:sz w:val="24"/>
+          <w:szCs w:val="24"/>
+        </w:rPr>
+      </w:pPr>
+      <w:r>
+        <w:rPr>
+          <w:rFonts w:ascii="Arial" w:hAnsi="Arial" w:cs="Arial"/>
+          <w:sz w:val="24"/>
+          <w:szCs w:val="24"/>
+        </w:rPr>
+        <w:lastRenderedPageBreak/>
+        <w:t xml:space="preserve">Porém se ele for do tipo EAGER, ele sempre vai buscar a editora na base de dados e automaticamente ele vai carregar as </w:t>
+      </w:r>
+      <w:proofErr w:type="spellStart"/>
+      <w:r>
+        <w:rPr>
+          <w:rFonts w:ascii="Arial" w:hAnsi="Arial" w:cs="Arial"/>
+          <w:sz w:val="24"/>
+          <w:szCs w:val="24"/>
+        </w:rPr>
+        <w:t>subconsultas</w:t>
+      </w:r>
+      <w:proofErr w:type="spellEnd"/>
+      <w:r>
+        <w:rPr>
+          <w:rFonts w:ascii="Arial" w:hAnsi="Arial" w:cs="Arial"/>
+          <w:sz w:val="24"/>
+          <w:szCs w:val="24"/>
+        </w:rPr>
+        <w:t xml:space="preserve"> pra trazer cada um dos livros que fazem parte dessa editora.</w:t>
+      </w:r>
+    </w:p>
+    <w:p>
+      <w:pPr>
+        <w:rPr>
+          <w:rFonts w:ascii="Arial" w:hAnsi="Arial" w:cs="Arial"/>
+          <w:sz w:val="24"/>
+          <w:szCs w:val="24"/>
+        </w:rPr>
+      </w:pPr>
+      <w:r>
+        <w:rPr>
+          <w:rFonts w:ascii="Arial" w:hAnsi="Arial" w:cs="Arial"/>
+          <w:sz w:val="24"/>
+          <w:szCs w:val="24"/>
+        </w:rPr>
+        <w:t xml:space="preserve">- </w:t>
+      </w:r>
+      <w:proofErr w:type="spellStart"/>
+      <w:r>
+        <w:rPr>
+          <w:rFonts w:ascii="Arial" w:hAnsi="Arial" w:cs="Arial"/>
+          <w:sz w:val="24"/>
+          <w:szCs w:val="24"/>
+        </w:rPr>
+        <w:t>JsonProperties</w:t>
+      </w:r>
+      <w:proofErr w:type="spellEnd"/>
+      <w:r>
+        <w:rPr>
+          <w:rFonts w:ascii="Arial" w:hAnsi="Arial" w:cs="Arial"/>
+          <w:sz w:val="24"/>
+          <w:szCs w:val="24"/>
+        </w:rPr>
+        <w:t xml:space="preserve"> – Configurar a propriedade d</w:t>
+      </w:r>
+      <w:r>
+        <w:rPr>
+          <w:rFonts w:ascii="Arial" w:hAnsi="Arial" w:cs="Arial"/>
+          <w:sz w:val="24"/>
+          <w:szCs w:val="24"/>
+        </w:rPr>
+        <w:t xml:space="preserve">e acesso de escrita como somente escrita, o que significa que o campo associado não será lido durante a </w:t>
+      </w:r>
+      <w:proofErr w:type="spellStart"/>
+      <w:r>
+        <w:rPr>
+          <w:rFonts w:ascii="Arial" w:hAnsi="Arial" w:cs="Arial"/>
+          <w:sz w:val="24"/>
+          <w:szCs w:val="24"/>
+        </w:rPr>
+        <w:t>desserialização</w:t>
+      </w:r>
+      <w:proofErr w:type="spellEnd"/>
+      <w:r>
+        <w:rPr>
+          <w:rFonts w:ascii="Arial" w:hAnsi="Arial" w:cs="Arial"/>
+          <w:sz w:val="24"/>
+          <w:szCs w:val="24"/>
+        </w:rPr>
+        <w:t xml:space="preserve"> de JSON para objetos Java, apenas durante a serialização de objetos Java para JSON.</w:t>
+      </w:r>
+    </w:p>
+    <w:p>
+      <w:pPr>
+        <w:rPr>
+          <w:rFonts w:ascii="Arial" w:hAnsi="Arial" w:cs="Arial"/>
+          <w:sz w:val="24"/>
+          <w:szCs w:val="24"/>
+        </w:rPr>
+      </w:pPr>
+      <w:r>
+        <w:rPr>
+          <w:rFonts w:ascii="Arial" w:hAnsi="Arial" w:cs="Arial"/>
+          <w:sz w:val="24"/>
+          <w:szCs w:val="24"/>
+        </w:rPr>
+        <w:t xml:space="preserve">- Geramos os </w:t>
+      </w:r>
+      <w:proofErr w:type="spellStart"/>
+      <w:r>
+        <w:rPr>
+          <w:rFonts w:ascii="Arial" w:hAnsi="Arial" w:cs="Arial"/>
+          <w:sz w:val="24"/>
+          <w:szCs w:val="24"/>
+        </w:rPr>
+        <w:t>Getters</w:t>
+      </w:r>
+      <w:proofErr w:type="spellEnd"/>
+      <w:r>
+        <w:rPr>
+          <w:rFonts w:ascii="Arial" w:hAnsi="Arial" w:cs="Arial"/>
+          <w:sz w:val="24"/>
+          <w:szCs w:val="24"/>
+        </w:rPr>
+        <w:t xml:space="preserve"> e </w:t>
+      </w:r>
+      <w:proofErr w:type="spellStart"/>
+      <w:r>
+        <w:rPr>
+          <w:rFonts w:ascii="Arial" w:hAnsi="Arial" w:cs="Arial"/>
+          <w:sz w:val="24"/>
+          <w:szCs w:val="24"/>
+        </w:rPr>
+        <w:t>Setters</w:t>
+      </w:r>
+      <w:proofErr w:type="spellEnd"/>
+      <w:r>
+        <w:rPr>
+          <w:rFonts w:ascii="Arial" w:hAnsi="Arial" w:cs="Arial"/>
+          <w:sz w:val="24"/>
+          <w:szCs w:val="24"/>
+        </w:rPr>
+        <w:t>.</w:t>
+      </w:r>
     </w:p>
     <w:sectPr>
       <w:pgSz w:w="11906" w:h="16838"/>
@@ -1859,8 +3503,473 @@
 </w:document>
 </file>
 
+<file path=word/numbering.xml><?xml version="1.0" encoding="utf-8"?>
+<w:numbering xmlns:wpc="http://schemas.microsoft.com/office/word/2010/wordprocessingCanvas" xmlns:cx="http://schemas.microsoft.com/office/drawing/2014/chartex" xmlns:cx1="http://schemas.microsoft.com/office/drawing/2015/9/8/chartex" xmlns:cx2="http://schemas.microsoft.com/office/drawing/2015/10/21/chartex" xmlns:cx3="http://schemas.microsoft.com/office/drawing/2016/5/9/chartex" xmlns:cx4="http://schemas.microsoft.com/office/drawing/2016/5/10/chartex" xmlns:cx5="http://schemas.microsoft.com/office/drawing/2016/5/11/chartex" xmlns:cx6="http://schemas.microsoft.com/office/drawing/2016/5/12/chartex" xmlns:cx7="http://schemas.microsoft.com/office/drawing/2016/5/13/chartex" xmlns:cx8="http://schemas.microsoft.com/office/drawing/2016/5/14/chartex" xmlns:mc="http://schemas.openxmlformats.org/markup-compatibility/2006" xmlns:aink="http://schemas.microsoft.com/office/drawing/2016/ink" xmlns:am3d="http://schemas.microsoft.com/office/drawing/2017/model3d" xmlns:o="urn:schemas-microsoft-com:office:office" xmlns:oel="http://schemas.microsoft.com/office/2019/extlst" xmlns:r="http://schemas.openxmlformats.org/officeDocument/2006/relationships" xmlns:m="http://schemas.openxmlformats.org/officeDocument/2006/math" xmlns:v="urn:schemas-microsoft-com:vml" xmlns:wp14="http://schemas.microsoft.com/office/word/2010/wordprocessingDrawing" xmlns:wp="http://schemas.openxmlformats.org/drawingml/2006/wordprocessingDrawing" xmlns:w10="urn:schemas-microsoft-com:office:word" xmlns:w="http://schemas.openxmlformats.org/wordprocessingml/2006/main" xmlns:w14="http://schemas.microsoft.com/office/word/2010/wordml" xmlns:w15="http://schemas.microsoft.com/office/word/2012/wordml" xmlns:w16cex="http://schemas.microsoft.com/office/word/2018/wordml/cex" xmlns:w16cid="http://schemas.microsoft.com/office/word/2016/wordml/cid" xmlns:w16="http://schemas.microsoft.com/office/word/2018/wordml" xmlns:w16du="http://schemas.microsoft.com/office/word/2023/wordml/word16du" xmlns:w16sdtdh="http://schemas.microsoft.com/office/word/2020/wordml/sdtdatahash" xmlns:w16se="http://schemas.microsoft.com/office/word/2015/wordml/symex" xmlns:wpg="http://schemas.microsoft.com/office/word/2010/wordprocessingGroup" xmlns:wpi="http://schemas.microsoft.com/office/word/2010/wordprocessingInk" xmlns:wne="http://schemas.microsoft.com/office/word/2006/wordml" xmlns:wps="http://schemas.microsoft.com/office/word/2010/wordprocessingShape" mc:Ignorable="w14 w15 w16se w16cid w16 w16cex w16sdtdh w16du wp14">
+  <w:abstractNum w:abstractNumId="0" w15:restartNumberingAfterBreak="0">
+    <w:nsid w:val="1EEC7207"/>
+    <w:multiLevelType w:val="hybridMultilevel"/>
+    <w:tmpl w:val="621E735A"/>
+    <w:lvl w:ilvl="0" w:tplc="8C7872AA">
+      <w:numFmt w:val="bullet"/>
+      <w:lvlText w:val="-"/>
+      <w:lvlJc w:val="left"/>
+      <w:pPr>
+        <w:ind w:left="720" w:hanging="360"/>
+      </w:pPr>
+      <w:rPr>
+        <w:rFonts w:ascii="Arial" w:eastAsiaTheme="minorHAnsi" w:hAnsi="Arial" w:cs="Arial" w:hint="default"/>
+      </w:rPr>
+    </w:lvl>
+    <w:lvl w:ilvl="1" w:tplc="04160003" w:tentative="1">
+      <w:start w:val="1"/>
+      <w:numFmt w:val="bullet"/>
+      <w:lvlText w:val="o"/>
+      <w:lvlJc w:val="left"/>
+      <w:pPr>
+        <w:ind w:left="1440" w:hanging="360"/>
+      </w:pPr>
+      <w:rPr>
+        <w:rFonts w:ascii="Courier New" w:hAnsi="Courier New" w:cs="Courier New" w:hint="default"/>
+      </w:rPr>
+    </w:lvl>
+    <w:lvl w:ilvl="2" w:tplc="04160005" w:tentative="1">
+      <w:start w:val="1"/>
+      <w:numFmt w:val="bullet"/>
+      <w:lvlText w:val=""/>
+      <w:lvlJc w:val="left"/>
+      <w:pPr>
+        <w:ind w:left="2160" w:hanging="360"/>
+      </w:pPr>
+      <w:rPr>
+        <w:rFonts w:ascii="Wingdings" w:hAnsi="Wingdings" w:hint="default"/>
+      </w:rPr>
+    </w:lvl>
+    <w:lvl w:ilvl="3" w:tplc="04160001" w:tentative="1">
+      <w:start w:val="1"/>
+      <w:numFmt w:val="bullet"/>
+      <w:lvlText w:val=""/>
+      <w:lvlJc w:val="left"/>
+      <w:pPr>
+        <w:ind w:left="2880" w:hanging="360"/>
+      </w:pPr>
+      <w:rPr>
+        <w:rFonts w:ascii="Symbol" w:hAnsi="Symbol" w:hint="default"/>
+      </w:rPr>
+    </w:lvl>
+    <w:lvl w:ilvl="4" w:tplc="04160003" w:tentative="1">
+      <w:start w:val="1"/>
+      <w:numFmt w:val="bullet"/>
+      <w:lvlText w:val="o"/>
+      <w:lvlJc w:val="left"/>
+      <w:pPr>
+        <w:ind w:left="3600" w:hanging="360"/>
+      </w:pPr>
+      <w:rPr>
+        <w:rFonts w:ascii="Courier New" w:hAnsi="Courier New" w:cs="Courier New" w:hint="default"/>
+      </w:rPr>
+    </w:lvl>
+    <w:lvl w:ilvl="5" w:tplc="04160005" w:tentative="1">
+      <w:start w:val="1"/>
+      <w:numFmt w:val="bullet"/>
+      <w:lvlText w:val=""/>
+      <w:lvlJc w:val="left"/>
+      <w:pPr>
+        <w:ind w:left="4320" w:hanging="360"/>
+      </w:pPr>
+      <w:rPr>
+        <w:rFonts w:ascii="Wingdings" w:hAnsi="Wingdings" w:hint="default"/>
+      </w:rPr>
+    </w:lvl>
+    <w:lvl w:ilvl="6" w:tplc="04160001" w:tentative="1">
+      <w:start w:val="1"/>
+      <w:numFmt w:val="bullet"/>
+      <w:lvlText w:val=""/>
+      <w:lvlJc w:val="left"/>
+      <w:pPr>
+        <w:ind w:left="5040" w:hanging="360"/>
+      </w:pPr>
+      <w:rPr>
+        <w:rFonts w:ascii="Symbol" w:hAnsi="Symbol" w:hint="default"/>
+      </w:rPr>
+    </w:lvl>
+    <w:lvl w:ilvl="7" w:tplc="04160003" w:tentative="1">
+      <w:start w:val="1"/>
+      <w:numFmt w:val="bullet"/>
+      <w:lvlText w:val="o"/>
+      <w:lvlJc w:val="left"/>
+      <w:pPr>
+        <w:ind w:left="5760" w:hanging="360"/>
+      </w:pPr>
+      <w:rPr>
+        <w:rFonts w:ascii="Courier New" w:hAnsi="Courier New" w:cs="Courier New" w:hint="default"/>
+      </w:rPr>
+    </w:lvl>
+    <w:lvl w:ilvl="8" w:tplc="04160005" w:tentative="1">
+      <w:start w:val="1"/>
+      <w:numFmt w:val="bullet"/>
+      <w:lvlText w:val=""/>
+      <w:lvlJc w:val="left"/>
+      <w:pPr>
+        <w:ind w:left="6480" w:hanging="360"/>
+      </w:pPr>
+      <w:rPr>
+        <w:rFonts w:ascii="Wingdings" w:hAnsi="Wingdings" w:hint="default"/>
+      </w:rPr>
+    </w:lvl>
+  </w:abstractNum>
+  <w:abstractNum w:abstractNumId="1" w15:restartNumberingAfterBreak="0">
+    <w:nsid w:val="1FF81D48"/>
+    <w:multiLevelType w:val="hybridMultilevel"/>
+    <w:tmpl w:val="57B4E706"/>
+    <w:lvl w:ilvl="0" w:tplc="20F470C2">
+      <w:numFmt w:val="bullet"/>
+      <w:lvlText w:val="-"/>
+      <w:lvlJc w:val="left"/>
+      <w:pPr>
+        <w:ind w:left="720" w:hanging="360"/>
+      </w:pPr>
+      <w:rPr>
+        <w:rFonts w:ascii="Arial" w:eastAsiaTheme="minorHAnsi" w:hAnsi="Arial" w:cs="Arial" w:hint="default"/>
+      </w:rPr>
+    </w:lvl>
+    <w:lvl w:ilvl="1" w:tplc="04160003" w:tentative="1">
+      <w:start w:val="1"/>
+      <w:numFmt w:val="bullet"/>
+      <w:lvlText w:val="o"/>
+      <w:lvlJc w:val="left"/>
+      <w:pPr>
+        <w:ind w:left="1440" w:hanging="360"/>
+      </w:pPr>
+      <w:rPr>
+        <w:rFonts w:ascii="Courier New" w:hAnsi="Courier New" w:cs="Courier New" w:hint="default"/>
+      </w:rPr>
+    </w:lvl>
+    <w:lvl w:ilvl="2" w:tplc="04160005" w:tentative="1">
+      <w:start w:val="1"/>
+      <w:numFmt w:val="bullet"/>
+      <w:lvlText w:val=""/>
+      <w:lvlJc w:val="left"/>
+      <w:pPr>
+        <w:ind w:left="2160" w:hanging="360"/>
+      </w:pPr>
+      <w:rPr>
+        <w:rFonts w:ascii="Wingdings" w:hAnsi="Wingdings" w:hint="default"/>
+      </w:rPr>
+    </w:lvl>
+    <w:lvl w:ilvl="3" w:tplc="04160001" w:tentative="1">
+      <w:start w:val="1"/>
+      <w:numFmt w:val="bullet"/>
+      <w:lvlText w:val=""/>
+      <w:lvlJc w:val="left"/>
+      <w:pPr>
+        <w:ind w:left="2880" w:hanging="360"/>
+      </w:pPr>
+      <w:rPr>
+        <w:rFonts w:ascii="Symbol" w:hAnsi="Symbol" w:hint="default"/>
+      </w:rPr>
+    </w:lvl>
+    <w:lvl w:ilvl="4" w:tplc="04160003" w:tentative="1">
+      <w:start w:val="1"/>
+      <w:numFmt w:val="bullet"/>
+      <w:lvlText w:val="o"/>
+      <w:lvlJc w:val="left"/>
+      <w:pPr>
+        <w:ind w:left="3600" w:hanging="360"/>
+      </w:pPr>
+      <w:rPr>
+        <w:rFonts w:ascii="Courier New" w:hAnsi="Courier New" w:cs="Courier New" w:hint="default"/>
+      </w:rPr>
+    </w:lvl>
+    <w:lvl w:ilvl="5" w:tplc="04160005" w:tentative="1">
+      <w:start w:val="1"/>
+      <w:numFmt w:val="bullet"/>
+      <w:lvlText w:val=""/>
+      <w:lvlJc w:val="left"/>
+      <w:pPr>
+        <w:ind w:left="4320" w:hanging="360"/>
+      </w:pPr>
+      <w:rPr>
+        <w:rFonts w:ascii="Wingdings" w:hAnsi="Wingdings" w:hint="default"/>
+      </w:rPr>
+    </w:lvl>
+    <w:lvl w:ilvl="6" w:tplc="04160001" w:tentative="1">
+      <w:start w:val="1"/>
+      <w:numFmt w:val="bullet"/>
+      <w:lvlText w:val=""/>
+      <w:lvlJc w:val="left"/>
+      <w:pPr>
+        <w:ind w:left="5040" w:hanging="360"/>
+      </w:pPr>
+      <w:rPr>
+        <w:rFonts w:ascii="Symbol" w:hAnsi="Symbol" w:hint="default"/>
+      </w:rPr>
+    </w:lvl>
+    <w:lvl w:ilvl="7" w:tplc="04160003" w:tentative="1">
+      <w:start w:val="1"/>
+      <w:numFmt w:val="bullet"/>
+      <w:lvlText w:val="o"/>
+      <w:lvlJc w:val="left"/>
+      <w:pPr>
+        <w:ind w:left="5760" w:hanging="360"/>
+      </w:pPr>
+      <w:rPr>
+        <w:rFonts w:ascii="Courier New" w:hAnsi="Courier New" w:cs="Courier New" w:hint="default"/>
+      </w:rPr>
+    </w:lvl>
+    <w:lvl w:ilvl="8" w:tplc="04160005" w:tentative="1">
+      <w:start w:val="1"/>
+      <w:numFmt w:val="bullet"/>
+      <w:lvlText w:val=""/>
+      <w:lvlJc w:val="left"/>
+      <w:pPr>
+        <w:ind w:left="6480" w:hanging="360"/>
+      </w:pPr>
+      <w:rPr>
+        <w:rFonts w:ascii="Wingdings" w:hAnsi="Wingdings" w:hint="default"/>
+      </w:rPr>
+    </w:lvl>
+  </w:abstractNum>
+  <w:abstractNum w:abstractNumId="2" w15:restartNumberingAfterBreak="0">
+    <w:nsid w:val="500B6958"/>
+    <w:multiLevelType w:val="hybridMultilevel"/>
+    <w:tmpl w:val="B82852A8"/>
+    <w:lvl w:ilvl="0" w:tplc="0638CAC0">
+      <w:numFmt w:val="bullet"/>
+      <w:lvlText w:val="-"/>
+      <w:lvlJc w:val="left"/>
+      <w:pPr>
+        <w:ind w:left="720" w:hanging="360"/>
+      </w:pPr>
+      <w:rPr>
+        <w:rFonts w:ascii="Arial" w:eastAsiaTheme="minorHAnsi" w:hAnsi="Arial" w:cs="Arial" w:hint="default"/>
+      </w:rPr>
+    </w:lvl>
+    <w:lvl w:ilvl="1" w:tplc="04160003" w:tentative="1">
+      <w:start w:val="1"/>
+      <w:numFmt w:val="bullet"/>
+      <w:lvlText w:val="o"/>
+      <w:lvlJc w:val="left"/>
+      <w:pPr>
+        <w:ind w:left="1440" w:hanging="360"/>
+      </w:pPr>
+      <w:rPr>
+        <w:rFonts w:ascii="Courier New" w:hAnsi="Courier New" w:cs="Courier New" w:hint="default"/>
+      </w:rPr>
+    </w:lvl>
+    <w:lvl w:ilvl="2" w:tplc="04160005" w:tentative="1">
+      <w:start w:val="1"/>
+      <w:numFmt w:val="bullet"/>
+      <w:lvlText w:val=""/>
+      <w:lvlJc w:val="left"/>
+      <w:pPr>
+        <w:ind w:left="2160" w:hanging="360"/>
+      </w:pPr>
+      <w:rPr>
+        <w:rFonts w:ascii="Wingdings" w:hAnsi="Wingdings" w:hint="default"/>
+      </w:rPr>
+    </w:lvl>
+    <w:lvl w:ilvl="3" w:tplc="04160001" w:tentative="1">
+      <w:start w:val="1"/>
+      <w:numFmt w:val="bullet"/>
+      <w:lvlText w:val=""/>
+      <w:lvlJc w:val="left"/>
+      <w:pPr>
+        <w:ind w:left="2880" w:hanging="360"/>
+      </w:pPr>
+      <w:rPr>
+        <w:rFonts w:ascii="Symbol" w:hAnsi="Symbol" w:hint="default"/>
+      </w:rPr>
+    </w:lvl>
+    <w:lvl w:ilvl="4" w:tplc="04160003" w:tentative="1">
+      <w:start w:val="1"/>
+      <w:numFmt w:val="bullet"/>
+      <w:lvlText w:val="o"/>
+      <w:lvlJc w:val="left"/>
+      <w:pPr>
+        <w:ind w:left="3600" w:hanging="360"/>
+      </w:pPr>
+      <w:rPr>
+        <w:rFonts w:ascii="Courier New" w:hAnsi="Courier New" w:cs="Courier New" w:hint="default"/>
+      </w:rPr>
+    </w:lvl>
+    <w:lvl w:ilvl="5" w:tplc="04160005" w:tentative="1">
+      <w:start w:val="1"/>
+      <w:numFmt w:val="bullet"/>
+      <w:lvlText w:val=""/>
+      <w:lvlJc w:val="left"/>
+      <w:pPr>
+        <w:ind w:left="4320" w:hanging="360"/>
+      </w:pPr>
+      <w:rPr>
+        <w:rFonts w:ascii="Wingdings" w:hAnsi="Wingdings" w:hint="default"/>
+      </w:rPr>
+    </w:lvl>
+    <w:lvl w:ilvl="6" w:tplc="04160001" w:tentative="1">
+      <w:start w:val="1"/>
+      <w:numFmt w:val="bullet"/>
+      <w:lvlText w:val=""/>
+      <w:lvlJc w:val="left"/>
+      <w:pPr>
+        <w:ind w:left="5040" w:hanging="360"/>
+      </w:pPr>
+      <w:rPr>
+        <w:rFonts w:ascii="Symbol" w:hAnsi="Symbol" w:hint="default"/>
+      </w:rPr>
+    </w:lvl>
+    <w:lvl w:ilvl="7" w:tplc="04160003" w:tentative="1">
+      <w:start w:val="1"/>
+      <w:numFmt w:val="bullet"/>
+      <w:lvlText w:val="o"/>
+      <w:lvlJc w:val="left"/>
+      <w:pPr>
+        <w:ind w:left="5760" w:hanging="360"/>
+      </w:pPr>
+      <w:rPr>
+        <w:rFonts w:ascii="Courier New" w:hAnsi="Courier New" w:cs="Courier New" w:hint="default"/>
+      </w:rPr>
+    </w:lvl>
+    <w:lvl w:ilvl="8" w:tplc="04160005" w:tentative="1">
+      <w:start w:val="1"/>
+      <w:numFmt w:val="bullet"/>
+      <w:lvlText w:val=""/>
+      <w:lvlJc w:val="left"/>
+      <w:pPr>
+        <w:ind w:left="6480" w:hanging="360"/>
+      </w:pPr>
+      <w:rPr>
+        <w:rFonts w:ascii="Wingdings" w:hAnsi="Wingdings" w:hint="default"/>
+      </w:rPr>
+    </w:lvl>
+  </w:abstractNum>
+  <w:abstractNum w:abstractNumId="3" w15:restartNumberingAfterBreak="0">
+    <w:nsid w:val="779D0D78"/>
+    <w:multiLevelType w:val="hybridMultilevel"/>
+    <w:tmpl w:val="6406B564"/>
+    <w:lvl w:ilvl="0" w:tplc="2DB262B6">
+      <w:numFmt w:val="bullet"/>
+      <w:lvlText w:val="-"/>
+      <w:lvlJc w:val="left"/>
+      <w:pPr>
+        <w:ind w:left="720" w:hanging="360"/>
+      </w:pPr>
+      <w:rPr>
+        <w:rFonts w:ascii="Arial" w:eastAsiaTheme="minorHAnsi" w:hAnsi="Arial" w:cs="Arial" w:hint="default"/>
+      </w:rPr>
+    </w:lvl>
+    <w:lvl w:ilvl="1" w:tplc="04160003" w:tentative="1">
+      <w:start w:val="1"/>
+      <w:numFmt w:val="bullet"/>
+      <w:lvlText w:val="o"/>
+      <w:lvlJc w:val="left"/>
+      <w:pPr>
+        <w:ind w:left="1440" w:hanging="360"/>
+      </w:pPr>
+      <w:rPr>
+        <w:rFonts w:ascii="Courier New" w:hAnsi="Courier New" w:cs="Courier New" w:hint="default"/>
+      </w:rPr>
+    </w:lvl>
+    <w:lvl w:ilvl="2" w:tplc="04160005" w:tentative="1">
+      <w:start w:val="1"/>
+      <w:numFmt w:val="bullet"/>
+      <w:lvlText w:val=""/>
+      <w:lvlJc w:val="left"/>
+      <w:pPr>
+        <w:ind w:left="2160" w:hanging="360"/>
+      </w:pPr>
+      <w:rPr>
+        <w:rFonts w:ascii="Wingdings" w:hAnsi="Wingdings" w:hint="default"/>
+      </w:rPr>
+    </w:lvl>
+    <w:lvl w:ilvl="3" w:tplc="04160001" w:tentative="1">
+      <w:start w:val="1"/>
+      <w:numFmt w:val="bullet"/>
+      <w:lvlText w:val=""/>
+      <w:lvlJc w:val="left"/>
+      <w:pPr>
+        <w:ind w:left="2880" w:hanging="360"/>
+      </w:pPr>
+      <w:rPr>
+        <w:rFonts w:ascii="Symbol" w:hAnsi="Symbol" w:hint="default"/>
+      </w:rPr>
+    </w:lvl>
+    <w:lvl w:ilvl="4" w:tplc="04160003" w:tentative="1">
+      <w:start w:val="1"/>
+      <w:numFmt w:val="bullet"/>
+      <w:lvlText w:val="o"/>
+      <w:lvlJc w:val="left"/>
+      <w:pPr>
+        <w:ind w:left="3600" w:hanging="360"/>
+      </w:pPr>
+      <w:rPr>
+        <w:rFonts w:ascii="Courier New" w:hAnsi="Courier New" w:cs="Courier New" w:hint="default"/>
+      </w:rPr>
+    </w:lvl>
+    <w:lvl w:ilvl="5" w:tplc="04160005" w:tentative="1">
+      <w:start w:val="1"/>
+      <w:numFmt w:val="bullet"/>
+      <w:lvlText w:val=""/>
+      <w:lvlJc w:val="left"/>
+      <w:pPr>
+        <w:ind w:left="4320" w:hanging="360"/>
+      </w:pPr>
+      <w:rPr>
+        <w:rFonts w:ascii="Wingdings" w:hAnsi="Wingdings" w:hint="default"/>
+      </w:rPr>
+    </w:lvl>
+    <w:lvl w:ilvl="6" w:tplc="04160001" w:tentative="1">
+      <w:start w:val="1"/>
+      <w:numFmt w:val="bullet"/>
+      <w:lvlText w:val=""/>
+      <w:lvlJc w:val="left"/>
+      <w:pPr>
+        <w:ind w:left="5040" w:hanging="360"/>
+      </w:pPr>
+      <w:rPr>
+        <w:rFonts w:ascii="Symbol" w:hAnsi="Symbol" w:hint="default"/>
+      </w:rPr>
+    </w:lvl>
+    <w:lvl w:ilvl="7" w:tplc="04160003" w:tentative="1">
+      <w:start w:val="1"/>
+      <w:numFmt w:val="bullet"/>
+      <w:lvlText w:val="o"/>
+      <w:lvlJc w:val="left"/>
+      <w:pPr>
+        <w:ind w:left="5760" w:hanging="360"/>
+      </w:pPr>
+      <w:rPr>
+        <w:rFonts w:ascii="Courier New" w:hAnsi="Courier New" w:cs="Courier New" w:hint="default"/>
+      </w:rPr>
+    </w:lvl>
+    <w:lvl w:ilvl="8" w:tplc="04160005" w:tentative="1">
+      <w:start w:val="1"/>
+      <w:numFmt w:val="bullet"/>
+      <w:lvlText w:val=""/>
+      <w:lvlJc w:val="left"/>
+      <w:pPr>
+        <w:ind w:left="6480" w:hanging="360"/>
+      </w:pPr>
+      <w:rPr>
+        <w:rFonts w:ascii="Wingdings" w:hAnsi="Wingdings" w:hint="default"/>
+      </w:rPr>
+    </w:lvl>
+  </w:abstractNum>
+  <w:num w:numId="1" w16cid:durableId="1669014506">
+    <w:abstractNumId w:val="1"/>
+  </w:num>
+  <w:num w:numId="2" w16cid:durableId="682510604">
+    <w:abstractNumId w:val="2"/>
+  </w:num>
+  <w:num w:numId="3" w16cid:durableId="1941451192">
+    <w:abstractNumId w:val="3"/>
+  </w:num>
+  <w:num w:numId="4" w16cid:durableId="1190795887">
+    <w:abstractNumId w:val="0"/>
+  </w:num>
+</w:numbering>
+</file>
+
 <file path=word/styles.xml><?xml version="1.0" encoding="utf-8"?>
-<w:styles xmlns:mc="http://schemas.openxmlformats.org/markup-compatibility/2006" xmlns:r="http://schemas.openxmlformats.org/officeDocument/2006/relationships" xmlns:w="http://schemas.openxmlformats.org/wordprocessingml/2006/main" xmlns:w14="http://schemas.microsoft.com/office/word/2010/wordml" mc:Ignorable="w14">
+<w:styles xmlns:mc="http://schemas.openxmlformats.org/markup-compatibility/2006" xmlns:r="http://schemas.openxmlformats.org/officeDocument/2006/relationships" xmlns:w="http://schemas.openxmlformats.org/wordprocessingml/2006/main" xmlns:w14="http://schemas.microsoft.com/office/word/2010/wordml" xmlns:w15="http://schemas.microsoft.com/office/word/2012/wordml" xmlns:w16cex="http://schemas.microsoft.com/office/word/2018/wordml/cex" xmlns:w16cid="http://schemas.microsoft.com/office/word/2016/wordml/cid" xmlns:w16="http://schemas.microsoft.com/office/word/2018/wordml" xmlns:w16du="http://schemas.microsoft.com/office/word/2023/wordml/word16du" xmlns:w16sdtdh="http://schemas.microsoft.com/office/word/2020/wordml/sdtdatahash" xmlns:w16se="http://schemas.microsoft.com/office/word/2015/wordml/symex" mc:Ignorable="w14 w15 w16se w16cid w16 w16cex w16sdtdh w16du">
   <w:docDefaults>
     <w:rPrDefault>
       <w:rPr>
@@ -1878,144 +3987,383 @@
       </w:pPr>
     </w:pPrDefault>
   </w:docDefaults>
-  <w:latentStyles w:defLockedState="0" w:defUIPriority="99" w:defSemiHidden="1" w:defUnhideWhenUsed="1" w:defQFormat="0" w:count="267">
-    <w:lsdException w:name="Normal" w:semiHidden="0" w:uiPriority="0" w:unhideWhenUsed="0" w:qFormat="1"/>
-    <w:lsdException w:name="heading 1" w:semiHidden="0" w:uiPriority="9" w:unhideWhenUsed="0" w:qFormat="1"/>
-    <w:lsdException w:name="heading 2" w:uiPriority="9" w:qFormat="1"/>
-    <w:lsdException w:name="heading 3" w:uiPriority="9" w:qFormat="1"/>
-    <w:lsdException w:name="heading 4" w:uiPriority="9" w:qFormat="1"/>
-    <w:lsdException w:name="heading 5" w:uiPriority="9" w:qFormat="1"/>
-    <w:lsdException w:name="heading 6" w:uiPriority="9" w:qFormat="1"/>
-    <w:lsdException w:name="heading 7" w:uiPriority="9" w:qFormat="1"/>
-    <w:lsdException w:name="heading 8" w:uiPriority="9" w:qFormat="1"/>
-    <w:lsdException w:name="heading 9" w:uiPriority="9" w:qFormat="1"/>
-    <w:lsdException w:name="toc 1" w:uiPriority="39"/>
-    <w:lsdException w:name="toc 2" w:uiPriority="39"/>
-    <w:lsdException w:name="toc 3" w:uiPriority="39"/>
-    <w:lsdException w:name="toc 4" w:uiPriority="39"/>
-    <w:lsdException w:name="toc 5" w:uiPriority="39"/>
-    <w:lsdException w:name="toc 6" w:uiPriority="39"/>
-    <w:lsdException w:name="toc 7" w:uiPriority="39"/>
-    <w:lsdException w:name="toc 8" w:uiPriority="39"/>
-    <w:lsdException w:name="toc 9" w:uiPriority="39"/>
-    <w:lsdException w:name="caption" w:uiPriority="35" w:qFormat="1"/>
-    <w:lsdException w:name="Title" w:semiHidden="0" w:uiPriority="10" w:unhideWhenUsed="0" w:qFormat="1"/>
-    <w:lsdException w:name="Default Paragraph Font" w:uiPriority="1"/>
-    <w:lsdException w:name="Subtitle" w:semiHidden="0" w:uiPriority="11" w:unhideWhenUsed="0" w:qFormat="1"/>
-    <w:lsdException w:name="Strong" w:semiHidden="0" w:uiPriority="22" w:unhideWhenUsed="0" w:qFormat="1"/>
-    <w:lsdException w:name="Emphasis" w:semiHidden="0" w:uiPriority="20" w:unhideWhenUsed="0" w:qFormat="1"/>
-    <w:lsdException w:name="Table Grid" w:semiHidden="0" w:uiPriority="39" w:unhideWhenUsed="0"/>
-    <w:lsdException w:name="Placeholder Text" w:unhideWhenUsed="0"/>
-    <w:lsdException w:name="No Spacing" w:semiHidden="0" w:uiPriority="1" w:unhideWhenUsed="0" w:qFormat="1"/>
-    <w:lsdException w:name="Light Shading" w:semiHidden="0" w:uiPriority="60" w:unhideWhenUsed="0"/>
-    <w:lsdException w:name="Light List" w:semiHidden="0" w:uiPriority="61" w:unhideWhenUsed="0"/>
-    <w:lsdException w:name="Light Grid" w:semiHidden="0" w:uiPriority="62" w:unhideWhenUsed="0"/>
-    <w:lsdException w:name="Medium Shading 1" w:semiHidden="0" w:uiPriority="63" w:unhideWhenUsed="0"/>
-    <w:lsdException w:name="Medium Shading 2" w:semiHidden="0" w:uiPriority="64" w:unhideWhenUsed="0"/>
-    <w:lsdException w:name="Medium List 1" w:semiHidden="0" w:uiPriority="65" w:unhideWhenUsed="0"/>
-    <w:lsdException w:name="Medium List 2" w:semiHidden="0" w:uiPriority="66" w:unhideWhenUsed="0"/>
-    <w:lsdException w:name="Medium Grid 1" w:semiHidden="0" w:uiPriority="67" w:unhideWhenUsed="0"/>
-    <w:lsdException w:name="Medium Grid 2" w:semiHidden="0" w:uiPriority="68" w:unhideWhenUsed="0"/>
-    <w:lsdException w:name="Medium Grid 3" w:semiHidden="0" w:uiPriority="69" w:unhideWhenUsed="0"/>
-    <w:lsdException w:name="Dark List" w:semiHidden="0" w:uiPriority="70" w:unhideWhenUsed="0"/>
-    <w:lsdException w:name="Colorful Shading" w:semiHidden="0" w:uiPriority="71" w:unhideWhenUsed="0"/>
-    <w:lsdException w:name="Colorful List" w:semiHidden="0" w:uiPriority="72" w:unhideWhenUsed="0"/>
-    <w:lsdException w:name="Colorful Grid" w:semiHidden="0" w:uiPriority="73" w:unhideWhenUsed="0"/>
-    <w:lsdException w:name="Light Shading Accent 1" w:semiHidden="0" w:uiPriority="60" w:unhideWhenUsed="0"/>
-    <w:lsdException w:name="Light List Accent 1" w:semiHidden="0" w:uiPriority="61" w:unhideWhenUsed="0"/>
-    <w:lsdException w:name="Light Grid Accent 1" w:semiHidden="0" w:uiPriority="62" w:unhideWhenUsed="0"/>
-    <w:lsdException w:name="Medium Shading 1 Accent 1" w:semiHidden="0" w:uiPriority="63" w:unhideWhenUsed="0"/>
-    <w:lsdException w:name="Medium Shading 2 Accent 1" w:semiHidden="0" w:uiPriority="64" w:unhideWhenUsed="0"/>
-    <w:lsdException w:name="Medium List 1 Accent 1" w:semiHidden="0" w:uiPriority="65" w:unhideWhenUsed="0"/>
-    <w:lsdException w:name="Revision" w:unhideWhenUsed="0"/>
-    <w:lsdException w:name="List Paragraph" w:semiHidden="0" w:uiPriority="34" w:unhideWhenUsed="0" w:qFormat="1"/>
-    <w:lsdException w:name="Quote" w:semiHidden="0" w:uiPriority="29" w:unhideWhenUsed="0" w:qFormat="1"/>
-    <w:lsdException w:name="Intense Quote" w:semiHidden="0" w:uiPriority="30" w:unhideWhenUsed="0" w:qFormat="1"/>
-    <w:lsdException w:name="Medium List 2 Accent 1" w:semiHidden="0" w:uiPriority="66" w:unhideWhenUsed="0"/>
-    <w:lsdException w:name="Medium Grid 1 Accent 1" w:semiHidden="0" w:uiPriority="67" w:unhideWhenUsed="0"/>
-    <w:lsdException w:name="Medium Grid 2 Accent 1" w:semiHidden="0" w:uiPriority="68" w:unhideWhenUsed="0"/>
-    <w:lsdException w:name="Medium Grid 3 Accent 1" w:semiHidden="0" w:uiPriority="69" w:unhideWhenUsed="0"/>
-    <w:lsdException w:name="Dark List Accent 1" w:semiHidden="0" w:uiPriority="70" w:unhideWhenUsed="0"/>
-    <w:lsdException w:name="Colorful Shading Accent 1" w:semiHidden="0" w:uiPriority="71" w:unhideWhenUsed="0"/>
-    <w:lsdException w:name="Colorful List Accent 1" w:semiHidden="0" w:uiPriority="72" w:unhideWhenUsed="0"/>
-    <w:lsdException w:name="Colorful Grid Accent 1" w:semiHidden="0" w:uiPriority="73" w:unhideWhenUsed="0"/>
-    <w:lsdException w:name="Light Shading Accent 2" w:semiHidden="0" w:uiPriority="60" w:unhideWhenUsed="0"/>
-    <w:lsdException w:name="Light List Accent 2" w:semiHidden="0" w:uiPriority="61" w:unhideWhenUsed="0"/>
-    <w:lsdException w:name="Light Grid Accent 2" w:semiHidden="0" w:uiPriority="62" w:unhideWhenUsed="0"/>
-    <w:lsdException w:name="Medium Shading 1 Accent 2" w:semiHidden="0" w:uiPriority="63" w:unhideWhenUsed="0"/>
-    <w:lsdException w:name="Medium Shading 2 Accent 2" w:semiHidden="0" w:uiPriority="64" w:unhideWhenUsed="0"/>
-    <w:lsdException w:name="Medium List 1 Accent 2" w:semiHidden="0" w:uiPriority="65" w:unhideWhenUsed="0"/>
-    <w:lsdException w:name="Medium List 2 Accent 2" w:semiHidden="0" w:uiPriority="66" w:unhideWhenUsed="0"/>
-    <w:lsdException w:name="Medium Grid 1 Accent 2" w:semiHidden="0" w:uiPriority="67" w:unhideWhenUsed="0"/>
-    <w:lsdException w:name="Medium Grid 2 Accent 2" w:semiHidden="0" w:uiPriority="68" w:unhideWhenUsed="0"/>
-    <w:lsdException w:name="Medium Grid 3 Accent 2" w:semiHidden="0" w:uiPriority="69" w:unhideWhenUsed="0"/>
-    <w:lsdException w:name="Dark List Accent 2" w:semiHidden="0" w:uiPriority="70" w:unhideWhenUsed="0"/>
-    <w:lsdException w:name="Colorful Shading Accent 2" w:semiHidden="0" w:uiPriority="71" w:unhideWhenUsed="0"/>
-    <w:lsdException w:name="Colorful List Accent 2" w:semiHidden="0" w:uiPriority="72" w:unhideWhenUsed="0"/>
-    <w:lsdException w:name="Colorful Grid Accent 2" w:semiHidden="0" w:uiPriority="73" w:unhideWhenUsed="0"/>
-    <w:lsdException w:name="Light Shading Accent 3" w:semiHidden="0" w:uiPriority="60" w:unhideWhenUsed="0"/>
-    <w:lsdException w:name="Light List Accent 3" w:semiHidden="0" w:uiPriority="61" w:unhideWhenUsed="0"/>
-    <w:lsdException w:name="Light Grid Accent 3" w:semiHidden="0" w:uiPriority="62" w:unhideWhenUsed="0"/>
-    <w:lsdException w:name="Medium Shading 1 Accent 3" w:semiHidden="0" w:uiPriority="63" w:unhideWhenUsed="0"/>
-    <w:lsdException w:name="Medium Shading 2 Accent 3" w:semiHidden="0" w:uiPriority="64" w:unhideWhenUsed="0"/>
-    <w:lsdException w:name="Medium List 1 Accent 3" w:semiHidden="0" w:uiPriority="65" w:unhideWhenUsed="0"/>
-    <w:lsdException w:name="Medium List 2 Accent 3" w:semiHidden="0" w:uiPriority="66" w:unhideWhenUsed="0"/>
-    <w:lsdException w:name="Medium Grid 1 Accent 3" w:semiHidden="0" w:uiPriority="67" w:unhideWhenUsed="0"/>
-    <w:lsdException w:name="Medium Grid 2 Accent 3" w:semiHidden="0" w:uiPriority="68" w:unhideWhenUsed="0"/>
-    <w:lsdException w:name="Medium Grid 3 Accent 3" w:semiHidden="0" w:uiPriority="69" w:unhideWhenUsed="0"/>
-    <w:lsdException w:name="Dark List Accent 3" w:semiHidden="0" w:uiPriority="70" w:unhideWhenUsed="0"/>
-    <w:lsdException w:name="Colorful Shading Accent 3" w:semiHidden="0" w:uiPriority="71" w:unhideWhenUsed="0"/>
-    <w:lsdException w:name="Colorful List Accent 3" w:semiHidden="0" w:uiPriority="72" w:unhideWhenUsed="0"/>
-    <w:lsdException w:name="Colorful Grid Accent 3" w:semiHidden="0" w:uiPriority="73" w:unhideWhenUsed="0"/>
-    <w:lsdException w:name="Light Shading Accent 4" w:semiHidden="0" w:uiPriority="60" w:unhideWhenUsed="0"/>
-    <w:lsdException w:name="Light List Accent 4" w:semiHidden="0" w:uiPriority="61" w:unhideWhenUsed="0"/>
-    <w:lsdException w:name="Light Grid Accent 4" w:semiHidden="0" w:uiPriority="62" w:unhideWhenUsed="0"/>
-    <w:lsdException w:name="Medium Shading 1 Accent 4" w:semiHidden="0" w:uiPriority="63" w:unhideWhenUsed="0"/>
-    <w:lsdException w:name="Medium Shading 2 Accent 4" w:semiHidden="0" w:uiPriority="64" w:unhideWhenUsed="0"/>
-    <w:lsdException w:name="Medium List 1 Accent 4" w:semiHidden="0" w:uiPriority="65" w:unhideWhenUsed="0"/>
-    <w:lsdException w:name="Medium List 2 Accent 4" w:semiHidden="0" w:uiPriority="66" w:unhideWhenUsed="0"/>
-    <w:lsdException w:name="Medium Grid 1 Accent 4" w:semiHidden="0" w:uiPriority="67" w:unhideWhenUsed="0"/>
-    <w:lsdException w:name="Medium Grid 2 Accent 4" w:semiHidden="0" w:uiPriority="68" w:unhideWhenUsed="0"/>
-    <w:lsdException w:name="Medium Grid 3 Accent 4" w:semiHidden="0" w:uiPriority="69" w:unhideWhenUsed="0"/>
-    <w:lsdException w:name="Dark List Accent 4" w:semiHidden="0" w:uiPriority="70" w:unhideWhenUsed="0"/>
-    <w:lsdException w:name="Colorful Shading Accent 4" w:semiHidden="0" w:uiPriority="71" w:unhideWhenUsed="0"/>
-    <w:lsdException w:name="Colorful List Accent 4" w:semiHidden="0" w:uiPriority="72" w:unhideWhenUsed="0"/>
-    <w:lsdException w:name="Colorful Grid Accent 4" w:semiHidden="0" w:uiPriority="73" w:unhideWhenUsed="0"/>
-    <w:lsdException w:name="Light Shading Accent 5" w:semiHidden="0" w:uiPriority="60" w:unhideWhenUsed="0"/>
-    <w:lsdException w:name="Light List Accent 5" w:semiHidden="0" w:uiPriority="61" w:unhideWhenUsed="0"/>
-    <w:lsdException w:name="Light Grid Accent 5" w:semiHidden="0" w:uiPriority="62" w:unhideWhenUsed="0"/>
-    <w:lsdException w:name="Medium Shading 1 Accent 5" w:semiHidden="0" w:uiPriority="63" w:unhideWhenUsed="0"/>
-    <w:lsdException w:name="Medium Shading 2 Accent 5" w:semiHidden="0" w:uiPriority="64" w:unhideWhenUsed="0"/>
-    <w:lsdException w:name="Medium List 1 Accent 5" w:semiHidden="0" w:uiPriority="65" w:unhideWhenUsed="0"/>
-    <w:lsdException w:name="Medium List 2 Accent 5" w:semiHidden="0" w:uiPriority="66" w:unhideWhenUsed="0"/>
-    <w:lsdException w:name="Medium Grid 1 Accent 5" w:semiHidden="0" w:uiPriority="67" w:unhideWhenUsed="0"/>
-    <w:lsdException w:name="Medium Grid 2 Accent 5" w:semiHidden="0" w:uiPriority="68" w:unhideWhenUsed="0"/>
-    <w:lsdException w:name="Medium Grid 3 Accent 5" w:semiHidden="0" w:uiPriority="69" w:unhideWhenUsed="0"/>
-    <w:lsdException w:name="Dark List Accent 5" w:semiHidden="0" w:uiPriority="70" w:unhideWhenUsed="0"/>
-    <w:lsdException w:name="Colorful Shading Accent 5" w:semiHidden="0" w:uiPriority="71" w:unhideWhenUsed="0"/>
-    <w:lsdException w:name="Colorful List Accent 5" w:semiHidden="0" w:uiPriority="72" w:unhideWhenUsed="0"/>
-    <w:lsdException w:name="Colorful Grid Accent 5" w:semiHidden="0" w:uiPriority="73" w:unhideWhenUsed="0"/>
-    <w:lsdException w:name="Light Shading Accent 6" w:semiHidden="0" w:uiPriority="60" w:unhideWhenUsed="0"/>
-    <w:lsdException w:name="Light List Accent 6" w:semiHidden="0" w:uiPriority="61" w:unhideWhenUsed="0"/>
-    <w:lsdException w:name="Light Grid Accent 6" w:semiHidden="0" w:uiPriority="62" w:unhideWhenUsed="0"/>
-    <w:lsdException w:name="Medium Shading 1 Accent 6" w:semiHidden="0" w:uiPriority="63" w:unhideWhenUsed="0"/>
-    <w:lsdException w:name="Medium Shading 2 Accent 6" w:semiHidden="0" w:uiPriority="64" w:unhideWhenUsed="0"/>
-    <w:lsdException w:name="Medium List 1 Accent 6" w:semiHidden="0" w:uiPriority="65" w:unhideWhenUsed="0"/>
-    <w:lsdException w:name="Medium List 2 Accent 6" w:semiHidden="0" w:uiPriority="66" w:unhideWhenUsed="0"/>
-    <w:lsdException w:name="Medium Grid 1 Accent 6" w:semiHidden="0" w:uiPriority="67" w:unhideWhenUsed="0"/>
-    <w:lsdException w:name="Medium Grid 2 Accent 6" w:semiHidden="0" w:uiPriority="68" w:unhideWhenUsed="0"/>
-    <w:lsdException w:name="Medium Grid 3 Accent 6" w:semiHidden="0" w:uiPriority="69" w:unhideWhenUsed="0"/>
-    <w:lsdException w:name="Dark List Accent 6" w:semiHidden="0" w:uiPriority="70" w:unhideWhenUsed="0"/>
-    <w:lsdException w:name="Colorful Shading Accent 6" w:semiHidden="0" w:uiPriority="71" w:unhideWhenUsed="0"/>
-    <w:lsdException w:name="Colorful List Accent 6" w:semiHidden="0" w:uiPriority="72" w:unhideWhenUsed="0"/>
-    <w:lsdException w:name="Colorful Grid Accent 6" w:semiHidden="0" w:uiPriority="73" w:unhideWhenUsed="0"/>
-    <w:lsdException w:name="Subtle Emphasis" w:semiHidden="0" w:uiPriority="19" w:unhideWhenUsed="0" w:qFormat="1"/>
-    <w:lsdException w:name="Intense Emphasis" w:semiHidden="0" w:uiPriority="21" w:unhideWhenUsed="0" w:qFormat="1"/>
-    <w:lsdException w:name="Subtle Reference" w:semiHidden="0" w:uiPriority="31" w:unhideWhenUsed="0" w:qFormat="1"/>
-    <w:lsdException w:name="Intense Reference" w:semiHidden="0" w:uiPriority="32" w:unhideWhenUsed="0" w:qFormat="1"/>
-    <w:lsdException w:name="Book Title" w:semiHidden="0" w:uiPriority="33" w:unhideWhenUsed="0" w:qFormat="1"/>
-    <w:lsdException w:name="Bibliography" w:uiPriority="37"/>
-    <w:lsdException w:name="TOC Heading" w:uiPriority="39" w:qFormat="1"/>
+  <w:latentStyles w:defLockedState="0" w:defUIPriority="99" w:defSemiHidden="0" w:defUnhideWhenUsed="0" w:defQFormat="0" w:count="376">
+    <w:lsdException w:name="Normal" w:uiPriority="0" w:qFormat="1"/>
+    <w:lsdException w:name="heading 1" w:uiPriority="9" w:qFormat="1"/>
+    <w:lsdException w:name="heading 2" w:semiHidden="1" w:uiPriority="9" w:unhideWhenUsed="1" w:qFormat="1"/>
+    <w:lsdException w:name="heading 3" w:semiHidden="1" w:uiPriority="9" w:unhideWhenUsed="1" w:qFormat="1"/>
+    <w:lsdException w:name="heading 4" w:semiHidden="1" w:uiPriority="9" w:unhideWhenUsed="1" w:qFormat="1"/>
+    <w:lsdException w:name="heading 5" w:semiHidden="1" w:uiPriority="9" w:unhideWhenUsed="1" w:qFormat="1"/>
+    <w:lsdException w:name="heading 6" w:semiHidden="1" w:uiPriority="9" w:unhideWhenUsed="1" w:qFormat="1"/>
+    <w:lsdException w:name="heading 7" w:semiHidden="1" w:uiPriority="9" w:unhideWhenUsed="1" w:qFormat="1"/>
+    <w:lsdException w:name="heading 8" w:semiHidden="1" w:uiPriority="9" w:unhideWhenUsed="1" w:qFormat="1"/>
+    <w:lsdException w:name="heading 9" w:semiHidden="1" w:uiPriority="9" w:unhideWhenUsed="1" w:qFormat="1"/>
+    <w:lsdException w:name="index 1" w:semiHidden="1" w:unhideWhenUsed="1"/>
+    <w:lsdException w:name="index 2" w:semiHidden="1" w:unhideWhenUsed="1"/>
+    <w:lsdException w:name="index 3" w:semiHidden="1" w:unhideWhenUsed="1"/>
+    <w:lsdException w:name="index 4" w:semiHidden="1" w:unhideWhenUsed="1"/>
+    <w:lsdException w:name="index 5" w:semiHidden="1" w:unhideWhenUsed="1"/>
+    <w:lsdException w:name="index 6" w:semiHidden="1" w:unhideWhenUsed="1"/>
+    <w:lsdException w:name="index 7" w:semiHidden="1" w:unhideWhenUsed="1"/>
+    <w:lsdException w:name="index 8" w:semiHidden="1" w:unhideWhenUsed="1"/>
+    <w:lsdException w:name="index 9" w:semiHidden="1" w:unhideWhenUsed="1"/>
+    <w:lsdException w:name="toc 1" w:semiHidden="1" w:uiPriority="39" w:unhideWhenUsed="1"/>
+    <w:lsdException w:name="toc 2" w:semiHidden="1" w:uiPriority="39" w:unhideWhenUsed="1"/>
+    <w:lsdException w:name="toc 3" w:semiHidden="1" w:uiPriority="39" w:unhideWhenUsed="1"/>
+    <w:lsdException w:name="toc 4" w:semiHidden="1" w:uiPriority="39" w:unhideWhenUsed="1"/>
+    <w:lsdException w:name="toc 5" w:semiHidden="1" w:uiPriority="39" w:unhideWhenUsed="1"/>
+    <w:lsdException w:name="toc 6" w:semiHidden="1" w:uiPriority="39" w:unhideWhenUsed="1"/>
+    <w:lsdException w:name="toc 7" w:semiHidden="1" w:uiPriority="39" w:unhideWhenUsed="1"/>
+    <w:lsdException w:name="toc 8" w:semiHidden="1" w:uiPriority="39" w:unhideWhenUsed="1"/>
+    <w:lsdException w:name="toc 9" w:semiHidden="1" w:uiPriority="39" w:unhideWhenUsed="1"/>
+    <w:lsdException w:name="Normal Indent" w:semiHidden="1" w:unhideWhenUsed="1"/>
+    <w:lsdException w:name="footnote text" w:semiHidden="1" w:unhideWhenUsed="1"/>
+    <w:lsdException w:name="annotation text" w:semiHidden="1" w:unhideWhenUsed="1"/>
+    <w:lsdException w:name="header" w:semiHidden="1" w:unhideWhenUsed="1"/>
+    <w:lsdException w:name="footer" w:semiHidden="1" w:unhideWhenUsed="1"/>
+    <w:lsdException w:name="index heading" w:semiHidden="1" w:unhideWhenUsed="1"/>
+    <w:lsdException w:name="caption" w:semiHidden="1" w:uiPriority="35" w:unhideWhenUsed="1" w:qFormat="1"/>
+    <w:lsdException w:name="table of figures" w:semiHidden="1" w:unhideWhenUsed="1"/>
+    <w:lsdException w:name="envelope address" w:semiHidden="1" w:unhideWhenUsed="1"/>
+    <w:lsdException w:name="envelope return" w:semiHidden="1" w:unhideWhenUsed="1"/>
+    <w:lsdException w:name="footnote reference" w:semiHidden="1" w:unhideWhenUsed="1"/>
+    <w:lsdException w:name="annotation reference" w:semiHidden="1" w:unhideWhenUsed="1"/>
+    <w:lsdException w:name="line number" w:semiHidden="1" w:unhideWhenUsed="1"/>
+    <w:lsdException w:name="page number" w:semiHidden="1" w:unhideWhenUsed="1"/>
+    <w:lsdException w:name="endnote reference" w:semiHidden="1" w:unhideWhenUsed="1"/>
+    <w:lsdException w:name="endnote text" w:semiHidden="1" w:unhideWhenUsed="1"/>
+    <w:lsdException w:name="table of authorities" w:semiHidden="1" w:unhideWhenUsed="1"/>
+    <w:lsdException w:name="macro" w:semiHidden="1" w:unhideWhenUsed="1"/>
+    <w:lsdException w:name="toa heading" w:semiHidden="1" w:unhideWhenUsed="1"/>
+    <w:lsdException w:name="List" w:semiHidden="1" w:unhideWhenUsed="1"/>
+    <w:lsdException w:name="List Bullet" w:semiHidden="1" w:unhideWhenUsed="1"/>
+    <w:lsdException w:name="List Number" w:semiHidden="1" w:unhideWhenUsed="1"/>
+    <w:lsdException w:name="List 2" w:semiHidden="1" w:unhideWhenUsed="1"/>
+    <w:lsdException w:name="List 3" w:semiHidden="1" w:unhideWhenUsed="1"/>
+    <w:lsdException w:name="List 4" w:semiHidden="1" w:unhideWhenUsed="1"/>
+    <w:lsdException w:name="List 5" w:semiHidden="1" w:unhideWhenUsed="1"/>
+    <w:lsdException w:name="List Bullet 2" w:semiHidden="1" w:unhideWhenUsed="1"/>
+    <w:lsdException w:name="List Bullet 3" w:semiHidden="1" w:unhideWhenUsed="1"/>
+    <w:lsdException w:name="List Bullet 4" w:semiHidden="1" w:unhideWhenUsed="1"/>
+    <w:lsdException w:name="List Bullet 5" w:semiHidden="1" w:unhideWhenUsed="1"/>
+    <w:lsdException w:name="List Number 2" w:semiHidden="1" w:unhideWhenUsed="1"/>
+    <w:lsdException w:name="List Number 3" w:semiHidden="1" w:unhideWhenUsed="1"/>
+    <w:lsdException w:name="List Number 4" w:semiHidden="1" w:unhideWhenUsed="1"/>
+    <w:lsdException w:name="List Number 5" w:semiHidden="1" w:unhideWhenUsed="1"/>
+    <w:lsdException w:name="Title" w:uiPriority="10" w:qFormat="1"/>
+    <w:lsdException w:name="Closing" w:semiHidden="1" w:unhideWhenUsed="1"/>
+    <w:lsdException w:name="Signature" w:semiHidden="1" w:unhideWhenUsed="1"/>
+    <w:lsdException w:name="Default Paragraph Font" w:semiHidden="1" w:uiPriority="1" w:unhideWhenUsed="1"/>
+    <w:lsdException w:name="Body Text" w:semiHidden="1" w:unhideWhenUsed="1"/>
+    <w:lsdException w:name="Body Text Indent" w:semiHidden="1" w:unhideWhenUsed="1"/>
+    <w:lsdException w:name="List Continue" w:semiHidden="1" w:unhideWhenUsed="1"/>
+    <w:lsdException w:name="List Continue 2" w:semiHidden="1" w:unhideWhenUsed="1"/>
+    <w:lsdException w:name="List Continue 3" w:semiHidden="1" w:unhideWhenUsed="1"/>
+    <w:lsdException w:name="List Continue 4" w:semiHidden="1" w:unhideWhenUsed="1"/>
+    <w:lsdException w:name="List Continue 5" w:semiHidden="1" w:unhideWhenUsed="1"/>
+    <w:lsdException w:name="Message Header" w:semiHidden="1" w:unhideWhenUsed="1"/>
+    <w:lsdException w:name="Subtitle" w:uiPriority="11" w:qFormat="1"/>
+    <w:lsdException w:name="Salutation" w:semiHidden="1" w:unhideWhenUsed="1"/>
+    <w:lsdException w:name="Date" w:semiHidden="1" w:unhideWhenUsed="1"/>
+    <w:lsdException w:name="Body Text First Indent" w:semiHidden="1" w:unhideWhenUsed="1"/>
+    <w:lsdException w:name="Body Text First Indent 2" w:semiHidden="1" w:unhideWhenUsed="1"/>
+    <w:lsdException w:name="Note Heading" w:semiHidden="1" w:unhideWhenUsed="1"/>
+    <w:lsdException w:name="Body Text 2" w:semiHidden="1" w:unhideWhenUsed="1"/>
+    <w:lsdException w:name="Body Text 3" w:semiHidden="1" w:unhideWhenUsed="1"/>
+    <w:lsdException w:name="Body Text Indent 2" w:semiHidden="1" w:unhideWhenUsed="1"/>
+    <w:lsdException w:name="Body Text Indent 3" w:semiHidden="1" w:unhideWhenUsed="1"/>
+    <w:lsdException w:name="Block Text" w:semiHidden="1" w:unhideWhenUsed="1"/>
+    <w:lsdException w:name="Hyperlink" w:semiHidden="1" w:unhideWhenUsed="1"/>
+    <w:lsdException w:name="FollowedHyperlink" w:semiHidden="1" w:unhideWhenUsed="1"/>
+    <w:lsdException w:name="Strong" w:uiPriority="22" w:qFormat="1"/>
+    <w:lsdException w:name="Emphasis" w:uiPriority="20" w:qFormat="1"/>
+    <w:lsdException w:name="Document Map" w:semiHidden="1" w:unhideWhenUsed="1"/>
+    <w:lsdException w:name="Plain Text" w:semiHidden="1" w:unhideWhenUsed="1"/>
+    <w:lsdException w:name="E-mail Signature" w:semiHidden="1" w:unhideWhenUsed="1"/>
+    <w:lsdException w:name="HTML Top of Form" w:semiHidden="1" w:unhideWhenUsed="1"/>
+    <w:lsdException w:name="HTML Bottom of Form" w:semiHidden="1" w:unhideWhenUsed="1"/>
+    <w:lsdException w:name="Normal (Web)" w:semiHidden="1" w:unhideWhenUsed="1"/>
+    <w:lsdException w:name="HTML Acronym" w:semiHidden="1" w:unhideWhenUsed="1"/>
+    <w:lsdException w:name="HTML Address" w:semiHidden="1" w:unhideWhenUsed="1"/>
+    <w:lsdException w:name="HTML Cite" w:semiHidden="1" w:unhideWhenUsed="1"/>
+    <w:lsdException w:name="HTML Code" w:semiHidden="1" w:unhideWhenUsed="1"/>
+    <w:lsdException w:name="HTML Definition" w:semiHidden="1" w:unhideWhenUsed="1"/>
+    <w:lsdException w:name="HTML Keyboard" w:semiHidden="1" w:unhideWhenUsed="1"/>
+    <w:lsdException w:name="HTML Preformatted" w:semiHidden="1" w:unhideWhenUsed="1"/>
+    <w:lsdException w:name="HTML Sample" w:semiHidden="1" w:unhideWhenUsed="1"/>
+    <w:lsdException w:name="HTML Typewriter" w:semiHidden="1" w:unhideWhenUsed="1"/>
+    <w:lsdException w:name="HTML Variable" w:semiHidden="1" w:unhideWhenUsed="1"/>
+    <w:lsdException w:name="Normal Table" w:semiHidden="1" w:unhideWhenUsed="1"/>
+    <w:lsdException w:name="annotation subject" w:semiHidden="1" w:unhideWhenUsed="1"/>
+    <w:lsdException w:name="No List" w:semiHidden="1" w:unhideWhenUsed="1"/>
+    <w:lsdException w:name="Outline List 1" w:semiHidden="1" w:unhideWhenUsed="1"/>
+    <w:lsdException w:name="Outline List 2" w:semiHidden="1" w:unhideWhenUsed="1"/>
+    <w:lsdException w:name="Outline List 3" w:semiHidden="1" w:unhideWhenUsed="1"/>
+    <w:lsdException w:name="Table Simple 1" w:semiHidden="1" w:unhideWhenUsed="1"/>
+    <w:lsdException w:name="Table Simple 2" w:semiHidden="1" w:unhideWhenUsed="1"/>
+    <w:lsdException w:name="Table Simple 3" w:semiHidden="1" w:unhideWhenUsed="1"/>
+    <w:lsdException w:name="Table Classic 1" w:semiHidden="1" w:unhideWhenUsed="1"/>
+    <w:lsdException w:name="Table Classic 2" w:semiHidden="1" w:unhideWhenUsed="1"/>
+    <w:lsdException w:name="Table Classic 3" w:semiHidden="1" w:unhideWhenUsed="1"/>
+    <w:lsdException w:name="Table Classic 4" w:semiHidden="1" w:unhideWhenUsed="1"/>
+    <w:lsdException w:name="Table Colorful 1" w:semiHidden="1" w:unhideWhenUsed="1"/>
+    <w:lsdException w:name="Table Colorful 2" w:semiHidden="1" w:unhideWhenUsed="1"/>
+    <w:lsdException w:name="Table Colorful 3" w:semiHidden="1" w:unhideWhenUsed="1"/>
+    <w:lsdException w:name="Table Columns 1" w:semiHidden="1" w:unhideWhenUsed="1"/>
+    <w:lsdException w:name="Table Columns 2" w:semiHidden="1" w:unhideWhenUsed="1"/>
+    <w:lsdException w:name="Table Columns 3" w:semiHidden="1" w:unhideWhenUsed="1"/>
+    <w:lsdException w:name="Table Columns 4" w:semiHidden="1" w:unhideWhenUsed="1"/>
+    <w:lsdException w:name="Table Columns 5" w:semiHidden="1" w:unhideWhenUsed="1"/>
+    <w:lsdException w:name="Table Grid 1" w:semiHidden="1" w:unhideWhenUsed="1"/>
+    <w:lsdException w:name="Table Grid 2" w:semiHidden="1" w:unhideWhenUsed="1"/>
+    <w:lsdException w:name="Table Grid 3" w:semiHidden="1" w:unhideWhenUsed="1"/>
+    <w:lsdException w:name="Table Grid 4" w:semiHidden="1" w:unhideWhenUsed="1"/>
+    <w:lsdException w:name="Table Grid 5" w:semiHidden="1" w:unhideWhenUsed="1"/>
+    <w:lsdException w:name="Table Grid 6" w:semiHidden="1" w:unhideWhenUsed="1"/>
+    <w:lsdException w:name="Table Grid 7" w:semiHidden="1" w:unhideWhenUsed="1"/>
+    <w:lsdException w:name="Table Grid 8" w:semiHidden="1" w:unhideWhenUsed="1"/>
+    <w:lsdException w:name="Table List 1" w:semiHidden="1" w:unhideWhenUsed="1"/>
+    <w:lsdException w:name="Table List 2" w:semiHidden="1" w:unhideWhenUsed="1"/>
+    <w:lsdException w:name="Table List 3" w:semiHidden="1" w:unhideWhenUsed="1"/>
+    <w:lsdException w:name="Table List 4" w:semiHidden="1" w:unhideWhenUsed="1"/>
+    <w:lsdException w:name="Table List 5" w:semiHidden="1" w:unhideWhenUsed="1"/>
+    <w:lsdException w:name="Table List 6" w:semiHidden="1" w:unhideWhenUsed="1"/>
+    <w:lsdException w:name="Table List 7" w:semiHidden="1" w:unhideWhenUsed="1"/>
+    <w:lsdException w:name="Table List 8" w:semiHidden="1" w:unhideWhenUsed="1"/>
+    <w:lsdException w:name="Table 3D effects 1" w:semiHidden="1" w:unhideWhenUsed="1"/>
+    <w:lsdException w:name="Table 3D effects 2" w:semiHidden="1" w:unhideWhenUsed="1"/>
+    <w:lsdException w:name="Table 3D effects 3" w:semiHidden="1" w:unhideWhenUsed="1"/>
+    <w:lsdException w:name="Table Contemporary" w:semiHidden="1" w:unhideWhenUsed="1"/>
+    <w:lsdException w:name="Table Elegant" w:semiHidden="1" w:unhideWhenUsed="1"/>
+    <w:lsdException w:name="Table Professional" w:semiHidden="1" w:unhideWhenUsed="1"/>
+    <w:lsdException w:name="Table Subtle 1" w:semiHidden="1" w:unhideWhenUsed="1"/>
+    <w:lsdException w:name="Table Subtle 2" w:semiHidden="1" w:unhideWhenUsed="1"/>
+    <w:lsdException w:name="Table Web 1" w:semiHidden="1" w:unhideWhenUsed="1"/>
+    <w:lsdException w:name="Table Web 2" w:semiHidden="1" w:unhideWhenUsed="1"/>
+    <w:lsdException w:name="Table Web 3" w:semiHidden="1" w:unhideWhenUsed="1"/>
+    <w:lsdException w:name="Balloon Text" w:semiHidden="1" w:unhideWhenUsed="1"/>
+    <w:lsdException w:name="Table Grid" w:uiPriority="39"/>
+    <w:lsdException w:name="Table Theme" w:semiHidden="1" w:unhideWhenUsed="1"/>
+    <w:lsdException w:name="Placeholder Text" w:semiHidden="1"/>
+    <w:lsdException w:name="No Spacing" w:uiPriority="1" w:qFormat="1"/>
+    <w:lsdException w:name="Light Shading" w:uiPriority="60"/>
+    <w:lsdException w:name="Light List" w:uiPriority="61"/>
+    <w:lsdException w:name="Light Grid" w:uiPriority="62"/>
+    <w:lsdException w:name="Medium Shading 1" w:uiPriority="63"/>
+    <w:lsdException w:name="Medium Shading 2" w:uiPriority="64"/>
+    <w:lsdException w:name="Medium List 1" w:uiPriority="65"/>
+    <w:lsdException w:name="Medium List 2" w:uiPriority="66"/>
+    <w:lsdException w:name="Medium Grid 1" w:uiPriority="67"/>
+    <w:lsdException w:name="Medium Grid 2" w:uiPriority="68"/>
+    <w:lsdException w:name="Medium Grid 3" w:uiPriority="69"/>
+    <w:lsdException w:name="Dark List" w:uiPriority="70"/>
+    <w:lsdException w:name="Colorful Shading" w:uiPriority="71"/>
+    <w:lsdException w:name="Colorful List" w:uiPriority="72"/>
+    <w:lsdException w:name="Colorful Grid" w:uiPriority="73"/>
+    <w:lsdException w:name="Light Shading Accent 1" w:uiPriority="60"/>
+    <w:lsdException w:name="Light List Accent 1" w:uiPriority="61"/>
+    <w:lsdException w:name="Light Grid Accent 1" w:uiPriority="62"/>
+    <w:lsdException w:name="Medium Shading 1 Accent 1" w:uiPriority="63"/>
+    <w:lsdException w:name="Medium Shading 2 Accent 1" w:uiPriority="64"/>
+    <w:lsdException w:name="Medium List 1 Accent 1" w:uiPriority="65"/>
+    <w:lsdException w:name="Revision" w:semiHidden="1"/>
+    <w:lsdException w:name="List Paragraph" w:uiPriority="34" w:qFormat="1"/>
+    <w:lsdException w:name="Quote" w:uiPriority="29" w:qFormat="1"/>
+    <w:lsdException w:name="Intense Quote" w:uiPriority="30" w:qFormat="1"/>
+    <w:lsdException w:name="Medium List 2 Accent 1" w:uiPriority="66"/>
+    <w:lsdException w:name="Medium Grid 1 Accent 1" w:uiPriority="67"/>
+    <w:lsdException w:name="Medium Grid 2 Accent 1" w:uiPriority="68"/>
+    <w:lsdException w:name="Medium Grid 3 Accent 1" w:uiPriority="69"/>
+    <w:lsdException w:name="Dark List Accent 1" w:uiPriority="70"/>
+    <w:lsdException w:name="Colorful Shading Accent 1" w:uiPriority="71"/>
+    <w:lsdException w:name="Colorful List Accent 1" w:uiPriority="72"/>
+    <w:lsdException w:name="Colorful Grid Accent 1" w:uiPriority="73"/>
+    <w:lsdException w:name="Light Shading Accent 2" w:uiPriority="60"/>
+    <w:lsdException w:name="Light List Accent 2" w:uiPriority="61"/>
+    <w:lsdException w:name="Light Grid Accent 2" w:uiPriority="62"/>
+    <w:lsdException w:name="Medium Shading 1 Accent 2" w:uiPriority="63"/>
+    <w:lsdException w:name="Medium Shading 2 Accent 2" w:uiPriority="64"/>
+    <w:lsdException w:name="Medium List 1 Accent 2" w:uiPriority="65"/>
+    <w:lsdException w:name="Medium List 2 Accent 2" w:uiPriority="66"/>
+    <w:lsdException w:name="Medium Grid 1 Accent 2" w:uiPriority="67"/>
+    <w:lsdException w:name="Medium Grid 2 Accent 2" w:uiPriority="68"/>
+    <w:lsdException w:name="Medium Grid 3 Accent 2" w:uiPriority="69"/>
+    <w:lsdException w:name="Dark List Accent 2" w:uiPriority="70"/>
+    <w:lsdException w:name="Colorful Shading Accent 2" w:uiPriority="71"/>
+    <w:lsdException w:name="Colorful List Accent 2" w:uiPriority="72"/>
+    <w:lsdException w:name="Colorful Grid Accent 2" w:uiPriority="73"/>
+    <w:lsdException w:name="Light Shading Accent 3" w:uiPriority="60"/>
+    <w:lsdException w:name="Light List Accent 3" w:uiPriority="61"/>
+    <w:lsdException w:name="Light Grid Accent 3" w:uiPriority="62"/>
+    <w:lsdException w:name="Medium Shading 1 Accent 3" w:uiPriority="63"/>
+    <w:lsdException w:name="Medium Shading 2 Accent 3" w:uiPriority="64"/>
+    <w:lsdException w:name="Medium List 1 Accent 3" w:uiPriority="65"/>
+    <w:lsdException w:name="Medium List 2 Accent 3" w:uiPriority="66"/>
+    <w:lsdException w:name="Medium Grid 1 Accent 3" w:uiPriority="67"/>
+    <w:lsdException w:name="Medium Grid 2 Accent 3" w:uiPriority="68"/>
+    <w:lsdException w:name="Medium Grid 3 Accent 3" w:uiPriority="69"/>
+    <w:lsdException w:name="Dark List Accent 3" w:uiPriority="70"/>
+    <w:lsdException w:name="Colorful Shading Accent 3" w:uiPriority="71"/>
+    <w:lsdException w:name="Colorful List Accent 3" w:uiPriority="72"/>
+    <w:lsdException w:name="Colorful Grid Accent 3" w:uiPriority="73"/>
+    <w:lsdException w:name="Light Shading Accent 4" w:uiPriority="60"/>
+    <w:lsdException w:name="Light List Accent 4" w:uiPriority="61"/>
+    <w:lsdException w:name="Light Grid Accent 4" w:uiPriority="62"/>
+    <w:lsdException w:name="Medium Shading 1 Accent 4" w:uiPriority="63"/>
+    <w:lsdException w:name="Medium Shading 2 Accent 4" w:uiPriority="64"/>
+    <w:lsdException w:name="Medium List 1 Accent 4" w:uiPriority="65"/>
+    <w:lsdException w:name="Medium List 2 Accent 4" w:uiPriority="66"/>
+    <w:lsdException w:name="Medium Grid 1 Accent 4" w:uiPriority="67"/>
+    <w:lsdException w:name="Medium Grid 2 Accent 4" w:uiPriority="68"/>
+    <w:lsdException w:name="Medium Grid 3 Accent 4" w:uiPriority="69"/>
+    <w:lsdException w:name="Dark List Accent 4" w:uiPriority="70"/>
+    <w:lsdException w:name="Colorful Shading Accent 4" w:uiPriority="71"/>
+    <w:lsdException w:name="Colorful List Accent 4" w:uiPriority="72"/>
+    <w:lsdException w:name="Colorful Grid Accent 4" w:uiPriority="73"/>
+    <w:lsdException w:name="Light Shading Accent 5" w:uiPriority="60"/>
+    <w:lsdException w:name="Light List Accent 5" w:uiPriority="61"/>
+    <w:lsdException w:name="Light Grid Accent 5" w:uiPriority="62"/>
+    <w:lsdException w:name="Medium Shading 1 Accent 5" w:uiPriority="63"/>
+    <w:lsdException w:name="Medium Shading 2 Accent 5" w:uiPriority="64"/>
+    <w:lsdException w:name="Medium List 1 Accent 5" w:uiPriority="65"/>
+    <w:lsdException w:name="Medium List 2 Accent 5" w:uiPriority="66"/>
+    <w:lsdException w:name="Medium Grid 1 Accent 5" w:uiPriority="67"/>
+    <w:lsdException w:name="Medium Grid 2 Accent 5" w:uiPriority="68"/>
+    <w:lsdException w:name="Medium Grid 3 Accent 5" w:uiPriority="69"/>
+    <w:lsdException w:name="Dark List Accent 5" w:uiPriority="70"/>
+    <w:lsdException w:name="Colorful Shading Accent 5" w:uiPriority="71"/>
+    <w:lsdException w:name="Colorful List Accent 5" w:uiPriority="72"/>
+    <w:lsdException w:name="Colorful Grid Accent 5" w:uiPriority="73"/>
+    <w:lsdException w:name="Light Shading Accent 6" w:uiPriority="60"/>
+    <w:lsdException w:name="Light List Accent 6" w:uiPriority="61"/>
+    <w:lsdException w:name="Light Grid Accent 6" w:uiPriority="62"/>
+    <w:lsdException w:name="Medium Shading 1 Accent 6" w:uiPriority="63"/>
+    <w:lsdException w:name="Medium Shading 2 Accent 6" w:uiPriority="64"/>
+    <w:lsdException w:name="Medium List 1 Accent 6" w:uiPriority="65"/>
+    <w:lsdException w:name="Medium List 2 Accent 6" w:uiPriority="66"/>
+    <w:lsdException w:name="Medium Grid 1 Accent 6" w:uiPriority="67"/>
+    <w:lsdException w:name="Medium Grid 2 Accent 6" w:uiPriority="68"/>
+    <w:lsdException w:name="Medium Grid 3 Accent 6" w:uiPriority="69"/>
+    <w:lsdException w:name="Dark List Accent 6" w:uiPriority="70"/>
+    <w:lsdException w:name="Colorful Shading Accent 6" w:uiPriority="71"/>
+    <w:lsdException w:name="Colorful List Accent 6" w:uiPriority="72"/>
+    <w:lsdException w:name="Colorful Grid Accent 6" w:uiPriority="73"/>
+    <w:lsdException w:name="Subtle Emphasis" w:uiPriority="19" w:qFormat="1"/>
+    <w:lsdException w:name="Intense Emphasis" w:uiPriority="21" w:qFormat="1"/>
+    <w:lsdException w:name="Subtle Reference" w:uiPriority="31" w:qFormat="1"/>
+    <w:lsdException w:name="Intense Reference" w:uiPriority="32" w:qFormat="1"/>
+    <w:lsdException w:name="Book Title" w:uiPriority="33" w:qFormat="1"/>
+    <w:lsdException w:name="Bibliography" w:semiHidden="1" w:uiPriority="37" w:unhideWhenUsed="1"/>
+    <w:lsdException w:name="TOC Heading" w:semiHidden="1" w:uiPriority="39" w:unhideWhenUsed="1" w:qFormat="1"/>
+    <w:lsdException w:name="Plain Table 1" w:uiPriority="41"/>
+    <w:lsdException w:name="Plain Table 2" w:uiPriority="42"/>
+    <w:lsdException w:name="Plain Table 3" w:uiPriority="43"/>
+    <w:lsdException w:name="Plain Table 4" w:uiPriority="44"/>
+    <w:lsdException w:name="Plain Table 5" w:uiPriority="45"/>
+    <w:lsdException w:name="Grid Table Light" w:uiPriority="40"/>
+    <w:lsdException w:name="Grid Table 1 Light" w:uiPriority="46"/>
+    <w:lsdException w:name="Grid Table 2" w:uiPriority="47"/>
+    <w:lsdException w:name="Grid Table 3" w:uiPriority="48"/>
+    <w:lsdException w:name="Grid Table 4" w:uiPriority="49"/>
+    <w:lsdException w:name="Grid Table 5 Dark" w:uiPriority="50"/>
+    <w:lsdException w:name="Grid Table 6 Colorful" w:uiPriority="51"/>
+    <w:lsdException w:name="Grid Table 7 Colorful" w:uiPriority="52"/>
+    <w:lsdException w:name="Grid Table 1 Light Accent 1" w:uiPriority="46"/>
+    <w:lsdException w:name="Grid Table 2 Accent 1" w:uiPriority="47"/>
+    <w:lsdException w:name="Grid Table 3 Accent 1" w:uiPriority="48"/>
+    <w:lsdException w:name="Grid Table 4 Accent 1" w:uiPriority="49"/>
+    <w:lsdException w:name="Grid Table 5 Dark Accent 1" w:uiPriority="50"/>
+    <w:lsdException w:name="Grid Table 6 Colorful Accent 1" w:uiPriority="51"/>
+    <w:lsdException w:name="Grid Table 7 Colorful Accent 1" w:uiPriority="52"/>
+    <w:lsdException w:name="Grid Table 1 Light Accent 2" w:uiPriority="46"/>
+    <w:lsdException w:name="Grid Table 2 Accent 2" w:uiPriority="47"/>
+    <w:lsdException w:name="Grid Table 3 Accent 2" w:uiPriority="48"/>
+    <w:lsdException w:name="Grid Table 4 Accent 2" w:uiPriority="49"/>
+    <w:lsdException w:name="Grid Table 5 Dark Accent 2" w:uiPriority="50"/>
+    <w:lsdException w:name="Grid Table 6 Colorful Accent 2" w:uiPriority="51"/>
+    <w:lsdException w:name="Grid Table 7 Colorful Accent 2" w:uiPriority="52"/>
+    <w:lsdException w:name="Grid Table 1 Light Accent 3" w:uiPriority="46"/>
+    <w:lsdException w:name="Grid Table 2 Accent 3" w:uiPriority="47"/>
+    <w:lsdException w:name="Grid Table 3 Accent 3" w:uiPriority="48"/>
+    <w:lsdException w:name="Grid Table 4 Accent 3" w:uiPriority="49"/>
+    <w:lsdException w:name="Grid Table 5 Dark Accent 3" w:uiPriority="50"/>
+    <w:lsdException w:name="Grid Table 6 Colorful Accent 3" w:uiPriority="51"/>
+    <w:lsdException w:name="Grid Table 7 Colorful Accent 3" w:uiPriority="52"/>
+    <w:lsdException w:name="Grid Table 1 Light Accent 4" w:uiPriority="46"/>
+    <w:lsdException w:name="Grid Table 2 Accent 4" w:uiPriority="47"/>
+    <w:lsdException w:name="Grid Table 3 Accent 4" w:uiPriority="48"/>
+    <w:lsdException w:name="Grid Table 4 Accent 4" w:uiPriority="49"/>
+    <w:lsdException w:name="Grid Table 5 Dark Accent 4" w:uiPriority="50"/>
+    <w:lsdException w:name="Grid Table 6 Colorful Accent 4" w:uiPriority="51"/>
+    <w:lsdException w:name="Grid Table 7 Colorful Accent 4" w:uiPriority="52"/>
+    <w:lsdException w:name="Grid Table 1 Light Accent 5" w:uiPriority="46"/>
+    <w:lsdException w:name="Grid Table 2 Accent 5" w:uiPriority="47"/>
+    <w:lsdException w:name="Grid Table 3 Accent 5" w:uiPriority="48"/>
+    <w:lsdException w:name="Grid Table 4 Accent 5" w:uiPriority="49"/>
+    <w:lsdException w:name="Grid Table 5 Dark Accent 5" w:uiPriority="50"/>
+    <w:lsdException w:name="Grid Table 6 Colorful Accent 5" w:uiPriority="51"/>
+    <w:lsdException w:name="Grid Table 7 Colorful Accent 5" w:uiPriority="52"/>
+    <w:lsdException w:name="Grid Table 1 Light Accent 6" w:uiPriority="46"/>
+    <w:lsdException w:name="Grid Table 2 Accent 6" w:uiPriority="47"/>
+    <w:lsdException w:name="Grid Table 3 Accent 6" w:uiPriority="48"/>
+    <w:lsdException w:name="Grid Table 4 Accent 6" w:uiPriority="49"/>
+    <w:lsdException w:name="Grid Table 5 Dark Accent 6" w:uiPriority="50"/>
+    <w:lsdException w:name="Grid Table 6 Colorful Accent 6" w:uiPriority="51"/>
+    <w:lsdException w:name="Grid Table 7 Colorful Accent 6" w:uiPriority="52"/>
+    <w:lsdException w:name="List Table 1 Light" w:uiPriority="46"/>
+    <w:lsdException w:name="List Table 2" w:uiPriority="47"/>
+    <w:lsdException w:name="List Table 3" w:uiPriority="48"/>
+    <w:lsdException w:name="List Table 4" w:uiPriority="49"/>
+    <w:lsdException w:name="List Table 5 Dark" w:uiPriority="50"/>
+    <w:lsdException w:name="List Table 6 Colorful" w:uiPriority="51"/>
+    <w:lsdException w:name="List Table 7 Colorful" w:uiPriority="52"/>
+    <w:lsdException w:name="List Table 1 Light Accent 1" w:uiPriority="46"/>
+    <w:lsdException w:name="List Table 2 Accent 1" w:uiPriority="47"/>
+    <w:lsdException w:name="List Table 3 Accent 1" w:uiPriority="48"/>
+    <w:lsdException w:name="List Table 4 Accent 1" w:uiPriority="49"/>
+    <w:lsdException w:name="List Table 5 Dark Accent 1" w:uiPriority="50"/>
+    <w:lsdException w:name="List Table 6 Colorful Accent 1" w:uiPriority="51"/>
+    <w:lsdException w:name="List Table 7 Colorful Accent 1" w:uiPriority="52"/>
+    <w:lsdException w:name="List Table 1 Light Accent 2" w:uiPriority="46"/>
+    <w:lsdException w:name="List Table 2 Accent 2" w:uiPriority="47"/>
+    <w:lsdException w:name="List Table 3 Accent 2" w:uiPriority="48"/>
+    <w:lsdException w:name="List Table 4 Accent 2" w:uiPriority="49"/>
+    <w:lsdException w:name="List Table 5 Dark Accent 2" w:uiPriority="50"/>
+    <w:lsdException w:name="List Table 6 Colorful Accent 2" w:uiPriority="51"/>
+    <w:lsdException w:name="List Table 7 Colorful Accent 2" w:uiPriority="52"/>
+    <w:lsdException w:name="List Table 1 Light Accent 3" w:uiPriority="46"/>
+    <w:lsdException w:name="List Table 2 Accent 3" w:uiPriority="47"/>
+    <w:lsdException w:name="List Table 3 Accent 3" w:uiPriority="48"/>
+    <w:lsdException w:name="List Table 4 Accent 3" w:uiPriority="49"/>
+    <w:lsdException w:name="List Table 5 Dark Accent 3" w:uiPriority="50"/>
+    <w:lsdException w:name="List Table 6 Colorful Accent 3" w:uiPriority="51"/>
+    <w:lsdException w:name="List Table 7 Colorful Accent 3" w:uiPriority="52"/>
+    <w:lsdException w:name="List Table 1 Light Accent 4" w:uiPriority="46"/>
+    <w:lsdException w:name="List Table 2 Accent 4" w:uiPriority="47"/>
+    <w:lsdException w:name="List Table 3 Accent 4" w:uiPriority="48"/>
+    <w:lsdException w:name="List Table 4 Accent 4" w:uiPriority="49"/>
+    <w:lsdException w:name="List Table 5 Dark Accent 4" w:uiPriority="50"/>
+    <w:lsdException w:name="List Table 6 Colorful Accent 4" w:uiPriority="51"/>
+    <w:lsdException w:name="List Table 7 Colorful Accent 4" w:uiPriority="52"/>
+    <w:lsdException w:name="List Table 1 Light Accent 5" w:uiPriority="46"/>
+    <w:lsdException w:name="List Table 2 Accent 5" w:uiPriority="47"/>
+    <w:lsdException w:name="List Table 3 Accent 5" w:uiPriority="48"/>
+    <w:lsdException w:name="List Table 4 Accent 5" w:uiPriority="49"/>
+    <w:lsdException w:name="List Table 5 Dark Accent 5" w:uiPriority="50"/>
+    <w:lsdException w:name="List Table 6 Colorful Accent 5" w:uiPriority="51"/>
+    <w:lsdException w:name="List Table 7 Colorful Accent 5" w:uiPriority="52"/>
+    <w:lsdException w:name="List Table 1 Light Accent 6" w:uiPriority="46"/>
+    <w:lsdException w:name="List Table 2 Accent 6" w:uiPriority="47"/>
+    <w:lsdException w:name="List Table 3 Accent 6" w:uiPriority="48"/>
+    <w:lsdException w:name="List Table 4 Accent 6" w:uiPriority="49"/>
+    <w:lsdException w:name="List Table 5 Dark Accent 6" w:uiPriority="50"/>
+    <w:lsdException w:name="List Table 6 Colorful Accent 6" w:uiPriority="51"/>
+    <w:lsdException w:name="List Table 7 Colorful Accent 6" w:uiPriority="52"/>
+    <w:lsdException w:name="Mention" w:semiHidden="1" w:unhideWhenUsed="1"/>
+    <w:lsdException w:name="Smart Hyperlink" w:semiHidden="1" w:unhideWhenUsed="1"/>
+    <w:lsdException w:name="Hashtag" w:semiHidden="1" w:unhideWhenUsed="1"/>
+    <w:lsdException w:name="Unresolved Mention" w:semiHidden="1" w:unhideWhenUsed="1"/>
+    <w:lsdException w:name="Smart Link" w:semiHidden="1" w:unhideWhenUsed="1"/>
   </w:latentStyles>
   <w:style w:type="paragraph" w:default="1" w:styleId="Normal">
     <w:name w:val="Normal"/>
@@ -2130,279 +4478,16 @@
       <w:szCs w:val="16"/>
     </w:rPr>
   </w:style>
-</w:styles>
-</file>
-
-<file path=word/stylesWithEffects.xml><?xml version="1.0" encoding="utf-8"?>
-<w:styles xmlns:wpc="http://schemas.microsoft.com/office/word/2010/wordprocessingCanvas" xmlns:mc="http://schemas.openxmlformats.org/markup-compatibility/2006" xmlns:o="urn:schemas-microsoft-com:office:office" xmlns:r="http://schemas.openxmlformats.org/officeDocument/2006/relationships" xmlns:m="http://schemas.openxmlformats.org/officeDocument/2006/math" xmlns:v="urn:schemas-microsoft-com:vml" xmlns:wp14="http://schemas.microsoft.com/office/word/2010/wordprocessingDrawing" xmlns:wp="http://schemas.openxmlformats.org/drawingml/2006/wordprocessingDrawing" xmlns:w10="urn:schemas-microsoft-com:office:word" xmlns:w="http://schemas.openxmlformats.org/wordprocessingml/2006/main" xmlns:w14="http://schemas.microsoft.com/office/word/2010/wordml" xmlns:wpg="http://schemas.microsoft.com/office/word/2010/wordprocessingGroup" xmlns:wpi="http://schemas.microsoft.com/office/word/2010/wordprocessingInk" xmlns:wne="http://schemas.microsoft.com/office/word/2006/wordml" xmlns:wps="http://schemas.microsoft.com/office/word/2010/wordprocessingShape" mc:Ignorable="w14 wp14">
-  <w:docDefaults>
-    <w:rPrDefault>
-      <w:rPr>
-        <w:rFonts w:asciiTheme="minorHAnsi" w:eastAsiaTheme="minorHAnsi" w:hAnsiTheme="minorHAnsi" w:cstheme="minorBidi"/>
-        <w:kern w:val="2"/>
-        <w:sz w:val="22"/>
-        <w:szCs w:val="22"/>
-        <w:lang w:val="pt-BR" w:eastAsia="en-US" w:bidi="ar-SA"/>
-        <w14:ligatures w14:val="standardContextual"/>
-      </w:rPr>
-    </w:rPrDefault>
-    <w:pPrDefault>
-      <w:pPr>
-        <w:spacing w:after="160" w:line="259" w:lineRule="auto"/>
-      </w:pPr>
-    </w:pPrDefault>
-  </w:docDefaults>
-  <w:latentStyles w:defLockedState="0" w:defUIPriority="99" w:defSemiHidden="1" w:defUnhideWhenUsed="1" w:defQFormat="0" w:count="267">
-    <w:lsdException w:name="Normal" w:semiHidden="0" w:uiPriority="0" w:unhideWhenUsed="0" w:qFormat="1"/>
-    <w:lsdException w:name="heading 1" w:semiHidden="0" w:uiPriority="9" w:unhideWhenUsed="0" w:qFormat="1"/>
-    <w:lsdException w:name="heading 2" w:uiPriority="9" w:qFormat="1"/>
-    <w:lsdException w:name="heading 3" w:uiPriority="9" w:qFormat="1"/>
-    <w:lsdException w:name="heading 4" w:uiPriority="9" w:qFormat="1"/>
-    <w:lsdException w:name="heading 5" w:uiPriority="9" w:qFormat="1"/>
-    <w:lsdException w:name="heading 6" w:uiPriority="9" w:qFormat="1"/>
-    <w:lsdException w:name="heading 7" w:uiPriority="9" w:qFormat="1"/>
-    <w:lsdException w:name="heading 8" w:uiPriority="9" w:qFormat="1"/>
-    <w:lsdException w:name="heading 9" w:uiPriority="9" w:qFormat="1"/>
-    <w:lsdException w:name="toc 1" w:uiPriority="39"/>
-    <w:lsdException w:name="toc 2" w:uiPriority="39"/>
-    <w:lsdException w:name="toc 3" w:uiPriority="39"/>
-    <w:lsdException w:name="toc 4" w:uiPriority="39"/>
-    <w:lsdException w:name="toc 5" w:uiPriority="39"/>
-    <w:lsdException w:name="toc 6" w:uiPriority="39"/>
-    <w:lsdException w:name="toc 7" w:uiPriority="39"/>
-    <w:lsdException w:name="toc 8" w:uiPriority="39"/>
-    <w:lsdException w:name="toc 9" w:uiPriority="39"/>
-    <w:lsdException w:name="caption" w:uiPriority="35" w:qFormat="1"/>
-    <w:lsdException w:name="Title" w:semiHidden="0" w:uiPriority="10" w:unhideWhenUsed="0" w:qFormat="1"/>
-    <w:lsdException w:name="Default Paragraph Font" w:uiPriority="1"/>
-    <w:lsdException w:name="Subtitle" w:semiHidden="0" w:uiPriority="11" w:unhideWhenUsed="0" w:qFormat="1"/>
-    <w:lsdException w:name="Strong" w:semiHidden="0" w:uiPriority="22" w:unhideWhenUsed="0" w:qFormat="1"/>
-    <w:lsdException w:name="Emphasis" w:semiHidden="0" w:uiPriority="20" w:unhideWhenUsed="0" w:qFormat="1"/>
-    <w:lsdException w:name="Table Grid" w:semiHidden="0" w:uiPriority="39" w:unhideWhenUsed="0"/>
-    <w:lsdException w:name="Placeholder Text" w:unhideWhenUsed="0"/>
-    <w:lsdException w:name="No Spacing" w:semiHidden="0" w:uiPriority="1" w:unhideWhenUsed="0" w:qFormat="1"/>
-    <w:lsdException w:name="Light Shading" w:semiHidden="0" w:uiPriority="60" w:unhideWhenUsed="0"/>
-    <w:lsdException w:name="Light List" w:semiHidden="0" w:uiPriority="61" w:unhideWhenUsed="0"/>
-    <w:lsdException w:name="Light Grid" w:semiHidden="0" w:uiPriority="62" w:unhideWhenUsed="0"/>
-    <w:lsdException w:name="Medium Shading 1" w:semiHidden="0" w:uiPriority="63" w:unhideWhenUsed="0"/>
-    <w:lsdException w:name="Medium Shading 2" w:semiHidden="0" w:uiPriority="64" w:unhideWhenUsed="0"/>
-    <w:lsdException w:name="Medium List 1" w:semiHidden="0" w:uiPriority="65" w:unhideWhenUsed="0"/>
-    <w:lsdException w:name="Medium List 2" w:semiHidden="0" w:uiPriority="66" w:unhideWhenUsed="0"/>
-    <w:lsdException w:name="Medium Grid 1" w:semiHidden="0" w:uiPriority="67" w:unhideWhenUsed="0"/>
-    <w:lsdException w:name="Medium Grid 2" w:semiHidden="0" w:uiPriority="68" w:unhideWhenUsed="0"/>
-    <w:lsdException w:name="Medium Grid 3" w:semiHidden="0" w:uiPriority="69" w:unhideWhenUsed="0"/>
-    <w:lsdException w:name="Dark List" w:semiHidden="0" w:uiPriority="70" w:unhideWhenUsed="0"/>
-    <w:lsdException w:name="Colorful Shading" w:semiHidden="0" w:uiPriority="71" w:unhideWhenUsed="0"/>
-    <w:lsdException w:name="Colorful List" w:semiHidden="0" w:uiPriority="72" w:unhideWhenUsed="0"/>
-    <w:lsdException w:name="Colorful Grid" w:semiHidden="0" w:uiPriority="73" w:unhideWhenUsed="0"/>
-    <w:lsdException w:name="Light Shading Accent 1" w:semiHidden="0" w:uiPriority="60" w:unhideWhenUsed="0"/>
-    <w:lsdException w:name="Light List Accent 1" w:semiHidden="0" w:uiPriority="61" w:unhideWhenUsed="0"/>
-    <w:lsdException w:name="Light Grid Accent 1" w:semiHidden="0" w:uiPriority="62" w:unhideWhenUsed="0"/>
-    <w:lsdException w:name="Medium Shading 1 Accent 1" w:semiHidden="0" w:uiPriority="63" w:unhideWhenUsed="0"/>
-    <w:lsdException w:name="Medium Shading 2 Accent 1" w:semiHidden="0" w:uiPriority="64" w:unhideWhenUsed="0"/>
-    <w:lsdException w:name="Medium List 1 Accent 1" w:semiHidden="0" w:uiPriority="65" w:unhideWhenUsed="0"/>
-    <w:lsdException w:name="Revision" w:unhideWhenUsed="0"/>
-    <w:lsdException w:name="List Paragraph" w:semiHidden="0" w:uiPriority="34" w:unhideWhenUsed="0" w:qFormat="1"/>
-    <w:lsdException w:name="Quote" w:semiHidden="0" w:uiPriority="29" w:unhideWhenUsed="0" w:qFormat="1"/>
-    <w:lsdException w:name="Intense Quote" w:semiHidden="0" w:uiPriority="30" w:unhideWhenUsed="0" w:qFormat="1"/>
-    <w:lsdException w:name="Medium List 2 Accent 1" w:semiHidden="0" w:uiPriority="66" w:unhideWhenUsed="0"/>
-    <w:lsdException w:name="Medium Grid 1 Accent 1" w:semiHidden="0" w:uiPriority="67" w:unhideWhenUsed="0"/>
-    <w:lsdException w:name="Medium Grid 2 Accent 1" w:semiHidden="0" w:uiPriority="68" w:unhideWhenUsed="0"/>
-    <w:lsdException w:name="Medium Grid 3 Accent 1" w:semiHidden="0" w:uiPriority="69" w:unhideWhenUsed="0"/>
-    <w:lsdException w:name="Dark List Accent 1" w:semiHidden="0" w:uiPriority="70" w:unhideWhenUsed="0"/>
-    <w:lsdException w:name="Colorful Shading Accent 1" w:semiHidden="0" w:uiPriority="71" w:unhideWhenUsed="0"/>
-    <w:lsdException w:name="Colorful List Accent 1" w:semiHidden="0" w:uiPriority="72" w:unhideWhenUsed="0"/>
-    <w:lsdException w:name="Colorful Grid Accent 1" w:semiHidden="0" w:uiPriority="73" w:unhideWhenUsed="0"/>
-    <w:lsdException w:name="Light Shading Accent 2" w:semiHidden="0" w:uiPriority="60" w:unhideWhenUsed="0"/>
-    <w:lsdException w:name="Light List Accent 2" w:semiHidden="0" w:uiPriority="61" w:unhideWhenUsed="0"/>
-    <w:lsdException w:name="Light Grid Accent 2" w:semiHidden="0" w:uiPriority="62" w:unhideWhenUsed="0"/>
-    <w:lsdException w:name="Medium Shading 1 Accent 2" w:semiHidden="0" w:uiPriority="63" w:unhideWhenUsed="0"/>
-    <w:lsdException w:name="Medium Shading 2 Accent 2" w:semiHidden="0" w:uiPriority="64" w:unhideWhenUsed="0"/>
-    <w:lsdException w:name="Medium List 1 Accent 2" w:semiHidden="0" w:uiPriority="65" w:unhideWhenUsed="0"/>
-    <w:lsdException w:name="Medium List 2 Accent 2" w:semiHidden="0" w:uiPriority="66" w:unhideWhenUsed="0"/>
-    <w:lsdException w:name="Medium Grid 1 Accent 2" w:semiHidden="0" w:uiPriority="67" w:unhideWhenUsed="0"/>
-    <w:lsdException w:name="Medium Grid 2 Accent 2" w:semiHidden="0" w:uiPriority="68" w:unhideWhenUsed="0"/>
-    <w:lsdException w:name="Medium Grid 3 Accent 2" w:semiHidden="0" w:uiPriority="69" w:unhideWhenUsed="0"/>
-    <w:lsdException w:name="Dark List Accent 2" w:semiHidden="0" w:uiPriority="70" w:unhideWhenUsed="0"/>
-    <w:lsdException w:name="Colorful Shading Accent 2" w:semiHidden="0" w:uiPriority="71" w:unhideWhenUsed="0"/>
-    <w:lsdException w:name="Colorful List Accent 2" w:semiHidden="0" w:uiPriority="72" w:unhideWhenUsed="0"/>
-    <w:lsdException w:name="Colorful Grid Accent 2" w:semiHidden="0" w:uiPriority="73" w:unhideWhenUsed="0"/>
-    <w:lsdException w:name="Light Shading Accent 3" w:semiHidden="0" w:uiPriority="60" w:unhideWhenUsed="0"/>
-    <w:lsdException w:name="Light List Accent 3" w:semiHidden="0" w:uiPriority="61" w:unhideWhenUsed="0"/>
-    <w:lsdException w:name="Light Grid Accent 3" w:semiHidden="0" w:uiPriority="62" w:unhideWhenUsed="0"/>
-    <w:lsdException w:name="Medium Shading 1 Accent 3" w:semiHidden="0" w:uiPriority="63" w:unhideWhenUsed="0"/>
-    <w:lsdException w:name="Medium Shading 2 Accent 3" w:semiHidden="0" w:uiPriority="64" w:unhideWhenUsed="0"/>
-    <w:lsdException w:name="Medium List 1 Accent 3" w:semiHidden="0" w:uiPriority="65" w:unhideWhenUsed="0"/>
-    <w:lsdException w:name="Medium List 2 Accent 3" w:semiHidden="0" w:uiPriority="66" w:unhideWhenUsed="0"/>
-    <w:lsdException w:name="Medium Grid 1 Accent 3" w:semiHidden="0" w:uiPriority="67" w:unhideWhenUsed="0"/>
-    <w:lsdException w:name="Medium Grid 2 Accent 3" w:semiHidden="0" w:uiPriority="68" w:unhideWhenUsed="0"/>
-    <w:lsdException w:name="Medium Grid 3 Accent 3" w:semiHidden="0" w:uiPriority="69" w:unhideWhenUsed="0"/>
-    <w:lsdException w:name="Dark List Accent 3" w:semiHidden="0" w:uiPriority="70" w:unhideWhenUsed="0"/>
-    <w:lsdException w:name="Colorful Shading Accent 3" w:semiHidden="0" w:uiPriority="71" w:unhideWhenUsed="0"/>
-    <w:lsdException w:name="Colorful List Accent 3" w:semiHidden="0" w:uiPriority="72" w:unhideWhenUsed="0"/>
-    <w:lsdException w:name="Colorful Grid Accent 3" w:semiHidden="0" w:uiPriority="73" w:unhideWhenUsed="0"/>
-    <w:lsdException w:name="Light Shading Accent 4" w:semiHidden="0" w:uiPriority="60" w:unhideWhenUsed="0"/>
-    <w:lsdException w:name="Light List Accent 4" w:semiHidden="0" w:uiPriority="61" w:unhideWhenUsed="0"/>
-    <w:lsdException w:name="Light Grid Accent 4" w:semiHidden="0" w:uiPriority="62" w:unhideWhenUsed="0"/>
-    <w:lsdException w:name="Medium Shading 1 Accent 4" w:semiHidden="0" w:uiPriority="63" w:unhideWhenUsed="0"/>
-    <w:lsdException w:name="Medium Shading 2 Accent 4" w:semiHidden="0" w:uiPriority="64" w:unhideWhenUsed="0"/>
-    <w:lsdException w:name="Medium List 1 Accent 4" w:semiHidden="0" w:uiPriority="65" w:unhideWhenUsed="0"/>
-    <w:lsdException w:name="Medium List 2 Accent 4" w:semiHidden="0" w:uiPriority="66" w:unhideWhenUsed="0"/>
-    <w:lsdException w:name="Medium Grid 1 Accent 4" w:semiHidden="0" w:uiPriority="67" w:unhideWhenUsed="0"/>
-    <w:lsdException w:name="Medium Grid 2 Accent 4" w:semiHidden="0" w:uiPriority="68" w:unhideWhenUsed="0"/>
-    <w:lsdException w:name="Medium Grid 3 Accent 4" w:semiHidden="0" w:uiPriority="69" w:unhideWhenUsed="0"/>
-    <w:lsdException w:name="Dark List Accent 4" w:semiHidden="0" w:uiPriority="70" w:unhideWhenUsed="0"/>
-    <w:lsdException w:name="Colorful Shading Accent 4" w:semiHidden="0" w:uiPriority="71" w:unhideWhenUsed="0"/>
-    <w:lsdException w:name="Colorful List Accent 4" w:semiHidden="0" w:uiPriority="72" w:unhideWhenUsed="0"/>
-    <w:lsdException w:name="Colorful Grid Accent 4" w:semiHidden="0" w:uiPriority="73" w:unhideWhenUsed="0"/>
-    <w:lsdException w:name="Light Shading Accent 5" w:semiHidden="0" w:uiPriority="60" w:unhideWhenUsed="0"/>
-    <w:lsdException w:name="Light List Accent 5" w:semiHidden="0" w:uiPriority="61" w:unhideWhenUsed="0"/>
-    <w:lsdException w:name="Light Grid Accent 5" w:semiHidden="0" w:uiPriority="62" w:unhideWhenUsed="0"/>
-    <w:lsdException w:name="Medium Shading 1 Accent 5" w:semiHidden="0" w:uiPriority="63" w:unhideWhenUsed="0"/>
-    <w:lsdException w:name="Medium Shading 2 Accent 5" w:semiHidden="0" w:uiPriority="64" w:unhideWhenUsed="0"/>
-    <w:lsdException w:name="Medium List 1 Accent 5" w:semiHidden="0" w:uiPriority="65" w:unhideWhenUsed="0"/>
-    <w:lsdException w:name="Medium List 2 Accent 5" w:semiHidden="0" w:uiPriority="66" w:unhideWhenUsed="0"/>
-    <w:lsdException w:name="Medium Grid 1 Accent 5" w:semiHidden="0" w:uiPriority="67" w:unhideWhenUsed="0"/>
-    <w:lsdException w:name="Medium Grid 2 Accent 5" w:semiHidden="0" w:uiPriority="68" w:unhideWhenUsed="0"/>
-    <w:lsdException w:name="Medium Grid 3 Accent 5" w:semiHidden="0" w:uiPriority="69" w:unhideWhenUsed="0"/>
-    <w:lsdException w:name="Dark List Accent 5" w:semiHidden="0" w:uiPriority="70" w:unhideWhenUsed="0"/>
-    <w:lsdException w:name="Colorful Shading Accent 5" w:semiHidden="0" w:uiPriority="71" w:unhideWhenUsed="0"/>
-    <w:lsdException w:name="Colorful List Accent 5" w:semiHidden="0" w:uiPriority="72" w:unhideWhenUsed="0"/>
-    <w:lsdException w:name="Colorful Grid Accent 5" w:semiHidden="0" w:uiPriority="73" w:unhideWhenUsed="0"/>
-    <w:lsdException w:name="Light Shading Accent 6" w:semiHidden="0" w:uiPriority="60" w:unhideWhenUsed="0"/>
-    <w:lsdException w:name="Light List Accent 6" w:semiHidden="0" w:uiPriority="61" w:unhideWhenUsed="0"/>
-    <w:lsdException w:name="Light Grid Accent 6" w:semiHidden="0" w:uiPriority="62" w:unhideWhenUsed="0"/>
-    <w:lsdException w:name="Medium Shading 1 Accent 6" w:semiHidden="0" w:uiPriority="63" w:unhideWhenUsed="0"/>
-    <w:lsdException w:name="Medium Shading 2 Accent 6" w:semiHidden="0" w:uiPriority="64" w:unhideWhenUsed="0"/>
-    <w:lsdException w:name="Medium List 1 Accent 6" w:semiHidden="0" w:uiPriority="65" w:unhideWhenUsed="0"/>
-    <w:lsdException w:name="Medium List 2 Accent 6" w:semiHidden="0" w:uiPriority="66" w:unhideWhenUsed="0"/>
-    <w:lsdException w:name="Medium Grid 1 Accent 6" w:semiHidden="0" w:uiPriority="67" w:unhideWhenUsed="0"/>
-    <w:lsdException w:name="Medium Grid 2 Accent 6" w:semiHidden="0" w:uiPriority="68" w:unhideWhenUsed="0"/>
-    <w:lsdException w:name="Medium Grid 3 Accent 6" w:semiHidden="0" w:uiPriority="69" w:unhideWhenUsed="0"/>
-    <w:lsdException w:name="Dark List Accent 6" w:semiHidden="0" w:uiPriority="70" w:unhideWhenUsed="0"/>
-    <w:lsdException w:name="Colorful Shading Accent 6" w:semiHidden="0" w:uiPriority="71" w:unhideWhenUsed="0"/>
-    <w:lsdException w:name="Colorful List Accent 6" w:semiHidden="0" w:uiPriority="72" w:unhideWhenUsed="0"/>
-    <w:lsdException w:name="Colorful Grid Accent 6" w:semiHidden="0" w:uiPriority="73" w:unhideWhenUsed="0"/>
-    <w:lsdException w:name="Subtle Emphasis" w:semiHidden="0" w:uiPriority="19" w:unhideWhenUsed="0" w:qFormat="1"/>
-    <w:lsdException w:name="Intense Emphasis" w:semiHidden="0" w:uiPriority="21" w:unhideWhenUsed="0" w:qFormat="1"/>
-    <w:lsdException w:name="Subtle Reference" w:semiHidden="0" w:uiPriority="31" w:unhideWhenUsed="0" w:qFormat="1"/>
-    <w:lsdException w:name="Intense Reference" w:semiHidden="0" w:uiPriority="32" w:unhideWhenUsed="0" w:qFormat="1"/>
-    <w:lsdException w:name="Book Title" w:semiHidden="0" w:uiPriority="33" w:unhideWhenUsed="0" w:qFormat="1"/>
-    <w:lsdException w:name="Bibliography" w:uiPriority="37"/>
-    <w:lsdException w:name="TOC Heading" w:uiPriority="39" w:qFormat="1"/>
-  </w:latentStyles>
-  <w:style w:type="paragraph" w:default="1" w:styleId="Normal">
-    <w:name w:val="Normal"/>
+  <w:style w:type="paragraph" w:styleId="PargrafodaLista">
+    <w:name w:val="List Paragraph"/>
+    <w:basedOn w:val="Normal"/>
+    <w:uiPriority w:val="34"/>
     <w:qFormat/>
-  </w:style>
-  <w:style w:type="character" w:default="1" w:styleId="Fontepargpadro">
-    <w:name w:val="Default Paragraph Font"/>
-    <w:uiPriority w:val="1"/>
-    <w:semiHidden/>
-    <w:unhideWhenUsed/>
-  </w:style>
-  <w:style w:type="table" w:default="1" w:styleId="Tabelanormal">
-    <w:name w:val="Normal Table"/>
-    <w:uiPriority w:val="99"/>
-    <w:semiHidden/>
-    <w:unhideWhenUsed/>
-    <w:tblPr>
-      <w:tblInd w:w="0" w:type="dxa"/>
-      <w:tblCellMar>
-        <w:top w:w="0" w:type="dxa"/>
-        <w:left w:w="108" w:type="dxa"/>
-        <w:bottom w:w="0" w:type="dxa"/>
-        <w:right w:w="108" w:type="dxa"/>
-      </w:tblCellMar>
-    </w:tblPr>
-  </w:style>
-  <w:style w:type="numbering" w:default="1" w:styleId="Semlista">
-    <w:name w:val="No List"/>
-    <w:uiPriority w:val="99"/>
-    <w:semiHidden/>
-    <w:unhideWhenUsed/>
-  </w:style>
-  <w:style w:type="paragraph" w:styleId="Pr-formataoHTML">
-    <w:name w:val="HTML Preformatted"/>
-    <w:basedOn w:val="Normal"/>
-    <w:link w:val="Pr-formataoHTMLChar"/>
-    <w:uiPriority w:val="99"/>
-    <w:unhideWhenUsed/>
-    <w:rsid w:val="009C5325"/>
+    <w:rsid w:val="009E68A5"/>
     <w:pPr>
-      <w:tabs>
-        <w:tab w:val="left" w:pos="916"/>
-        <w:tab w:val="left" w:pos="1832"/>
-        <w:tab w:val="left" w:pos="2748"/>
-        <w:tab w:val="left" w:pos="3664"/>
-        <w:tab w:val="left" w:pos="4580"/>
-        <w:tab w:val="left" w:pos="5496"/>
-        <w:tab w:val="left" w:pos="6412"/>
-        <w:tab w:val="left" w:pos="7328"/>
-        <w:tab w:val="left" w:pos="8244"/>
-        <w:tab w:val="left" w:pos="9160"/>
-        <w:tab w:val="left" w:pos="10076"/>
-        <w:tab w:val="left" w:pos="10992"/>
-        <w:tab w:val="left" w:pos="11908"/>
-        <w:tab w:val="left" w:pos="12824"/>
-        <w:tab w:val="left" w:pos="13740"/>
-        <w:tab w:val="left" w:pos="14656"/>
-      </w:tabs>
-      <w:spacing w:after="0" w:line="240" w:lineRule="auto"/>
+      <w:ind w:left="720"/>
+      <w:contextualSpacing/>
     </w:pPr>
-    <w:rPr>
-      <w:rFonts w:ascii="Courier New" w:eastAsia="Times New Roman" w:hAnsi="Courier New" w:cs="Courier New"/>
-      <w:kern w:val="0"/>
-      <w:sz w:val="20"/>
-      <w:szCs w:val="20"/>
-      <w:lang w:eastAsia="pt-BR"/>
-      <w14:ligatures w14:val="none"/>
-    </w:rPr>
-  </w:style>
-  <w:style w:type="character" w:customStyle="1" w:styleId="Pr-formataoHTMLChar">
-    <w:name w:val="Pré-formatação HTML Char"/>
-    <w:basedOn w:val="Fontepargpadro"/>
-    <w:link w:val="Pr-formataoHTML"/>
-    <w:uiPriority w:val="99"/>
-    <w:rsid w:val="009C5325"/>
-    <w:rPr>
-      <w:rFonts w:ascii="Courier New" w:eastAsia="Times New Roman" w:hAnsi="Courier New" w:cs="Courier New"/>
-      <w:kern w:val="0"/>
-      <w:sz w:val="20"/>
-      <w:szCs w:val="20"/>
-      <w:lang w:eastAsia="pt-BR"/>
-      <w14:ligatures w14:val="none"/>
-    </w:rPr>
-  </w:style>
-  <w:style w:type="paragraph" w:styleId="Textodebalo">
-    <w:name w:val="Balloon Text"/>
-    <w:basedOn w:val="Normal"/>
-    <w:link w:val="TextodebaloChar"/>
-    <w:uiPriority w:val="99"/>
-    <w:semiHidden/>
-    <w:unhideWhenUsed/>
-    <w:rsid w:val="008252FE"/>
-    <w:pPr>
-      <w:spacing w:after="0" w:line="240" w:lineRule="auto"/>
-    </w:pPr>
-    <w:rPr>
-      <w:rFonts w:ascii="Tahoma" w:hAnsi="Tahoma" w:cs="Tahoma"/>
-      <w:sz w:val="16"/>
-      <w:szCs w:val="16"/>
-    </w:rPr>
-  </w:style>
-  <w:style w:type="character" w:customStyle="1" w:styleId="TextodebaloChar">
-    <w:name w:val="Texto de balão Char"/>
-    <w:basedOn w:val="Fontepargpadro"/>
-    <w:link w:val="Textodebalo"/>
-    <w:uiPriority w:val="99"/>
-    <w:semiHidden/>
-    <w:rsid w:val="008252FE"/>
-    <w:rPr>
-      <w:rFonts w:ascii="Tahoma" w:hAnsi="Tahoma" w:cs="Tahoma"/>
-      <w:sz w:val="16"/>
-      <w:szCs w:val="16"/>
-    </w:rPr>
   </w:style>
 </w:styles>
 </file>
@@ -2696,7 +4781,7 @@
   <a:extraClrSchemeLst/>
   <a:extLst>
     <a:ext uri="{05A4C25C-085E-4340-85A3-A5531E510DB2}">
-      <thm15:themeFamily xmlns:thm15="http://schemas.microsoft.com/office/thememl/2012/main" xmlns="" name="Office Theme" id="{62F939B6-93AF-4DB8-9C6B-D6C7DFDC589F}" vid="{4A3C46E8-61CC-4603-A589-7422A47A8E4A}"/>
+      <thm15:themeFamily xmlns:thm15="http://schemas.microsoft.com/office/thememl/2012/main" name="Office Theme" id="{62F939B6-93AF-4DB8-9C6B-D6C7DFDC589F}" vid="{4A3C46E8-61CC-4603-A589-7422A47A8E4A}"/>
     </a:ext>
   </a:extLst>
 </a:theme>

</xml_diff>

<commit_message>
update BookModel and docx
</commit_message>
<xml_diff>
--- a/spring data jpa.docx
+++ b/spring data jpa.docx
@@ -7886,16 +7886,7 @@
           <w:sz w:val="24"/>
           <w:szCs w:val="24"/>
         </w:rPr>
-        <w:t xml:space="preserve"> </w:t>
-      </w:r>
-      <w:r>
-        <w:rPr>
-          <w:rFonts w:ascii="Arial" w:hAnsi="Arial" w:cs="Arial"/>
-          <w:bCs/>
-          <w:sz w:val="24"/>
-          <w:szCs w:val="24"/>
-        </w:rPr>
-        <w:t xml:space="preserve">Passamos o script SQL e </w:t>
+        <w:t xml:space="preserve"> Passamos o script SQL e </w:t>
       </w:r>
       <w:proofErr w:type="spellStart"/>
       <w:r>
@@ -10014,23 +10005,7 @@
           <w:sz w:val="24"/>
           <w:szCs w:val="24"/>
         </w:rPr>
-        <w:t xml:space="preserve"> são passados no JSON, nós verificamos por meio dos pontos de injeção das respectivas entidades e </w:t>
-      </w:r>
-      <w:r>
-        <w:rPr>
-          <w:rFonts w:ascii="Arial" w:hAnsi="Arial" w:cs="Arial"/>
-          <w:sz w:val="24"/>
-          <w:szCs w:val="24"/>
-        </w:rPr>
-        <w:t>os métodos prontos do JPA</w:t>
-      </w:r>
-      <w:r>
-        <w:rPr>
-          <w:rFonts w:ascii="Arial" w:hAnsi="Arial" w:cs="Arial"/>
-          <w:sz w:val="24"/>
-          <w:szCs w:val="24"/>
-        </w:rPr>
-        <w:t xml:space="preserve"> se aqueles </w:t>
+        <w:t xml:space="preserve"> são passados no JSON, nós verificamos por meio dos pontos de injeção das respectivas entidades e os métodos prontos do JPA se aqueles </w:t>
       </w:r>
       <w:proofErr w:type="spellStart"/>
       <w:r>
@@ -11188,12 +11163,14 @@
         <w:rPr>
           <w:rFonts w:ascii="Consolas" w:hAnsi="Consolas"/>
           <w:color w:val="BCBEC4"/>
+          <w:lang w:val="en-US"/>
         </w:rPr>
       </w:pPr>
       <w:r>
         <w:rPr>
           <w:rFonts w:ascii="Consolas" w:hAnsi="Consolas"/>
           <w:color w:val="B3AE60"/>
+          <w:lang w:val="en-US"/>
         </w:rPr>
         <w:t>@RestController</w:t>
       </w:r>
@@ -11201,6 +11178,7 @@
         <w:rPr>
           <w:rFonts w:ascii="Consolas" w:hAnsi="Consolas"/>
           <w:color w:val="B3AE60"/>
+          <w:lang w:val="en-US"/>
         </w:rPr>
         <w:br/>
         <w:t>@RequestMapping</w:t>
@@ -11209,6 +11187,7 @@
         <w:rPr>
           <w:rFonts w:ascii="Consolas" w:hAnsi="Consolas"/>
           <w:color w:val="E8BA36"/>
+          <w:lang w:val="en-US"/>
         </w:rPr>
         <w:t>(</w:t>
       </w:r>
@@ -11216,6 +11195,7 @@
         <w:rPr>
           <w:rFonts w:ascii="Consolas" w:hAnsi="Consolas"/>
           <w:color w:val="6AAB73"/>
+          <w:lang w:val="en-US"/>
         </w:rPr>
         <w:t>"/bookstore/books"</w:t>
       </w:r>
@@ -11223,6 +11203,7 @@
         <w:rPr>
           <w:rFonts w:ascii="Consolas" w:hAnsi="Consolas"/>
           <w:color w:val="E8BA36"/>
+          <w:lang w:val="en-US"/>
         </w:rPr>
         <w:t>)</w:t>
       </w:r>
@@ -13829,7 +13810,23 @@
           <w:sz w:val="24"/>
           <w:szCs w:val="24"/>
         </w:rPr>
-        <w:t xml:space="preserve"> com todos os seus relacionamentos que ele conseguiu formar, por exemplo o review e o autor</w:t>
+        <w:t xml:space="preserve"> com todos os seus relacionamentos que ele conseguiu formar, por exemplo </w:t>
+      </w:r>
+      <w:r>
+        <w:rPr>
+          <w:rFonts w:ascii="Arial" w:hAnsi="Arial" w:cs="Arial"/>
+          <w:sz w:val="24"/>
+          <w:szCs w:val="24"/>
+        </w:rPr>
+        <w:t>n</w:t>
+      </w:r>
+      <w:r>
+        <w:rPr>
+          <w:rFonts w:ascii="Arial" w:hAnsi="Arial" w:cs="Arial"/>
+          <w:sz w:val="24"/>
+          <w:szCs w:val="24"/>
+        </w:rPr>
+        <w:t>o review e o autor</w:t>
       </w:r>
       <w:r>
         <w:rPr>
@@ -15639,6 +15636,7 @@
   <w:style w:type="character" w:default="1" w:styleId="Fontepargpadro">
     <w:name w:val="Default Paragraph Font"/>
     <w:uiPriority w:val="1"/>
+    <w:semiHidden/>
     <w:unhideWhenUsed/>
   </w:style>
   <w:style w:type="table" w:default="1" w:styleId="Tabelanormal">

</xml_diff>